<commit_message>
Started addressing the reviewers.
</commit_message>
<xml_diff>
--- a/paper/feedback/v1_0/shumko_response_to_reviewers.docx
+++ b/paper/feedback/v1_0/shumko_response_to_reviewers.docx
@@ -11,102 +11,143 @@
       </w:pPr>
       <w:r>
         <w:rPr/>
-        <w:t>Reviewer #1 Evaluations:</w:t>
-      </w:r>
-    </w:p>
-    <w:p>
-      <w:pPr>
-        <w:pStyle w:val="Normal"/>
-        <w:bidi w:val="0"/>
-        <w:jc w:val="left"/>
-        <w:rPr/>
-      </w:pPr>
-      <w:r>
-        <w:rPr/>
-        <w:t>Recommendation (Required): Return to author for major revisions</w:t>
-      </w:r>
-    </w:p>
-    <w:p>
-      <w:pPr>
-        <w:pStyle w:val="Normal"/>
-        <w:bidi w:val="0"/>
-        <w:jc w:val="left"/>
-        <w:rPr/>
-      </w:pPr>
-      <w:r>
-        <w:rPr/>
-        <w:t>Significant: The paper has some unclear or incomplete reasoning but will likely be a significant contribution with revision and clarification.</w:t>
-      </w:r>
-    </w:p>
-    <w:p>
-      <w:pPr>
-        <w:pStyle w:val="Normal"/>
-        <w:bidi w:val="0"/>
-        <w:jc w:val="left"/>
-        <w:rPr/>
-      </w:pPr>
-      <w:r>
-        <w:rPr/>
-        <w:t>Supported: Mostly yes, but some further information and/or data are needed.</w:t>
-      </w:r>
-    </w:p>
-    <w:p>
-      <w:pPr>
-        <w:pStyle w:val="Normal"/>
-        <w:bidi w:val="0"/>
-        <w:jc w:val="left"/>
-        <w:rPr/>
-      </w:pPr>
-      <w:r>
-        <w:rPr/>
-        <w:t>Referencing: Yes</w:t>
-      </w:r>
-    </w:p>
-    <w:p>
-      <w:pPr>
-        <w:pStyle w:val="Normal"/>
-        <w:bidi w:val="0"/>
-        <w:jc w:val="left"/>
-        <w:rPr/>
-      </w:pPr>
-      <w:r>
-        <w:rPr/>
-        <w:t>Quality: Yes, it is well-written, logically organized, and the figures and tables are appropriate.</w:t>
-      </w:r>
-    </w:p>
-    <w:p>
-      <w:pPr>
-        <w:pStyle w:val="Normal"/>
-        <w:bidi w:val="0"/>
-        <w:jc w:val="left"/>
-        <w:rPr/>
-      </w:pPr>
-      <w:r>
-        <w:rPr/>
-        <w:t>Data: Yes</w:t>
-      </w:r>
-    </w:p>
-    <w:p>
-      <w:pPr>
-        <w:pStyle w:val="Normal"/>
-        <w:bidi w:val="0"/>
-        <w:jc w:val="left"/>
-        <w:rPr/>
-      </w:pPr>
-      <w:r>
-        <w:rPr/>
-        <w:t>Accurate Key Points: Yes</w:t>
-      </w:r>
-    </w:p>
-    <w:p>
-      <w:pPr>
-        <w:pStyle w:val="Normal"/>
-        <w:bidi w:val="0"/>
-        <w:jc w:val="left"/>
-        <w:rPr/>
-      </w:pPr>
-      <w:r>
-        <w:rPr/>
+        <w:t>Dear reviewers,</w:t>
+      </w:r>
+    </w:p>
+    <w:p>
+      <w:pPr>
+        <w:pStyle w:val="Normal"/>
+        <w:bidi w:val="0"/>
+        <w:jc w:val="left"/>
+        <w:rPr/>
+      </w:pPr>
+      <w:r>
+        <w:rPr/>
+      </w:r>
+    </w:p>
+    <w:p>
+      <w:pPr>
+        <w:pStyle w:val="Normal"/>
+        <w:bidi w:val="0"/>
+        <w:jc w:val="left"/>
+        <w:rPr/>
+      </w:pPr>
+      <w:r>
+        <w:rPr/>
+        <w:t xml:space="preserve">I hope all is well with you during these unprecedented times and thank you for quickly </w:t>
+      </w:r>
+      <w:r>
+        <w:rPr>
+          <w:rFonts w:eastAsia="Noto Serif CJK SC" w:cs="Lohit Devanagari"/>
+          <w:color w:val="auto"/>
+          <w:kern w:val="2"/>
+          <w:sz w:val="24"/>
+          <w:szCs w:val="24"/>
+          <w:lang w:val="en-US" w:eastAsia="zh-CN" w:bidi="hi-IN"/>
+        </w:rPr>
+        <w:t xml:space="preserve">reviewing this manuscript. We have implemented many of your suggestions to our manuscript, and our responses to your feedback in letter is colored </w:t>
+      </w:r>
+      <w:r>
+        <w:rPr>
+          <w:rFonts w:eastAsia="Noto Serif CJK SC" w:cs="Lohit Devanagari"/>
+          <w:color w:val="18A303"/>
+          <w:kern w:val="2"/>
+          <w:sz w:val="24"/>
+          <w:szCs w:val="24"/>
+          <w:lang w:val="en-US" w:eastAsia="zh-CN" w:bidi="hi-IN"/>
+        </w:rPr>
+        <w:t>green</w:t>
+      </w:r>
+      <w:r>
+        <w:rPr>
+          <w:rFonts w:eastAsia="Noto Serif CJK SC" w:cs="Lohit Devanagari"/>
+          <w:color w:val="auto"/>
+          <w:kern w:val="2"/>
+          <w:sz w:val="24"/>
+          <w:szCs w:val="24"/>
+          <w:lang w:val="en-US" w:eastAsia="zh-CN" w:bidi="hi-IN"/>
+        </w:rPr>
+        <w:t>. If a change is simple and does not necessitate a response, we simply respond with “</w:t>
+      </w:r>
+      <w:r>
+        <w:rPr>
+          <w:rFonts w:eastAsia="Noto Serif CJK SC" w:cs="Lohit Devanagari"/>
+          <w:color w:val="18A303"/>
+          <w:kern w:val="2"/>
+          <w:sz w:val="24"/>
+          <w:szCs w:val="24"/>
+          <w:lang w:val="en-US" w:eastAsia="zh-CN" w:bidi="hi-IN"/>
+        </w:rPr>
+        <w:t>done</w:t>
+      </w:r>
+      <w:r>
+        <w:rPr>
+          <w:rFonts w:eastAsia="Noto Serif CJK SC" w:cs="Lohit Devanagari"/>
+          <w:color w:val="auto"/>
+          <w:kern w:val="2"/>
+          <w:sz w:val="24"/>
+          <w:szCs w:val="24"/>
+          <w:lang w:val="en-US" w:eastAsia="zh-CN" w:bidi="hi-IN"/>
+        </w:rPr>
+        <w:t>”.</w:t>
+      </w:r>
+    </w:p>
+    <w:p>
+      <w:pPr>
+        <w:pStyle w:val="Normal"/>
+        <w:bidi w:val="0"/>
+        <w:jc w:val="left"/>
+        <w:rPr/>
+      </w:pPr>
+      <w:r>
+        <w:rPr/>
+      </w:r>
+    </w:p>
+    <w:p>
+      <w:pPr>
+        <w:pStyle w:val="Normal"/>
+        <w:bidi w:val="0"/>
+        <w:jc w:val="left"/>
+        <w:rPr/>
+      </w:pPr>
+      <w:r>
+        <w:rPr/>
+        <w:t>Sincerely,</w:t>
+      </w:r>
+    </w:p>
+    <w:p>
+      <w:pPr>
+        <w:pStyle w:val="Normal"/>
+        <w:bidi w:val="0"/>
+        <w:jc w:val="left"/>
+        <w:rPr/>
+      </w:pPr>
+      <w:r>
+        <w:rPr/>
+        <w:t>Mike Shumko</w:t>
+      </w:r>
+    </w:p>
+    <w:p>
+      <w:pPr>
+        <w:pStyle w:val="Normal"/>
+        <w:bidi w:val="0"/>
+        <w:jc w:val="left"/>
+        <w:rPr/>
+      </w:pPr>
+      <w:r>
+        <w:rPr/>
+      </w:r>
+    </w:p>
+    <w:p>
+      <w:pPr>
+        <w:pStyle w:val="Normal"/>
+        <w:bidi w:val="0"/>
+        <w:jc w:val="left"/>
+        <w:rPr/>
+      </w:pPr>
+      <w:r>
+        <w:rPr/>
+        <w:t>___________________________________________________________________________________</w:t>
       </w:r>
     </w:p>
     <w:p>
@@ -301,6 +342,139 @@
         <w:rPr/>
       </w:pPr>
       <w:r>
+        <w:rPr>
+          <w:color w:val="18A303"/>
+        </w:rPr>
+        <w:t>Thank you for point</w:t>
+      </w:r>
+      <w:r>
+        <w:rPr>
+          <w:color w:val="18A303"/>
+        </w:rPr>
+        <w:t>ing</w:t>
+      </w:r>
+      <w:r>
+        <w:rPr>
+          <w:color w:val="18A303"/>
+        </w:rPr>
+        <w:t xml:space="preserve"> out this potentially misleading nomenclature. In </w:t>
+      </w:r>
+      <w:r>
+        <w:rPr>
+          <w:rFonts w:eastAsia="Noto Serif CJK SC" w:cs="Lohit Devanagari"/>
+          <w:color w:val="18A303"/>
+          <w:kern w:val="2"/>
+          <w:sz w:val="24"/>
+          <w:szCs w:val="24"/>
+          <w:lang w:val="en-US" w:eastAsia="zh-CN" w:bidi="hi-IN"/>
+        </w:rPr>
+        <w:t xml:space="preserve">the introduction </w:t>
+      </w:r>
+      <w:r>
+        <w:rPr>
+          <w:rFonts w:eastAsia="Noto Serif CJK SC" w:cs="Lohit Devanagari"/>
+          <w:color w:val="18A303"/>
+          <w:kern w:val="2"/>
+          <w:sz w:val="24"/>
+          <w:szCs w:val="24"/>
+          <w:lang w:val="en-US" w:eastAsia="zh-CN" w:bidi="hi-IN"/>
+        </w:rPr>
+        <w:t xml:space="preserve">section </w:t>
+      </w:r>
+      <w:r>
+        <w:rPr>
+          <w:rFonts w:eastAsia="Noto Serif CJK SC" w:cs="Lohit Devanagari"/>
+          <w:color w:val="18A303"/>
+          <w:kern w:val="2"/>
+          <w:sz w:val="24"/>
+          <w:szCs w:val="24"/>
+          <w:lang w:val="en-US" w:eastAsia="zh-CN" w:bidi="hi-IN"/>
+        </w:rPr>
+        <w:t xml:space="preserve">of this </w:t>
+      </w:r>
+      <w:r>
+        <w:rPr>
+          <w:color w:val="18A303"/>
+        </w:rPr>
+        <w:t>revision, we care</w:t>
+      </w:r>
+      <w:r>
+        <w:rPr>
+          <w:color w:val="18A303"/>
+        </w:rPr>
+        <w:t>fully</w:t>
+      </w:r>
+      <w:r>
+        <w:rPr>
+          <w:color w:val="18A303"/>
+        </w:rPr>
+        <w:t xml:space="preserve"> point</w:t>
+      </w:r>
+      <w:r>
+        <w:rPr>
+          <w:color w:val="18A303"/>
+        </w:rPr>
+        <w:t>ed</w:t>
+      </w:r>
+      <w:r>
+        <w:rPr>
+          <w:color w:val="18A303"/>
+        </w:rPr>
+        <w:t xml:space="preserve"> out </w:t>
+      </w:r>
+      <w:r>
+        <w:rPr>
+          <w:rFonts w:eastAsia="Noto Serif CJK SC" w:cs="Lohit Devanagari"/>
+          <w:color w:val="18A303"/>
+          <w:kern w:val="2"/>
+          <w:sz w:val="24"/>
+          <w:szCs w:val="24"/>
+          <w:lang w:val="en-US" w:eastAsia="zh-CN" w:bidi="hi-IN"/>
+        </w:rPr>
+        <w:t xml:space="preserve">that the curtain nomenclature comes directly from the unproven drifting electron hypotheses, and the reader should </w:t>
+      </w:r>
+      <w:r>
+        <w:rPr>
+          <w:rFonts w:eastAsia="Noto Serif CJK SC" w:cs="Lohit Devanagari"/>
+          <w:color w:val="18A303"/>
+          <w:kern w:val="2"/>
+          <w:sz w:val="24"/>
+          <w:szCs w:val="24"/>
+          <w:lang w:val="en-US" w:eastAsia="zh-CN" w:bidi="hi-IN"/>
+        </w:rPr>
+        <w:t>consider of other possible realities</w:t>
+      </w:r>
+      <w:r>
+        <w:rPr>
+          <w:rFonts w:eastAsia="Noto Serif CJK SC" w:cs="Lohit Devanagari"/>
+          <w:color w:val="18A303"/>
+          <w:kern w:val="2"/>
+          <w:sz w:val="24"/>
+          <w:szCs w:val="24"/>
+          <w:lang w:val="en-US" w:eastAsia="zh-CN" w:bidi="hi-IN"/>
+        </w:rPr>
+        <w:t>.</w:t>
+      </w:r>
+    </w:p>
+    <w:p>
+      <w:pPr>
+        <w:pStyle w:val="Normal"/>
+        <w:bidi w:val="0"/>
+        <w:jc w:val="left"/>
+        <w:rPr/>
+      </w:pPr>
+      <w:r>
+        <w:rPr/>
+      </w:r>
+    </w:p>
+    <w:p>
+      <w:pPr>
+        <w:pStyle w:val="Normal"/>
+        <w:bidi w:val="0"/>
+        <w:jc w:val="left"/>
+        <w:rPr/>
+      </w:pPr>
+      <w:r>
         <w:rPr/>
         <w:t>2. Are these really radiation belt electrons? The paper points to this fact, though it does not overemphasize it. But the L-shell locations and energies suggest something more related to auroral precipitation, as the authors go on to suggest in Section 5.3. The connection with radiation belts in the motivation, introduction, and earlier parts of the paper should be revisited. I say more about this in the comments below.</w:t>
       </w:r>
@@ -1026,114 +1200,7 @@
       </w:pPr>
       <w:r>
         <w:rPr/>
-        <w:t>Reviewer #2 Evaluations:</w:t>
-      </w:r>
-    </w:p>
-    <w:p>
-      <w:pPr>
-        <w:pStyle w:val="Normal"/>
-        <w:bidi w:val="0"/>
-        <w:jc w:val="left"/>
-        <w:rPr/>
-      </w:pPr>
-      <w:r>
-        <w:rPr/>
-        <w:t>Recommendation (Required): Return to author for minor revisions</w:t>
-      </w:r>
-    </w:p>
-    <w:p>
-      <w:pPr>
-        <w:pStyle w:val="Normal"/>
-        <w:bidi w:val="0"/>
-        <w:jc w:val="left"/>
-        <w:rPr/>
-      </w:pPr>
-      <w:r>
-        <w:rPr/>
-        <w:t>Significant: Yes, the paper is a significant contribution and worthy of prompt publication.</w:t>
-      </w:r>
-    </w:p>
-    <w:p>
-      <w:pPr>
-        <w:pStyle w:val="Normal"/>
-        <w:bidi w:val="0"/>
-        <w:jc w:val="left"/>
-        <w:rPr/>
-      </w:pPr>
-      <w:r>
-        <w:rPr/>
-        <w:t>Supported: Yes</w:t>
-      </w:r>
-    </w:p>
-    <w:p>
-      <w:pPr>
-        <w:pStyle w:val="Normal"/>
-        <w:bidi w:val="0"/>
-        <w:jc w:val="left"/>
-        <w:rPr/>
-      </w:pPr>
-      <w:r>
-        <w:rPr/>
-        <w:t>Referencing: Yes</w:t>
-      </w:r>
-    </w:p>
-    <w:p>
-      <w:pPr>
-        <w:pStyle w:val="Normal"/>
-        <w:bidi w:val="0"/>
-        <w:jc w:val="left"/>
-        <w:rPr/>
-      </w:pPr>
-      <w:r>
-        <w:rPr/>
-        <w:t>Quality: Yes, it is well-written, logically organized, and the figures and tables are appropriate.</w:t>
-      </w:r>
-    </w:p>
-    <w:p>
-      <w:pPr>
-        <w:pStyle w:val="Normal"/>
-        <w:bidi w:val="0"/>
-        <w:jc w:val="left"/>
-        <w:rPr/>
-      </w:pPr>
-      <w:r>
-        <w:rPr/>
-        <w:t>Data: Yes</w:t>
-      </w:r>
-    </w:p>
-    <w:p>
-      <w:pPr>
-        <w:pStyle w:val="Normal"/>
-        <w:bidi w:val="0"/>
-        <w:jc w:val="left"/>
-        <w:rPr/>
-      </w:pPr>
-      <w:r>
-        <w:rPr/>
-        <w:t>Accurate Key Points: Yes</w:t>
-      </w:r>
-    </w:p>
-    <w:p>
-      <w:pPr>
-        <w:pStyle w:val="Normal"/>
-        <w:bidi w:val="0"/>
-        <w:jc w:val="left"/>
-        <w:rPr/>
-      </w:pPr>
-      <w:r>
-        <w:rPr/>
-      </w:r>
-    </w:p>
-    <w:p>
-      <w:pPr>
-        <w:pStyle w:val="Normal"/>
-        <w:bidi w:val="0"/>
-        <w:jc w:val="left"/>
-        <w:rPr/>
-      </w:pPr>
-      <w:r>
-        <w:rPr/>
-        <w:t>Reviewer #2 (Formal Review for Authors (shown to authors)):</w:t>
+        <w:t>___________________________________________________________________________________Reviewer #2 (Formal Review for Authors (shown to authors)):</w:t>
       </w:r>
     </w:p>
     <w:p>
@@ -1397,6 +1464,7 @@
       <w:pgNumType w:fmt="decimal"/>
       <w:formProt w:val="false"/>
       <w:textDirection w:val="lrTb"/>
+      <w:docGrid w:type="default" w:linePitch="100" w:charSpace="0"/>
     </w:sectPr>
   </w:body>
 </w:document>
@@ -1409,14 +1477,12 @@
       <w:rPr>
         <w:rFonts w:ascii="Liberation Serif" w:hAnsi="Liberation Serif" w:eastAsia="Noto Serif CJK SC" w:cs="Lohit Devanagari"/>
         <w:kern w:val="2"/>
-        <w:sz w:val="24"/>
         <w:szCs w:val="24"/>
         <w:lang w:val="en-US" w:eastAsia="zh-CN" w:bidi="hi-IN"/>
       </w:rPr>
     </w:rPrDefault>
     <w:pPrDefault>
       <w:pPr>
-        <w:widowControl/>
         <w:suppressAutoHyphens w:val="true"/>
       </w:pPr>
     </w:pPrDefault>
@@ -1426,7 +1492,10 @@
     <w:qFormat/>
     <w:pPr>
       <w:widowControl/>
+      <w:suppressAutoHyphens w:val="true"/>
       <w:bidi w:val="0"/>
+      <w:spacing w:before="0" w:after="0"/>
+      <w:jc w:val="left"/>
     </w:pPr>
     <w:rPr>
       <w:rFonts w:ascii="Liberation Serif" w:hAnsi="Liberation Serif" w:eastAsia="Noto Serif CJK SC" w:cs="Lohit Devanagari"/>

</xml_diff>

<commit_message>
Paper edits an dded the L-AE plot.
</commit_message>
<xml_diff>
--- a/paper/feedback/v1_0/shumko_response_to_reviewers.docx
+++ b/paper/feedback/v1_0/shumko_response_to_reviewers.docx
@@ -373,7 +373,7 @@
           <w:szCs w:val="24"/>
           <w:lang w:val="en-US" w:eastAsia="zh-CN" w:bidi="hi-IN"/>
         </w:rPr>
-        <w:t>that the curtain nomenclature comes directly from the unproven drifting electron hypotheses, and the reader should consider of other possible realities.</w:t>
+        <w:t>that the curtain nomenclature comes directly from the unproven drifting electron hypotheses, and the reader should consider other possible realities.</w:t>
       </w:r>
     </w:p>
     <w:p>
@@ -428,7 +428,134 @@
           <w:szCs w:val="24"/>
           <w:lang w:val="en-US" w:eastAsia="zh-CN" w:bidi="hi-IN"/>
         </w:rPr>
-        <w:t>This is a valid concern and unfortunately the AC6 instrumentation does not allow us to determine the curtain source population. Due to the ~ 30 keV dos1 energy threshold, it is difficult to classify curtains as part of the outer radiation belt, ring current, or the aurora. After pointing out the L shell extent, we commented on this limitation in section 4.2.</w:t>
+        <w:t xml:space="preserve">This is a valid concern and unfortunately the AC6 instrumentation does not allow us to determine the curtain source population. Due to the ~ 30 keV dos1 energy threshold, it is difficult to classify curtains as part of the outer radiation belt, ring current, or the aurora. After pointing out the L shell extent </w:t>
+      </w:r>
+      <w:r>
+        <w:rPr>
+          <w:rFonts w:eastAsia="Noto Serif CJK SC" w:cs="Lohit Devanagari"/>
+          <w:color w:val="18A303"/>
+          <w:kern w:val="2"/>
+          <w:sz w:val="24"/>
+          <w:szCs w:val="24"/>
+          <w:lang w:val="en-US" w:eastAsia="zh-CN" w:bidi="hi-IN"/>
+        </w:rPr>
+        <w:t>in section 4.2</w:t>
+      </w:r>
+      <w:r>
+        <w:rPr>
+          <w:rFonts w:eastAsia="Noto Serif CJK SC" w:cs="Lohit Devanagari"/>
+          <w:color w:val="18A303"/>
+          <w:kern w:val="2"/>
+          <w:sz w:val="24"/>
+          <w:szCs w:val="24"/>
+          <w:lang w:val="en-US" w:eastAsia="zh-CN" w:bidi="hi-IN"/>
+        </w:rPr>
+        <w:t>, we commented on this limitation.</w:t>
+      </w:r>
+    </w:p>
+    <w:p>
+      <w:pPr>
+        <w:pStyle w:val="Normal"/>
+        <w:bidi w:val="0"/>
+        <w:jc w:val="left"/>
+        <w:rPr>
+          <w:color w:val="18A303"/>
+        </w:rPr>
+      </w:pPr>
+      <w:r>
+        <w:rPr/>
+      </w:r>
+    </w:p>
+    <w:p>
+      <w:pPr>
+        <w:pStyle w:val="Normal"/>
+        <w:bidi w:val="0"/>
+        <w:jc w:val="left"/>
+        <w:rPr>
+          <w:color w:val="C9211E"/>
+        </w:rPr>
+      </w:pPr>
+      <w:r>
+        <w:rPr>
+          <w:rFonts w:eastAsia="Noto Serif CJK SC" w:cs="Lohit Devanagari"/>
+          <w:color w:val="C9211E"/>
+          <w:kern w:val="2"/>
+          <w:sz w:val="24"/>
+          <w:szCs w:val="24"/>
+          <w:lang w:val="en-US" w:eastAsia="zh-CN" w:bidi="hi-IN"/>
+        </w:rPr>
+        <w:t>Discuss response plot</w:t>
+      </w:r>
+    </w:p>
+    <w:p>
+      <w:pPr>
+        <w:pStyle w:val="Normal"/>
+        <w:bidi w:val="0"/>
+        <w:jc w:val="left"/>
+        <w:rPr>
+          <w:color w:val="18A303"/>
+        </w:rPr>
+      </w:pPr>
+      <w:r>
+        <w:rPr/>
+      </w:r>
+    </w:p>
+    <w:p>
+      <w:pPr>
+        <w:pStyle w:val="Normal"/>
+        <w:bidi w:val="0"/>
+        <w:jc w:val="left"/>
+        <w:rPr>
+          <w:color w:val="18A303"/>
+        </w:rPr>
+      </w:pPr>
+      <w:r>
+        <w:rPr/>
+        <w:drawing>
+          <wp:anchor behindDoc="0" distT="0" distB="0" distL="0" distR="0" simplePos="0" locked="0" layoutInCell="1" allowOverlap="1" relativeHeight="2">
+            <wp:simplePos x="0" y="0"/>
+            <wp:positionH relativeFrom="column">
+              <wp:align>center</wp:align>
+            </wp:positionH>
+            <wp:positionV relativeFrom="paragraph">
+              <wp:posOffset>635</wp:posOffset>
+            </wp:positionV>
+            <wp:extent cx="6332220" cy="5185410"/>
+            <wp:effectExtent l="0" t="0" r="0" b="0"/>
+            <wp:wrapTopAndBottom/>
+            <wp:docPr id="1" name="Image1" descr=""/>
+            <wp:cNvGraphicFramePr>
+              <a:graphicFrameLocks xmlns:a="http://schemas.openxmlformats.org/drawingml/2006/main" noChangeAspect="1"/>
+            </wp:cNvGraphicFramePr>
+            <a:graphic xmlns:a="http://schemas.openxmlformats.org/drawingml/2006/main">
+              <a:graphicData uri="http://schemas.openxmlformats.org/drawingml/2006/picture">
+                <pic:pic xmlns:pic="http://schemas.openxmlformats.org/drawingml/2006/picture">
+                  <pic:nvPicPr>
+                    <pic:cNvPr id="1" name="Image1" descr=""/>
+                    <pic:cNvPicPr>
+                      <a:picLocks noChangeAspect="1" noChangeArrowheads="1"/>
+                    </pic:cNvPicPr>
+                  </pic:nvPicPr>
+                  <pic:blipFill>
+                    <a:blip r:embed="rId2"/>
+                    <a:stretch>
+                      <a:fillRect/>
+                    </a:stretch>
+                  </pic:blipFill>
+                  <pic:spPr bwMode="auto">
+                    <a:xfrm>
+                      <a:off x="0" y="0"/>
+                      <a:ext cx="6332220" cy="5185410"/>
+                    </a:xfrm>
+                    <a:prstGeom prst="rect">
+                      <a:avLst/>
+                    </a:prstGeom>
+                  </pic:spPr>
+                </pic:pic>
+              </a:graphicData>
+            </a:graphic>
+          </wp:anchor>
+        </w:drawing>
       </w:r>
     </w:p>
     <w:p>
@@ -577,7 +704,31 @@
         <w:rPr>
           <w:color w:val="C9211E"/>
         </w:rPr>
-        <w:t xml:space="preserve">, the MLT distribution will be uniform because curtains will be observed away from their source. (dispersion and disturbances will murky this water though). </w:t>
+        <w:t xml:space="preserve">, the MLT distribution will be uniform because curtains will be observed away from their source. (dispersion and disturbances will murky this water though, </w:t>
+      </w:r>
+      <w:r>
+        <w:rPr>
+          <w:color w:val="C9211E"/>
+        </w:rPr>
+        <w:t>we see them before they got buried in other precipitation structures</w:t>
+      </w:r>
+      <w:r>
+        <w:rPr>
+          <w:color w:val="C9211E"/>
+        </w:rPr>
+        <w:t xml:space="preserve">) </w:t>
+      </w:r>
+      <w:r>
+        <w:rPr>
+          <w:color w:val="C9211E"/>
+        </w:rPr>
+        <w:t>LEAVE THIS PART HERE</w:t>
+      </w:r>
+      <w:r>
+        <w:rPr>
+          <w:color w:val="C9211E"/>
+        </w:rPr>
+        <w:t xml:space="preserve">. </w:t>
       </w:r>
       <w:r>
         <w:rPr>
@@ -810,7 +961,36 @@
         <w:rPr>
           <w:color w:val="C9211E"/>
         </w:rPr>
-        <w:t>lower-energy end of the radiation belt.</w:t>
+        <w:t xml:space="preserve">lower-energy end of the radiation belt. </w:t>
+      </w:r>
+    </w:p>
+    <w:p>
+      <w:pPr>
+        <w:pStyle w:val="Normal"/>
+        <w:bidi w:val="0"/>
+        <w:jc w:val="left"/>
+        <w:rPr>
+          <w:color w:val="C9211E"/>
+        </w:rPr>
+      </w:pPr>
+      <w:r>
+        <w:rPr/>
+      </w:r>
+    </w:p>
+    <w:p>
+      <w:pPr>
+        <w:pStyle w:val="Normal"/>
+        <w:bidi w:val="0"/>
+        <w:jc w:val="left"/>
+        <w:rPr>
+          <w:color w:val="C9211E"/>
+        </w:rPr>
+      </w:pPr>
+      <w:r>
+        <w:rPr>
+          <w:color w:val="C9211E"/>
+        </w:rPr>
+        <w:t>The AE series of models used to define the radiation belt env starts at 40 keV electron energies.</w:t>
       </w:r>
     </w:p>
     <w:p>
@@ -852,6 +1032,33 @@
         <w:pStyle w:val="Normal"/>
         <w:bidi w:val="0"/>
         <w:jc w:val="left"/>
+        <w:rPr>
+          <w:color w:val="18A303"/>
+        </w:rPr>
+      </w:pPr>
+      <w:r>
+        <w:rPr>
+          <w:color w:val="18A303"/>
+        </w:rPr>
+        <w:t>Done</w:t>
+      </w:r>
+    </w:p>
+    <w:p>
+      <w:pPr>
+        <w:pStyle w:val="Normal"/>
+        <w:bidi w:val="0"/>
+        <w:jc w:val="left"/>
+        <w:rPr/>
+      </w:pPr>
+      <w:r>
+        <w:rPr/>
+      </w:r>
+    </w:p>
+    <w:p>
+      <w:pPr>
+        <w:pStyle w:val="Normal"/>
+        <w:bidi w:val="0"/>
+        <w:jc w:val="left"/>
         <w:rPr/>
       </w:pPr>
       <w:r>
@@ -875,6 +1082,33 @@
         <w:pStyle w:val="Normal"/>
         <w:bidi w:val="0"/>
         <w:jc w:val="left"/>
+        <w:rPr>
+          <w:color w:val="18A303"/>
+        </w:rPr>
+      </w:pPr>
+      <w:r>
+        <w:rPr>
+          <w:color w:val="18A303"/>
+        </w:rPr>
+        <w:t xml:space="preserve">We left this line as is because the cautionary sentence is at the end of the introduction section. Please let  us know if you believe that there is a possibility of a reader being mislead. </w:t>
+      </w:r>
+    </w:p>
+    <w:p>
+      <w:pPr>
+        <w:pStyle w:val="Normal"/>
+        <w:bidi w:val="0"/>
+        <w:jc w:val="left"/>
+        <w:rPr/>
+      </w:pPr>
+      <w:r>
+        <w:rPr/>
+      </w:r>
+    </w:p>
+    <w:p>
+      <w:pPr>
+        <w:pStyle w:val="Normal"/>
+        <w:bidi w:val="0"/>
+        <w:jc w:val="left"/>
         <w:rPr/>
       </w:pPr>
       <w:r>
@@ -887,6 +1121,57 @@
         <w:pStyle w:val="Normal"/>
         <w:bidi w:val="0"/>
         <w:jc w:val="left"/>
+        <w:rPr>
+          <w:color w:val="18A303"/>
+        </w:rPr>
+      </w:pPr>
+      <w:r>
+        <w:rPr>
+          <w:color w:val="18A303"/>
+        </w:rPr>
+      </w:r>
+    </w:p>
+    <w:p>
+      <w:pPr>
+        <w:pStyle w:val="Normal"/>
+        <w:bidi w:val="0"/>
+        <w:jc w:val="left"/>
+        <w:rPr/>
+      </w:pPr>
+      <w:r>
+        <w:rPr>
+          <w:rFonts w:eastAsia="Noto Serif CJK SC" w:cs="Lohit Devanagari"/>
+          <w:color w:val="18A303"/>
+          <w:kern w:val="2"/>
+          <w:sz w:val="24"/>
+          <w:szCs w:val="24"/>
+          <w:lang w:val="en-US" w:eastAsia="zh-CN" w:bidi="hi-IN"/>
+        </w:rPr>
+        <w:t xml:space="preserve">There is </w:t>
+      </w:r>
+      <w:r>
+        <w:rPr>
+          <w:color w:val="18A303"/>
+        </w:rPr>
+        <w:t xml:space="preserve">no evidence of curtains observed by FIREBIRD-II in the literature yet, but the FIREBIRD science team plans to look for them in the future. There are a handful of caveats with the data that has prevented us from doing a thorough analysis. In theory these caveats are addressable, so we specifically targeted data downlinks </w:t>
+      </w:r>
+      <w:r>
+        <w:rPr>
+          <w:rFonts w:eastAsia="Noto Serif CJK SC" w:cs="Lohit Devanagari"/>
+          <w:color w:val="18A303"/>
+          <w:kern w:val="2"/>
+          <w:sz w:val="24"/>
+          <w:szCs w:val="24"/>
+          <w:lang w:val="en-US" w:eastAsia="zh-CN" w:bidi="hi-IN"/>
+        </w:rPr>
+        <w:t>from both CubeSats during the same radiation belt passes.</w:t>
+      </w:r>
+    </w:p>
+    <w:p>
+      <w:pPr>
+        <w:pStyle w:val="Normal"/>
+        <w:bidi w:val="0"/>
+        <w:jc w:val="left"/>
         <w:rPr/>
       </w:pPr>
       <w:r>
@@ -932,36 +1217,56 @@
           <w:szCs w:val="24"/>
           <w:lang w:val="en-US" w:eastAsia="zh-CN" w:bidi="hi-IN"/>
         </w:rPr>
-        <w:t>Possibly</w:t>
-      </w:r>
-      <w:r>
-        <w:rPr>
-          <w:color w:val="C9211E"/>
-        </w:rPr>
-        <w:t xml:space="preserve">, but the differences in </w:t>
-      </w:r>
-      <w:r>
-        <w:rPr>
-          <w:rFonts w:eastAsia="Noto Serif CJK SC" w:cs="Lohit Devanagari"/>
-          <w:color w:val="C9211E"/>
-          <w:kern w:val="2"/>
-          <w:sz w:val="24"/>
-          <w:szCs w:val="24"/>
-          <w:lang w:val="en-US" w:eastAsia="zh-CN" w:bidi="hi-IN"/>
-        </w:rPr>
-        <w:t>energies make it hard to compare.</w:t>
-      </w:r>
-      <w:r>
-        <w:rPr/>
-        <w:t xml:space="preserve"> </w:t>
-      </w:r>
-    </w:p>
-    <w:p>
-      <w:pPr>
-        <w:pStyle w:val="Normal"/>
-        <w:bidi w:val="0"/>
-        <w:jc w:val="left"/>
-        <w:rPr/>
+        <w:t xml:space="preserve">Check response and manuscript text. </w:t>
+      </w:r>
+      <w:r>
+        <w:rPr>
+          <w:color w:val="18A303"/>
+        </w:rPr>
+        <w:t xml:space="preserve">We removed the mention of the </w:t>
+      </w:r>
+      <w:r>
+        <w:rPr>
+          <w:rFonts w:eastAsia="Noto Serif CJK SC" w:cs="Lohit Devanagari"/>
+          <w:color w:val="18A303"/>
+          <w:kern w:val="2"/>
+          <w:sz w:val="24"/>
+          <w:szCs w:val="24"/>
+          <w:lang w:val="en-US" w:eastAsia="zh-CN" w:bidi="hi-IN"/>
+        </w:rPr>
+        <w:t>hypothetical</w:t>
+      </w:r>
+      <w:r>
+        <w:rPr>
+          <w:color w:val="18A303"/>
+        </w:rPr>
+        <w:t xml:space="preserve"> connection between curtains and precipitation bands from the beginning of the paragraph to avoid priming the reader to assume that they are the same thing. We now point out their possible connection at the end of the paragraph---carefully noting that the reported precipitation bands </w:t>
+      </w:r>
+      <w:r>
+        <w:rPr>
+          <w:rFonts w:eastAsia="Noto Serif CJK SC" w:cs="Lohit Devanagari"/>
+          <w:color w:val="18A303"/>
+          <w:kern w:val="2"/>
+          <w:sz w:val="24"/>
+          <w:szCs w:val="24"/>
+          <w:lang w:val="en-US" w:eastAsia="zh-CN" w:bidi="hi-IN"/>
+        </w:rPr>
+        <w:t xml:space="preserve">are wider than curtains, and the energy difference between the most recently reported band observations with SAMPEX are for &gt;1 MeV electrons energies: a very different energy regime than AC6. Therefore they could be related, but there is not enough observational evidence to make that connection. </w:t>
+      </w:r>
+    </w:p>
+    <w:p>
+      <w:pPr>
+        <w:pStyle w:val="Normal"/>
+        <w:bidi w:val="0"/>
+        <w:jc w:val="left"/>
+        <w:rPr>
+          <w:rFonts w:ascii="Liberation Serif" w:hAnsi="Liberation Serif" w:eastAsia="Noto Serif CJK SC" w:cs="Lohit Devanagari"/>
+          <w:color w:val="18A303"/>
+          <w:kern w:val="2"/>
+          <w:sz w:val="24"/>
+          <w:szCs w:val="24"/>
+          <w:lang w:val="en-US" w:eastAsia="zh-CN" w:bidi="hi-IN"/>
+        </w:rPr>
       </w:pPr>
       <w:r>
         <w:rPr/>
@@ -999,6 +1304,28 @@
       </w:pPr>
       <w:r>
         <w:rPr/>
+      </w:r>
+    </w:p>
+    <w:p>
+      <w:pPr>
+        <w:pStyle w:val="Normal"/>
+        <w:bidi w:val="0"/>
+        <w:jc w:val="left"/>
+        <w:rPr/>
+      </w:pPr>
+      <w:r>
+        <w:rPr/>
+      </w:r>
+    </w:p>
+    <w:p>
+      <w:pPr>
+        <w:pStyle w:val="Normal"/>
+        <w:bidi w:val="0"/>
+        <w:jc w:val="left"/>
+        <w:rPr/>
+      </w:pPr>
+      <w:r>
+        <w:rPr/>
         <w:t>Line 171: Elaborate on the "visual inspection". Visual inspection / classification can be very unreliable. How was the visual inspection method controlled?</w:t>
       </w:r>
     </w:p>
@@ -1007,73 +1334,97 @@
         <w:pStyle w:val="Normal"/>
         <w:bidi w:val="0"/>
         <w:jc w:val="left"/>
-        <w:rPr/>
-      </w:pPr>
-      <w:r>
-        <w:rPr/>
-      </w:r>
-    </w:p>
-    <w:p>
-      <w:pPr>
-        <w:pStyle w:val="Normal"/>
-        <w:bidi w:val="0"/>
-        <w:jc w:val="left"/>
-        <w:rPr>
-          <w:color w:val="C9211E"/>
-        </w:rPr>
-      </w:pPr>
-      <w:r>
-        <w:rPr>
-          <w:color w:val="C9211E"/>
-        </w:rPr>
-        <w:t xml:space="preserve">I am not sure how to answer this. The visual method was not controlled, besides checking for the mentioned sources of noise: </w:t>
-      </w:r>
-      <w:r>
-        <w:rPr>
-          <w:rFonts w:eastAsia="Noto Serif CJK SC" w:cs="Lohit Devanagari"/>
-          <w:color w:val="C9211E"/>
-          <w:kern w:val="2"/>
-          <w:sz w:val="24"/>
-          <w:szCs w:val="24"/>
-          <w:lang w:val="en-US" w:eastAsia="zh-CN" w:bidi="hi-IN"/>
-        </w:rPr>
-        <w:t xml:space="preserve">transmitter, low counts, etc. Maybe I should get another author to go through the events and rerun the analysis? </w:t>
-      </w:r>
-    </w:p>
-    <w:p>
-      <w:pPr>
-        <w:pStyle w:val="Normal"/>
-        <w:bidi w:val="0"/>
-        <w:jc w:val="left"/>
-        <w:rPr>
-          <w:color w:val="C9211E"/>
-        </w:rPr>
-      </w:pPr>
-      <w:r>
-        <w:rPr>
-          <w:color w:val="C9211E"/>
-        </w:rPr>
-      </w:r>
-    </w:p>
-    <w:p>
-      <w:pPr>
-        <w:pStyle w:val="Normal"/>
-        <w:bidi w:val="0"/>
-        <w:jc w:val="left"/>
-        <w:rPr>
-          <w:color w:val="C9211E"/>
-        </w:rPr>
-      </w:pPr>
-      <w:r>
-        <w:rPr>
-          <w:rFonts w:eastAsia="Noto Serif CJK SC" w:cs="Lohit Devanagari"/>
-          <w:color w:val="C9211E"/>
-          <w:kern w:val="2"/>
-          <w:sz w:val="24"/>
-          <w:szCs w:val="24"/>
-          <w:lang w:val="en-US" w:eastAsia="zh-CN" w:bidi="hi-IN"/>
-        </w:rPr>
-        <w:t>We tried to balance the error in the visual inspection and automated detection algorithm.</w:t>
+        <w:rPr>
+          <w:rFonts w:eastAsia="Noto Serif CJK SC" w:cs="Lohit Devanagari"/>
+          <w:color w:val="C9211E"/>
+          <w:kern w:val="2"/>
+          <w:sz w:val="24"/>
+          <w:szCs w:val="24"/>
+          <w:lang w:val="en-US" w:eastAsia="zh-CN" w:bidi="hi-IN"/>
+        </w:rPr>
+      </w:pPr>
+      <w:r>
+        <w:rPr/>
+      </w:r>
+    </w:p>
+    <w:p>
+      <w:pPr>
+        <w:pStyle w:val="Normal"/>
+        <w:bidi w:val="0"/>
+        <w:jc w:val="left"/>
+        <w:rPr>
+          <w:color w:val="18A303"/>
+        </w:rPr>
+      </w:pPr>
+      <w:r>
+        <w:rPr>
+          <w:rFonts w:eastAsia="Noto Serif CJK SC" w:cs="Lohit Devanagari"/>
+          <w:color w:val="18A303"/>
+          <w:kern w:val="2"/>
+          <w:sz w:val="24"/>
+          <w:szCs w:val="24"/>
+          <w:lang w:val="en-US" w:eastAsia="zh-CN" w:bidi="hi-IN"/>
+        </w:rPr>
+        <w:t>We f</w:t>
+      </w:r>
+      <w:r>
+        <w:rPr>
+          <w:rFonts w:eastAsia="Noto Serif CJK SC" w:cs="Lohit Devanagari"/>
+          <w:color w:val="18A303"/>
+          <w:kern w:val="2"/>
+          <w:sz w:val="24"/>
+          <w:szCs w:val="24"/>
+          <w:lang w:val="en-US" w:eastAsia="zh-CN" w:bidi="hi-IN"/>
+        </w:rPr>
+        <w:t xml:space="preserve">iltered out candidate events with the criteria mentioned in the text, we did </w:t>
+      </w:r>
+      <w:r>
+        <w:rPr>
+          <w:rFonts w:eastAsia="Noto Serif CJK SC" w:cs="Lohit Devanagari"/>
+          <w:color w:val="18A303"/>
+          <w:kern w:val="2"/>
+          <w:sz w:val="24"/>
+          <w:szCs w:val="24"/>
+          <w:lang w:val="en-US" w:eastAsia="zh-CN" w:bidi="hi-IN"/>
+        </w:rPr>
+        <w:t xml:space="preserve">the manual inspection </w:t>
+      </w:r>
+      <w:r>
+        <w:rPr>
+          <w:rFonts w:eastAsia="Noto Serif CJK SC" w:cs="Lohit Devanagari"/>
+          <w:color w:val="18A303"/>
+          <w:kern w:val="2"/>
+          <w:sz w:val="24"/>
+          <w:szCs w:val="24"/>
+          <w:lang w:val="en-US" w:eastAsia="zh-CN" w:bidi="hi-IN"/>
+        </w:rPr>
+        <w:t xml:space="preserve">single blindly. In other words, we did the inspection without knowing the results. And we did not go back and adjust our </w:t>
+      </w:r>
+      <w:r>
+        <w:rPr>
+          <w:rFonts w:eastAsia="Noto Serif CJK SC" w:cs="Lohit Devanagari"/>
+          <w:color w:val="18A303"/>
+          <w:kern w:val="2"/>
+          <w:sz w:val="24"/>
+          <w:szCs w:val="24"/>
+          <w:lang w:val="en-US" w:eastAsia="zh-CN" w:bidi="hi-IN"/>
+        </w:rPr>
+        <w:t xml:space="preserve">inspection criteria at all. </w:t>
+      </w:r>
+    </w:p>
+    <w:p>
+      <w:pPr>
+        <w:pStyle w:val="Normal"/>
+        <w:bidi w:val="0"/>
+        <w:jc w:val="left"/>
+        <w:rPr>
+          <w:color w:val="18A303"/>
+        </w:rPr>
+      </w:pPr>
+      <w:r>
+        <w:rPr>
+          <w:color w:val="18A303"/>
+        </w:rPr>
       </w:r>
     </w:p>
     <w:p>
@@ -1198,15 +1549,19 @@
         <w:pStyle w:val="Normal"/>
         <w:bidi w:val="0"/>
         <w:jc w:val="left"/>
-        <w:rPr>
-          <w:color w:val="C9211E"/>
-        </w:rPr>
-      </w:pPr>
-      <w:r>
-        <w:rPr>
-          <w:color w:val="C9211E"/>
-        </w:rPr>
-        <w:t>Like a box and whisker plot?</w:t>
+        <w:rPr/>
+      </w:pPr>
+      <w:r>
+        <w:rPr>
+          <w:color w:val="C9211E"/>
+        </w:rPr>
+        <w:t xml:space="preserve">It does look like that, although in the pre-midnight MLT the radiation belt magnetic field lines are stretched. Could also be due to the high latitude precipitation boundary. </w:t>
+      </w:r>
+      <w:r>
+        <w:rPr>
+          <w:color w:val="C9211E"/>
+        </w:rPr>
+        <w:t>Show Paul the boxplot.</w:t>
       </w:r>
     </w:p>
     <w:p>

</xml_diff>

<commit_message>
More paper edits after the phone call with Paul. Need to word smith a lot more.
</commit_message>
<xml_diff>
--- a/paper/feedback/v1_0/shumko_response_to_reviewers.docx
+++ b/paper/feedback/v1_0/shumko_response_to_reviewers.docx
@@ -621,6 +621,43 @@
         <w:bidi w:val="0"/>
         <w:jc w:val="left"/>
         <w:rPr>
+          <w:rFonts w:ascii="Liberation Serif" w:hAnsi="Liberation Serif" w:eastAsia="Noto Serif CJK SC" w:cs="Lohit Devanagari"/>
+          <w:color w:val="C9211E"/>
+          <w:kern w:val="2"/>
+          <w:sz w:val="24"/>
+          <w:szCs w:val="24"/>
+          <w:lang w:val="en-US" w:eastAsia="zh-CN" w:bidi="hi-IN"/>
+        </w:rPr>
+      </w:pPr>
+      <w:r>
+        <w:rPr>
+          <w:rFonts w:eastAsia="Noto Serif CJK SC" w:cs="Lohit Devanagari"/>
+          <w:color w:val="C9211E"/>
+          <w:kern w:val="2"/>
+          <w:sz w:val="24"/>
+          <w:szCs w:val="24"/>
+          <w:lang w:val="en-US" w:eastAsia="zh-CN" w:bidi="hi-IN"/>
+        </w:rPr>
+        <w:t>This paper did not attempt to thoroughly test the hypothesis… This paper does not try to argue to either way. CHECK PAPER IF WE PICK A SIDE ANYWHERE</w:t>
+      </w:r>
+    </w:p>
+    <w:p>
+      <w:pPr>
+        <w:pStyle w:val="Normal"/>
+        <w:bidi w:val="0"/>
+        <w:jc w:val="left"/>
+        <w:rPr/>
+      </w:pPr>
+      <w:r>
+        <w:rPr/>
+      </w:r>
+    </w:p>
+    <w:p>
+      <w:pPr>
+        <w:pStyle w:val="Normal"/>
+        <w:bidi w:val="0"/>
+        <w:jc w:val="left"/>
+        <w:rPr>
           <w:color w:val="C9211E"/>
         </w:rPr>
       </w:pPr>
@@ -1486,6 +1523,35 @@
         </w:rPr>
         <w:t>Address this comment once I add in the longitudinal distribution.</w:t>
       </w:r>
+      <w:r>
+        <w:rPr>
+          <w:rFonts w:eastAsia="Noto Serif CJK SC" w:cs="Lohit Devanagari"/>
+          <w:color w:val="C9211E"/>
+          <w:kern w:val="2"/>
+          <w:sz w:val="24"/>
+          <w:szCs w:val="24"/>
+          <w:lang w:val="en-US" w:eastAsia="zh-CN" w:bidi="hi-IN"/>
+        </w:rPr>
+        <w:t xml:space="preserve"> </w:t>
+      </w:r>
+    </w:p>
+    <w:p>
+      <w:pPr>
+        <w:pStyle w:val="Normal"/>
+        <w:bidi w:val="0"/>
+        <w:jc w:val="left"/>
+        <w:rPr>
+          <w:rFonts w:ascii="Liberation Serif" w:hAnsi="Liberation Serif" w:eastAsia="Noto Serif CJK SC" w:cs="Lohit Devanagari"/>
+          <w:color w:val="C9211E"/>
+          <w:kern w:val="2"/>
+          <w:sz w:val="24"/>
+          <w:szCs w:val="24"/>
+          <w:lang w:val="en-US" w:eastAsia="zh-CN" w:bidi="hi-IN"/>
+        </w:rPr>
+      </w:pPr>
+      <w:r>
+        <w:rPr/>
+      </w:r>
     </w:p>
     <w:p>
       <w:pPr>
@@ -1555,13 +1621,89 @@
         <w:rPr>
           <w:color w:val="C9211E"/>
         </w:rPr>
-        <w:t xml:space="preserve">It does look like that, although in the pre-midnight MLT the radiation belt magnetic field lines are stretched. Could also be due to the high latitude precipitation boundary. </w:t>
-      </w:r>
-      <w:r>
-        <w:rPr>
-          <w:color w:val="C9211E"/>
-        </w:rPr>
-        <w:t>Show Paul the boxplot.</w:t>
+        <w:t xml:space="preserve">It does look like that, although in the pre-midnight MLT the radiation belt magnetic field lines are stretched. MENTION THE PLASMA SHEET (IN PAPER). </w:t>
+      </w:r>
+      <w:r>
+        <w:rPr>
+          <w:rFonts w:eastAsia="Noto Serif CJK SC" w:cs="Lohit Devanagari"/>
+          <w:color w:val="C9211E"/>
+          <w:kern w:val="2"/>
+          <w:sz w:val="24"/>
+          <w:szCs w:val="24"/>
+          <w:lang w:val="en-US" w:eastAsia="zh-CN" w:bidi="hi-IN"/>
+        </w:rPr>
+        <w:t>Not much of a trend so we are not going to add this to the manuscript.</w:t>
+      </w:r>
+    </w:p>
+    <w:p>
+      <w:pPr>
+        <w:pStyle w:val="Normal"/>
+        <w:bidi w:val="0"/>
+        <w:jc w:val="left"/>
+        <w:rPr>
+          <w:color w:val="C9211E"/>
+        </w:rPr>
+      </w:pPr>
+      <w:r>
+        <w:rPr/>
+      </w:r>
+    </w:p>
+    <w:p>
+      <w:pPr>
+        <w:pStyle w:val="Normal"/>
+        <w:bidi w:val="0"/>
+        <w:jc w:val="left"/>
+        <w:rPr>
+          <w:color w:val="C9211E"/>
+        </w:rPr>
+      </w:pPr>
+      <w:r>
+        <w:rPr/>
+        <w:drawing>
+          <wp:anchor behindDoc="0" distT="0" distB="0" distL="0" distR="0" simplePos="0" locked="0" layoutInCell="1" allowOverlap="1" relativeHeight="3">
+            <wp:simplePos x="0" y="0"/>
+            <wp:positionH relativeFrom="column">
+              <wp:posOffset>160655</wp:posOffset>
+            </wp:positionH>
+            <wp:positionV relativeFrom="paragraph">
+              <wp:posOffset>635</wp:posOffset>
+            </wp:positionV>
+            <wp:extent cx="5852160" cy="4389120"/>
+            <wp:effectExtent l="0" t="0" r="0" b="0"/>
+            <wp:wrapSquare wrapText="largest"/>
+            <wp:docPr id="2" name="Image2" descr=""/>
+            <wp:cNvGraphicFramePr>
+              <a:graphicFrameLocks xmlns:a="http://schemas.openxmlformats.org/drawingml/2006/main" noChangeAspect="1"/>
+            </wp:cNvGraphicFramePr>
+            <a:graphic xmlns:a="http://schemas.openxmlformats.org/drawingml/2006/main">
+              <a:graphicData uri="http://schemas.openxmlformats.org/drawingml/2006/picture">
+                <pic:pic xmlns:pic="http://schemas.openxmlformats.org/drawingml/2006/picture">
+                  <pic:nvPicPr>
+                    <pic:cNvPr id="2" name="Image2" descr=""/>
+                    <pic:cNvPicPr>
+                      <a:picLocks noChangeAspect="1" noChangeArrowheads="1"/>
+                    </pic:cNvPicPr>
+                  </pic:nvPicPr>
+                  <pic:blipFill>
+                    <a:blip r:embed="rId3"/>
+                    <a:stretch>
+                      <a:fillRect/>
+                    </a:stretch>
+                  </pic:blipFill>
+                  <pic:spPr bwMode="auto">
+                    <a:xfrm>
+                      <a:off x="0" y="0"/>
+                      <a:ext cx="5852160" cy="4389120"/>
+                    </a:xfrm>
+                    <a:prstGeom prst="rect">
+                      <a:avLst/>
+                    </a:prstGeom>
+                  </pic:spPr>
+                </pic:pic>
+              </a:graphicData>
+            </a:graphic>
+          </wp:anchor>
+        </w:drawing>
       </w:r>
     </w:p>
     <w:p>
@@ -1680,7 +1822,19 @@
         <w:rPr>
           <w:color w:val="C9211E"/>
         </w:rPr>
-        <w:t>Hmm. I heard Microburst correlate well, and this index updated quick and we do not have to worry about storm phases.</w:t>
+        <w:t>We chose it because it is the most</w:t>
+      </w:r>
+      <w:r>
+        <w:rPr>
+          <w:color w:val="C9211E"/>
+        </w:rPr>
+        <w:t xml:space="preserve"> </w:t>
+      </w:r>
+      <w:r>
+        <w:rPr>
+          <w:color w:val="C9211E"/>
+        </w:rPr>
+        <w:t>commonly used to study chorus waves by Nigel Meredith, Wen Li, and Emma Douma.</w:t>
       </w:r>
     </w:p>
     <w:p>
@@ -1866,7 +2020,13 @@
         <w:rPr>
           <w:color w:val="C9211E"/>
         </w:rPr>
-        <w:t>precipitation shows that, given AC6’s limitations, that there are at least some curtains that can not be drifting.</w:t>
+        <w:t xml:space="preserve">precipitation shows that, given AC6’s limitations, that there are at least some curtains that can not be drifting. </w:t>
+      </w:r>
+      <w:r>
+        <w:rPr>
+          <w:color w:val="C9211E"/>
+        </w:rPr>
+        <w:t xml:space="preserve">We see an excess of curtains in the BLC (see longitude plot). </w:t>
       </w:r>
     </w:p>
     <w:p>

</xml_diff>

<commit_message>
Updated paper. First reviewer's major comments mostly addressed.
</commit_message>
<xml_diff>
--- a/paper/feedback/v1_0/shumko_response_to_reviewers.docx
+++ b/paper/feedback/v1_0/shumko_response_to_reviewers.docx
@@ -126,7 +126,7 @@
           <w:szCs w:val="24"/>
           <w:lang w:val="en-US" w:eastAsia="zh-CN" w:bidi="hi-IN"/>
         </w:rPr>
-        <w:t xml:space="preserve">One additional change that we thought was important, was to mention the two </w:t>
+        <w:t xml:space="preserve">The biggest change to this manuscript is an addition of a new figure. We expanded the scope of this study by including the geographic distribution of curtains, with </w:t>
       </w:r>
       <w:r>
         <w:rPr>
@@ -137,6 +137,65 @@
           <w:szCs w:val="24"/>
           <w:lang w:val="en-US" w:eastAsia="zh-CN" w:bidi="hi-IN"/>
         </w:rPr>
+        <w:t>an accompanying discussion of the longitudinal distribution of curtains and what signature would be apparent if curtains were drifting.</w:t>
+      </w:r>
+    </w:p>
+    <w:p>
+      <w:pPr>
+        <w:pStyle w:val="Normal"/>
+        <w:bidi w:val="0"/>
+        <w:jc w:val="left"/>
+        <w:rPr>
+          <w:rFonts w:eastAsia="Noto Serif CJK SC" w:cs="Lohit Devanagari"/>
+          <w:color w:val="auto"/>
+          <w:kern w:val="2"/>
+          <w:sz w:val="24"/>
+          <w:szCs w:val="24"/>
+          <w:lang w:val="en-US" w:eastAsia="zh-CN" w:bidi="hi-IN"/>
+        </w:rPr>
+      </w:pPr>
+      <w:r>
+        <w:rPr/>
+      </w:r>
+    </w:p>
+    <w:p>
+      <w:pPr>
+        <w:pStyle w:val="Normal"/>
+        <w:bidi w:val="0"/>
+        <w:jc w:val="left"/>
+        <w:rPr/>
+      </w:pPr>
+      <w:r>
+        <w:rPr>
+          <w:rFonts w:eastAsia="Noto Serif CJK SC" w:cs="Lohit Devanagari"/>
+          <w:color w:val="auto"/>
+          <w:kern w:val="2"/>
+          <w:sz w:val="24"/>
+          <w:szCs w:val="24"/>
+          <w:lang w:val="en-US" w:eastAsia="zh-CN" w:bidi="hi-IN"/>
+        </w:rPr>
+        <w:t xml:space="preserve">One additional change that we thought was important. </w:t>
+      </w:r>
+      <w:r>
+        <w:rPr>
+          <w:rFonts w:eastAsia="Noto Serif CJK SC" w:cs="Lohit Devanagari"/>
+          <w:color w:val="auto"/>
+          <w:kern w:val="2"/>
+          <w:sz w:val="24"/>
+          <w:szCs w:val="24"/>
+          <w:lang w:val="en-US" w:eastAsia="zh-CN" w:bidi="hi-IN"/>
+        </w:rPr>
+        <w:t xml:space="preserve">In the introduction we gave a high level overview, and two </w:t>
+      </w:r>
+      <w:r>
+        <w:rPr>
+          <w:rFonts w:eastAsia="Noto Serif CJK SC" w:cs="Lohit Devanagari"/>
+          <w:color w:val="auto"/>
+          <w:kern w:val="2"/>
+          <w:sz w:val="24"/>
+          <w:szCs w:val="24"/>
+          <w:lang w:val="en-US" w:eastAsia="zh-CN" w:bidi="hi-IN"/>
+        </w:rPr>
         <w:t xml:space="preserve">hypotheses </w:t>
       </w:r>
       <w:r>
@@ -148,7 +207,7 @@
           <w:szCs w:val="24"/>
           <w:lang w:val="en-US" w:eastAsia="zh-CN" w:bidi="hi-IN"/>
         </w:rPr>
-        <w:t xml:space="preserve">that could create the observed curtain fine bounce phase structure. We added this paragraph to the introduction section. There we mentioned that the fine curtain structure can either be drifting remnants of a gyroresonant </w:t>
+        <w:t xml:space="preserve">that could create the observed fine structure </w:t>
       </w:r>
       <w:r>
         <w:rPr>
@@ -159,7 +218,51 @@
           <w:szCs w:val="24"/>
           <w:lang w:val="en-US" w:eastAsia="zh-CN" w:bidi="hi-IN"/>
         </w:rPr>
-        <w:t>wave-particle scattering (such as the Blake and O’Brien 2016 hypothesis) or a stable mechanism that is capable of transporting electrons in pitch angle while both AC6 units pass through the active region’s footprint. We hope that this added paragraph adds more context for the reader.</w:t>
+        <w:t>that persists for multiple seconds</w:t>
+      </w:r>
+      <w:r>
+        <w:rPr>
+          <w:rFonts w:eastAsia="Noto Serif CJK SC" w:cs="Lohit Devanagari"/>
+          <w:color w:val="auto"/>
+          <w:kern w:val="2"/>
+          <w:sz w:val="24"/>
+          <w:szCs w:val="24"/>
+          <w:lang w:val="en-US" w:eastAsia="zh-CN" w:bidi="hi-IN"/>
+        </w:rPr>
+        <w:t xml:space="preserve">. There we mentioned that the fine curtain structure can either be drifting remnants of a gyroresonant </w:t>
+      </w:r>
+      <w:r>
+        <w:rPr>
+          <w:rFonts w:eastAsia="Noto Serif CJK SC" w:cs="Lohit Devanagari"/>
+          <w:color w:val="auto"/>
+          <w:kern w:val="2"/>
+          <w:sz w:val="24"/>
+          <w:szCs w:val="24"/>
+          <w:lang w:val="en-US" w:eastAsia="zh-CN" w:bidi="hi-IN"/>
+        </w:rPr>
+        <w:t xml:space="preserve">wave-particle scattering (such as the Blake and O’Brien 2016 hypothesis) or a stable mechanism that is capable of transporting electrons in pitch angle while both AC6 units pass through the active region’s footprint. We hope that this paragraph </w:t>
+      </w:r>
+      <w:r>
+        <w:rPr>
+          <w:rFonts w:eastAsia="Noto Serif CJK SC" w:cs="Lohit Devanagari"/>
+          <w:color w:val="auto"/>
+          <w:kern w:val="2"/>
+          <w:sz w:val="24"/>
+          <w:szCs w:val="24"/>
+          <w:lang w:val="en-US" w:eastAsia="zh-CN" w:bidi="hi-IN"/>
+        </w:rPr>
+        <w:t>gives</w:t>
+      </w:r>
+      <w:r>
+        <w:rPr>
+          <w:rFonts w:eastAsia="Noto Serif CJK SC" w:cs="Lohit Devanagari"/>
+          <w:color w:val="auto"/>
+          <w:kern w:val="2"/>
+          <w:sz w:val="24"/>
+          <w:szCs w:val="24"/>
+          <w:lang w:val="en-US" w:eastAsia="zh-CN" w:bidi="hi-IN"/>
+        </w:rPr>
+        <w:t xml:space="preserve"> more context for the reader.</w:t>
       </w:r>
     </w:p>
     <w:p>
@@ -804,316 +907,195 @@
         <w:pStyle w:val="Normal"/>
         <w:bidi w:val="0"/>
         <w:jc w:val="left"/>
+        <w:rPr/>
+      </w:pPr>
+      <w:r>
+        <w:rPr>
+          <w:rFonts w:eastAsia="Noto Serif CJK SC" w:cs="Lohit Devanagari"/>
+          <w:color w:val="C9211E"/>
+          <w:kern w:val="2"/>
+          <w:sz w:val="24"/>
+          <w:szCs w:val="24"/>
+          <w:lang w:val="en-US" w:eastAsia="zh-CN" w:bidi="hi-IN"/>
+        </w:rPr>
+        <w:t>CHECK PAPER IF WE PICK A SIDE ANYWHERE!</w:t>
+      </w:r>
+    </w:p>
+    <w:p>
+      <w:pPr>
+        <w:pStyle w:val="Normal"/>
+        <w:bidi w:val="0"/>
+        <w:jc w:val="left"/>
+        <w:rPr/>
+      </w:pPr>
+      <w:r>
+        <w:rPr>
+          <w:rFonts w:eastAsia="Noto Serif CJK SC" w:cs="Lohit Devanagari"/>
+          <w:color w:val="18A303"/>
+          <w:kern w:val="2"/>
+          <w:sz w:val="24"/>
+          <w:szCs w:val="24"/>
+          <w:lang w:val="en-US" w:eastAsia="zh-CN" w:bidi="hi-IN"/>
+        </w:rPr>
+        <w:t xml:space="preserve">Thank you for your suggestion and as we pointed out earlier </w:t>
+      </w:r>
+      <w:r>
+        <w:rPr>
+          <w:rFonts w:eastAsia="Noto Serif CJK SC" w:cs="Lohit Devanagari"/>
+          <w:color w:val="18A303"/>
+          <w:kern w:val="2"/>
+          <w:sz w:val="24"/>
+          <w:szCs w:val="24"/>
+          <w:lang w:val="en-US" w:eastAsia="zh-CN" w:bidi="hi-IN"/>
+        </w:rPr>
+        <w:t>in this letter</w:t>
+      </w:r>
+      <w:r>
+        <w:rPr>
+          <w:rFonts w:eastAsia="Noto Serif CJK SC" w:cs="Lohit Devanagari"/>
+          <w:color w:val="18A303"/>
+          <w:kern w:val="2"/>
+          <w:sz w:val="24"/>
+          <w:szCs w:val="24"/>
+          <w:lang w:val="en-US" w:eastAsia="zh-CN" w:bidi="hi-IN"/>
+        </w:rPr>
+        <w:t>, we added a new figure that shows the geographic distribution of curtains.</w:t>
+      </w:r>
+      <w:r>
+        <w:rPr>
+          <w:rFonts w:eastAsia="Noto Serif CJK SC" w:cs="Lohit Devanagari"/>
+          <w:color w:val="C9211E"/>
+          <w:kern w:val="2"/>
+          <w:sz w:val="24"/>
+          <w:szCs w:val="24"/>
+          <w:lang w:val="en-US" w:eastAsia="zh-CN" w:bidi="hi-IN"/>
+        </w:rPr>
+        <w:t xml:space="preserve"> </w:t>
+      </w:r>
+      <w:r>
+        <w:rPr>
+          <w:rFonts w:eastAsia="Noto Serif CJK SC" w:cs="Lohit Devanagari"/>
+          <w:color w:val="18A303"/>
+          <w:kern w:val="2"/>
+          <w:sz w:val="24"/>
+          <w:szCs w:val="24"/>
+          <w:lang w:val="en-US" w:eastAsia="zh-CN" w:bidi="hi-IN"/>
+        </w:rPr>
+        <w:t xml:space="preserve">It </w:t>
+      </w:r>
+      <w:r>
+        <w:rPr>
+          <w:rFonts w:eastAsia="Noto Serif CJK SC" w:cs="Lohit Devanagari"/>
+          <w:color w:val="18A303"/>
+          <w:kern w:val="2"/>
+          <w:sz w:val="24"/>
+          <w:szCs w:val="24"/>
+          <w:lang w:val="en-US" w:eastAsia="zh-CN" w:bidi="hi-IN"/>
+        </w:rPr>
+        <w:t xml:space="preserve">appears that </w:t>
+      </w:r>
+      <w:r>
+        <w:rPr>
+          <w:rFonts w:eastAsia="Noto Serif CJK SC" w:cs="Lohit Devanagari"/>
+          <w:color w:val="18A303"/>
+          <w:kern w:val="2"/>
+          <w:sz w:val="24"/>
+          <w:szCs w:val="24"/>
+          <w:lang w:val="en-US" w:eastAsia="zh-CN" w:bidi="hi-IN"/>
+        </w:rPr>
+        <w:t xml:space="preserve">the distribution of curtains in longitude, shown in Fig. 4c, does not show an obviously increasing trend </w:t>
+      </w:r>
+      <w:r>
+        <w:rPr>
+          <w:rFonts w:eastAsia="Noto Serif CJK SC" w:cs="Lohit Devanagari"/>
+          <w:color w:val="18A303"/>
+          <w:kern w:val="2"/>
+          <w:sz w:val="24"/>
+          <w:szCs w:val="24"/>
+          <w:lang w:val="en-US" w:eastAsia="zh-CN" w:bidi="hi-IN"/>
+        </w:rPr>
+        <w:t>eastward</w:t>
+      </w:r>
+      <w:r>
+        <w:rPr>
+          <w:rFonts w:eastAsia="Noto Serif CJK SC" w:cs="Lohit Devanagari"/>
+          <w:color w:val="18A303"/>
+          <w:kern w:val="2"/>
+          <w:sz w:val="24"/>
+          <w:szCs w:val="24"/>
+          <w:lang w:val="en-US" w:eastAsia="zh-CN" w:bidi="hi-IN"/>
+        </w:rPr>
+        <w:t xml:space="preserve"> of the SAA. Thus, </w:t>
+      </w:r>
+      <w:r>
+        <w:rPr>
+          <w:rFonts w:eastAsia="Noto Serif CJK SC" w:cs="Lohit Devanagari"/>
+          <w:color w:val="18A303"/>
+          <w:kern w:val="2"/>
+          <w:sz w:val="24"/>
+          <w:szCs w:val="24"/>
+          <w:lang w:val="en-US" w:eastAsia="zh-CN" w:bidi="hi-IN"/>
+        </w:rPr>
+        <w:t>this analysis</w:t>
+      </w:r>
+      <w:r>
+        <w:rPr>
+          <w:rFonts w:eastAsia="Noto Serif CJK SC" w:cs="Lohit Devanagari"/>
+          <w:color w:val="18A303"/>
+          <w:kern w:val="2"/>
+          <w:sz w:val="24"/>
+          <w:szCs w:val="24"/>
+          <w:lang w:val="en-US" w:eastAsia="zh-CN" w:bidi="hi-IN"/>
+        </w:rPr>
+        <w:t xml:space="preserve"> suggest that curtains are not drifting.</w:t>
+      </w:r>
+    </w:p>
+    <w:p>
+      <w:pPr>
+        <w:pStyle w:val="Normal"/>
+        <w:bidi w:val="0"/>
+        <w:jc w:val="left"/>
         <w:rPr>
           <w:rFonts w:ascii="Liberation Serif" w:hAnsi="Liberation Serif" w:eastAsia="Noto Serif CJK SC" w:cs="Lohit Devanagari"/>
-          <w:color w:val="C9211E"/>
-          <w:kern w:val="2"/>
-          <w:sz w:val="24"/>
-          <w:szCs w:val="24"/>
-          <w:lang w:val="en-US" w:eastAsia="zh-CN" w:bidi="hi-IN"/>
-        </w:rPr>
-      </w:pPr>
-      <w:r>
-        <w:rPr>
-          <w:rFonts w:eastAsia="Noto Serif CJK SC" w:cs="Lohit Devanagari"/>
-          <w:color w:val="C9211E"/>
-          <w:kern w:val="2"/>
-          <w:sz w:val="24"/>
-          <w:szCs w:val="24"/>
-          <w:lang w:val="en-US" w:eastAsia="zh-CN" w:bidi="hi-IN"/>
-        </w:rPr>
-        <w:t>This paper did not attempt to thoroughly test the hypothesis… This paper does not try to argue to either way. CHECK PAPER IF WE PICK A SIDE ANYWHERE</w:t>
-      </w:r>
-    </w:p>
-    <w:p>
-      <w:pPr>
-        <w:pStyle w:val="Normal"/>
-        <w:bidi w:val="0"/>
-        <w:jc w:val="left"/>
-        <w:rPr/>
-      </w:pPr>
-      <w:r>
-        <w:rPr/>
-      </w:r>
-    </w:p>
-    <w:p>
-      <w:pPr>
-        <w:pStyle w:val="Normal"/>
-        <w:bidi w:val="0"/>
-        <w:jc w:val="left"/>
-        <w:rPr>
-          <w:color w:val="C9211E"/>
-        </w:rPr>
-      </w:pPr>
-      <w:r>
-        <w:rPr>
-          <w:color w:val="C9211E"/>
-        </w:rPr>
-        <w:t xml:space="preserve">The reviewer seems to say that the curtains could not be drifting... </w:t>
-      </w:r>
-    </w:p>
-    <w:p>
-      <w:pPr>
-        <w:pStyle w:val="Normal"/>
-        <w:bidi w:val="0"/>
-        <w:jc w:val="left"/>
-        <w:rPr>
-          <w:color w:val="C9211E"/>
-        </w:rPr>
-      </w:pPr>
-      <w:r>
-        <w:rPr>
-          <w:color w:val="C9211E"/>
-        </w:rPr>
-      </w:r>
-    </w:p>
-    <w:p>
-      <w:pPr>
-        <w:pStyle w:val="Normal"/>
-        <w:bidi w:val="0"/>
-        <w:jc w:val="left"/>
-        <w:rPr/>
-      </w:pPr>
-      <w:r>
-        <w:rPr>
-          <w:rFonts w:eastAsia="Noto Serif CJK SC" w:cs="Lohit Devanagari"/>
-          <w:color w:val="C9211E"/>
-          <w:kern w:val="2"/>
-          <w:sz w:val="24"/>
-          <w:szCs w:val="24"/>
-          <w:lang w:val="en-US" w:eastAsia="zh-CN" w:bidi="hi-IN"/>
-        </w:rPr>
-        <w:t xml:space="preserve">Methodology: We will look for the following signatures to find out of curtains are drifting or precipitating. </w:t>
-      </w:r>
-      <w:r>
-        <w:rPr>
-          <w:color w:val="C9211E"/>
-        </w:rPr>
-        <w:t xml:space="preserve">Here are the signatures that we should expect if curtains were drifting </w:t>
-      </w:r>
-      <w:r>
-        <w:rPr>
-          <w:rFonts w:eastAsia="Noto Serif CJK SC" w:cs="Lohit Devanagari"/>
-          <w:color w:val="C9211E"/>
-          <w:kern w:val="2"/>
-          <w:sz w:val="24"/>
-          <w:szCs w:val="24"/>
-          <w:lang w:val="en-US" w:eastAsia="zh-CN" w:bidi="hi-IN"/>
-        </w:rPr>
-        <w:t>or</w:t>
-      </w:r>
-      <w:r>
-        <w:rPr>
-          <w:color w:val="C9211E"/>
-        </w:rPr>
-        <w:t xml:space="preserve"> not. If </w:t>
-      </w:r>
-      <w:r>
-        <w:rPr>
-          <w:rFonts w:eastAsia="Noto Serif CJK SC" w:cs="Lohit Devanagari"/>
-          <w:color w:val="C9211E"/>
-          <w:kern w:val="2"/>
-          <w:sz w:val="24"/>
-          <w:szCs w:val="24"/>
-          <w:lang w:val="en-US" w:eastAsia="zh-CN" w:bidi="hi-IN"/>
-        </w:rPr>
-        <w:t>curtains were drifting</w:t>
-      </w:r>
-      <w:r>
-        <w:rPr>
-          <w:color w:val="C9211E"/>
-        </w:rPr>
-        <w:t xml:space="preserve">, the MLT distribution will be uniform because curtains will be observed away from their source. (dispersion and disturbances will murky this water though, </w:t>
-      </w:r>
-      <w:r>
-        <w:rPr>
-          <w:color w:val="C9211E"/>
-        </w:rPr>
-        <w:t>we see them before they got buried in other precipitation structures</w:t>
-      </w:r>
-      <w:r>
-        <w:rPr>
-          <w:color w:val="C9211E"/>
-        </w:rPr>
-        <w:t xml:space="preserve">) </w:t>
-      </w:r>
-      <w:r>
-        <w:rPr>
-          <w:color w:val="C9211E"/>
-        </w:rPr>
-        <w:t>LEAVE THIS PART HERE</w:t>
-      </w:r>
-      <w:r>
-        <w:rPr>
-          <w:color w:val="C9211E"/>
-        </w:rPr>
-        <w:t xml:space="preserve">. </w:t>
-      </w:r>
-      <w:r>
-        <w:rPr>
-          <w:rFonts w:eastAsia="Noto Serif CJK SC" w:cs="Lohit Devanagari"/>
-          <w:color w:val="C9211E"/>
-          <w:kern w:val="2"/>
-          <w:sz w:val="24"/>
-          <w:szCs w:val="24"/>
-          <w:lang w:val="en-US" w:eastAsia="zh-CN" w:bidi="hi-IN"/>
-        </w:rPr>
-        <w:t>But</w:t>
-      </w:r>
-      <w:r>
-        <w:rPr>
-          <w:color w:val="C9211E"/>
-        </w:rPr>
-        <w:t xml:space="preserve"> the longitudinal distribution will not be uniform </w:t>
-      </w:r>
-      <w:r>
-        <w:rPr>
-          <w:rFonts w:eastAsia="Noto Serif CJK SC" w:cs="Lohit Devanagari"/>
-          <w:color w:val="C9211E"/>
-          <w:kern w:val="2"/>
-          <w:sz w:val="24"/>
-          <w:szCs w:val="24"/>
-          <w:lang w:val="en-US" w:eastAsia="zh-CN" w:bidi="hi-IN"/>
-        </w:rPr>
-        <w:t xml:space="preserve">because the SAA will clear any curtains along their drift. Therefore, we should observe an increasing number of curtains to the East of the SAA, up until a maximum near the Western edge of the SAA. Mention that it is hard to visualize the MLT and longitudinal distributions together. </w:t>
-      </w:r>
-    </w:p>
-    <w:p>
-      <w:pPr>
-        <w:pStyle w:val="Normal"/>
-        <w:bidi w:val="0"/>
-        <w:jc w:val="left"/>
-        <w:rPr>
-          <w:rFonts w:ascii="Liberation Serif" w:hAnsi="Liberation Serif" w:eastAsia="Noto Serif CJK SC" w:cs="Lohit Devanagari"/>
-          <w:color w:val="C9211E"/>
-          <w:kern w:val="2"/>
-          <w:sz w:val="24"/>
-          <w:szCs w:val="24"/>
-          <w:lang w:val="en-US" w:eastAsia="zh-CN" w:bidi="hi-IN"/>
-        </w:rPr>
-      </w:pPr>
-      <w:r>
-        <w:rPr>
-          <w:rFonts w:eastAsia="Noto Serif CJK SC" w:cs="Lohit Devanagari"/>
-          <w:color w:val="C9211E"/>
-          <w:kern w:val="2"/>
-          <w:sz w:val="24"/>
-          <w:szCs w:val="24"/>
-          <w:lang w:val="en-US" w:eastAsia="zh-CN" w:bidi="hi-IN"/>
-        </w:rPr>
-      </w:r>
-    </w:p>
-    <w:p>
-      <w:pPr>
-        <w:pStyle w:val="Normal"/>
-        <w:bidi w:val="0"/>
-        <w:jc w:val="left"/>
-        <w:rPr>
-          <w:rFonts w:eastAsia="Noto Serif CJK SC" w:cs="Lohit Devanagari"/>
-          <w:color w:val="C9211E"/>
-          <w:kern w:val="2"/>
-          <w:sz w:val="24"/>
-          <w:szCs w:val="24"/>
-          <w:lang w:val="en-US" w:eastAsia="zh-CN" w:bidi="hi-IN"/>
-        </w:rPr>
-      </w:pPr>
-      <w:r>
-        <w:rPr>
-          <w:rFonts w:eastAsia="Noto Serif CJK SC" w:cs="Lohit Devanagari"/>
-          <w:color w:val="C9211E"/>
-          <w:kern w:val="2"/>
-          <w:sz w:val="24"/>
-          <w:szCs w:val="24"/>
-          <w:lang w:val="en-US" w:eastAsia="zh-CN" w:bidi="hi-IN"/>
-        </w:rPr>
-        <w:t>Results/Discussion: AC6 observed a varying MLT distribution (Fig 3) and a uniform longitudinal distribution (make fig). Thus, these observations suggest that curtains are not drifting.</w:t>
-      </w:r>
-    </w:p>
-    <w:p>
-      <w:pPr>
-        <w:pStyle w:val="Normal"/>
-        <w:bidi w:val="0"/>
-        <w:jc w:val="left"/>
-        <w:rPr>
-          <w:rFonts w:eastAsia="Noto Serif CJK SC" w:cs="Lohit Devanagari"/>
-          <w:color w:val="C9211E"/>
-          <w:kern w:val="2"/>
-          <w:sz w:val="24"/>
-          <w:szCs w:val="24"/>
-          <w:lang w:val="en-US" w:eastAsia="zh-CN" w:bidi="hi-IN"/>
-        </w:rPr>
-      </w:pPr>
-      <w:r>
-        <w:rPr>
-          <w:rFonts w:eastAsia="Noto Serif CJK SC" w:cs="Lohit Devanagari"/>
-          <w:color w:val="C9211E"/>
-          <w:kern w:val="2"/>
-          <w:sz w:val="24"/>
-          <w:szCs w:val="24"/>
-          <w:lang w:val="en-US" w:eastAsia="zh-CN" w:bidi="hi-IN"/>
-        </w:rPr>
-      </w:r>
-    </w:p>
-    <w:p>
-      <w:pPr>
-        <w:pStyle w:val="Normal"/>
-        <w:bidi w:val="0"/>
-        <w:jc w:val="left"/>
-        <w:rPr>
-          <w:rFonts w:ascii="Liberation Serif" w:hAnsi="Liberation Serif" w:eastAsia="Noto Serif CJK SC" w:cs="Lohit Devanagari"/>
-          <w:color w:val="C9211E"/>
-          <w:kern w:val="2"/>
-          <w:sz w:val="24"/>
-          <w:szCs w:val="24"/>
-          <w:lang w:val="en-US" w:eastAsia="zh-CN" w:bidi="hi-IN"/>
-        </w:rPr>
-      </w:pPr>
-      <w:r>
-        <w:rPr>
-          <w:rFonts w:eastAsia="Noto Serif CJK SC" w:cs="Lohit Devanagari"/>
-          <w:color w:val="18A303"/>
-          <w:kern w:val="2"/>
-          <w:sz w:val="24"/>
-          <w:szCs w:val="24"/>
-          <w:lang w:val="en-US" w:eastAsia="zh-CN" w:bidi="hi-IN"/>
-        </w:rPr>
-        <w:t>Thank you for your suggestion and we added a new figure to show the geographic distribution of curtains.</w:t>
-      </w:r>
-      <w:r>
-        <w:rPr>
-          <w:rFonts w:eastAsia="Noto Serif CJK SC" w:cs="Lohit Devanagari"/>
-          <w:color w:val="C9211E"/>
-          <w:kern w:val="2"/>
-          <w:sz w:val="24"/>
-          <w:szCs w:val="24"/>
-          <w:lang w:val="en-US" w:eastAsia="zh-CN" w:bidi="hi-IN"/>
-        </w:rPr>
-        <w:t xml:space="preserve"> </w:t>
-      </w:r>
-    </w:p>
-    <w:p>
-      <w:pPr>
-        <w:pStyle w:val="Normal"/>
-        <w:bidi w:val="0"/>
-        <w:jc w:val="left"/>
-        <w:rPr>
-          <w:rFonts w:eastAsia="Noto Serif CJK SC" w:cs="Lohit Devanagari"/>
-          <w:color w:val="C9211E"/>
-          <w:kern w:val="2"/>
-          <w:sz w:val="24"/>
-          <w:szCs w:val="24"/>
-          <w:lang w:val="en-US" w:eastAsia="zh-CN" w:bidi="hi-IN"/>
-        </w:rPr>
-      </w:pPr>
-      <w:r>
-        <w:rPr>
-          <w:rFonts w:eastAsia="Noto Serif CJK SC" w:cs="Lohit Devanagari"/>
-          <w:color w:val="C9211E"/>
-          <w:kern w:val="2"/>
-          <w:sz w:val="24"/>
-          <w:szCs w:val="24"/>
-          <w:lang w:val="en-US" w:eastAsia="zh-CN" w:bidi="hi-IN"/>
-        </w:rPr>
+          <w:color w:val="18A303"/>
+          <w:kern w:val="2"/>
+          <w:sz w:val="24"/>
+          <w:szCs w:val="24"/>
+          <w:lang w:val="en-US" w:eastAsia="zh-CN" w:bidi="hi-IN"/>
+        </w:rPr>
+      </w:pPr>
+      <w:r>
+        <w:rPr/>
+      </w:r>
+    </w:p>
+    <w:p>
+      <w:pPr>
+        <w:pStyle w:val="Normal"/>
+        <w:bidi w:val="0"/>
+        <w:jc w:val="left"/>
+        <w:rPr/>
+      </w:pPr>
+      <w:r>
+        <w:rPr>
+          <w:rFonts w:eastAsia="Noto Serif CJK SC" w:cs="Lohit Devanagari"/>
+          <w:color w:val="18A303"/>
+          <w:kern w:val="2"/>
+          <w:sz w:val="24"/>
+          <w:szCs w:val="24"/>
+          <w:lang w:val="en-US" w:eastAsia="zh-CN" w:bidi="hi-IN"/>
+        </w:rPr>
+        <w:t xml:space="preserve">We did not comment on the MLT distribution </w:t>
+      </w:r>
+      <w:r>
+        <w:rPr>
+          <w:rFonts w:eastAsia="Noto Serif CJK SC" w:cs="Lohit Devanagari"/>
+          <w:color w:val="18A303"/>
+          <w:kern w:val="2"/>
+          <w:sz w:val="24"/>
+          <w:szCs w:val="24"/>
+          <w:lang w:val="en-US" w:eastAsia="zh-CN" w:bidi="hi-IN"/>
+        </w:rPr>
+        <w:t>in the manuscript because it is very murky. The MLT location of the SAA (tied to the time of day) strongly influences the MLT distribution. We attempted to address this by applying various time of day filters to the MLT distributions, to pin down the SAA location. Unfortunately, this filtering decimated the data set to the point where statistical inference was impossible. Furthermore, the observed MLT distribution will not be uniform because curtain electrons disperse and become less prominent and therefore less detectable. This is compounded by other precipitation that will bury curtains along their drift path.</w:t>
       </w:r>
     </w:p>
     <w:p>
@@ -2896,5 +2878,18 @@
       <w:rFonts w:cs="Lohit Devanagari"/>
     </w:rPr>
   </w:style>
+  <w:style w:type="paragraph" w:styleId="PreformattedText">
+    <w:name w:val="Preformatted Text"/>
+    <w:basedOn w:val="Normal"/>
+    <w:qFormat/>
+    <w:pPr>
+      <w:spacing w:before="0" w:after="0"/>
+    </w:pPr>
+    <w:rPr>
+      <w:rFonts w:ascii="Liberation Mono" w:hAnsi="Liberation Mono" w:eastAsia="Noto Sans Mono CJK SC" w:cs="Liberation Mono"/>
+      <w:sz w:val="20"/>
+      <w:szCs w:val="20"/>
+    </w:rPr>
+  </w:style>
 </w:styles>
 </file>
</xml_diff>

<commit_message>
Started working on the 2nd reviewer feedback.
</commit_message>
<xml_diff>
--- a/paper/feedback/v1_0/shumko_response_to_reviewers.docx
+++ b/paper/feedback/v1_0/shumko_response_to_reviewers.docx
@@ -107,17 +107,6 @@
         </w:rPr>
       </w:pPr>
       <w:r>
-        <w:rPr/>
-      </w:r>
-    </w:p>
-    <w:p>
-      <w:pPr>
-        <w:pStyle w:val="Normal"/>
-        <w:bidi w:val="0"/>
-        <w:jc w:val="left"/>
-        <w:rPr/>
-      </w:pPr>
-      <w:r>
         <w:rPr>
           <w:rFonts w:eastAsia="Noto Serif CJK SC" w:cs="Lohit Devanagari"/>
           <w:color w:val="auto"/>
@@ -126,8 +115,15 @@
           <w:szCs w:val="24"/>
           <w:lang w:val="en-US" w:eastAsia="zh-CN" w:bidi="hi-IN"/>
         </w:rPr>
-        <w:t xml:space="preserve">The biggest change to this manuscript is an addition of a new figure. We expanded the scope of this study by including the geographic distribution of curtains, with </w:t>
-      </w:r>
+      </w:r>
+    </w:p>
+    <w:p>
+      <w:pPr>
+        <w:pStyle w:val="Normal"/>
+        <w:bidi w:val="0"/>
+        <w:jc w:val="left"/>
+        <w:rPr/>
+      </w:pPr>
       <w:r>
         <w:rPr>
           <w:rFonts w:eastAsia="Noto Serif CJK SC" w:cs="Lohit Devanagari"/>
@@ -137,7 +133,7 @@
           <w:szCs w:val="24"/>
           <w:lang w:val="en-US" w:eastAsia="zh-CN" w:bidi="hi-IN"/>
         </w:rPr>
-        <w:t>an accompanying discussion of the longitudinal distribution of curtains and what signature would be apparent if curtains were drifting.</w:t>
+        <w:t>The biggest change to this manuscript is an addition of a new figure. We expanded the scope of this study by including the geographic distribution of curtains, with an accompanying discussion of the longitudinal distribution of curtains and what signature would be apparent if curtains were drifting.</w:t>
       </w:r>
     </w:p>
     <w:p>
@@ -155,17 +151,6 @@
         </w:rPr>
       </w:pPr>
       <w:r>
-        <w:rPr/>
-      </w:r>
-    </w:p>
-    <w:p>
-      <w:pPr>
-        <w:pStyle w:val="Normal"/>
-        <w:bidi w:val="0"/>
-        <w:jc w:val="left"/>
-        <w:rPr/>
-      </w:pPr>
-      <w:r>
         <w:rPr>
           <w:rFonts w:eastAsia="Noto Serif CJK SC" w:cs="Lohit Devanagari"/>
           <w:color w:val="auto"/>
@@ -174,8 +159,15 @@
           <w:szCs w:val="24"/>
           <w:lang w:val="en-US" w:eastAsia="zh-CN" w:bidi="hi-IN"/>
         </w:rPr>
-        <w:t xml:space="preserve">One additional change that we thought was important. </w:t>
-      </w:r>
+      </w:r>
+    </w:p>
+    <w:p>
+      <w:pPr>
+        <w:pStyle w:val="Normal"/>
+        <w:bidi w:val="0"/>
+        <w:jc w:val="left"/>
+        <w:rPr/>
+      </w:pPr>
       <w:r>
         <w:rPr>
           <w:rFonts w:eastAsia="Noto Serif CJK SC" w:cs="Lohit Devanagari"/>
@@ -185,84 +177,7 @@
           <w:szCs w:val="24"/>
           <w:lang w:val="en-US" w:eastAsia="zh-CN" w:bidi="hi-IN"/>
         </w:rPr>
-        <w:t xml:space="preserve">In the introduction we gave a high level overview, and two </w:t>
-      </w:r>
-      <w:r>
-        <w:rPr>
-          <w:rFonts w:eastAsia="Noto Serif CJK SC" w:cs="Lohit Devanagari"/>
-          <w:color w:val="auto"/>
-          <w:kern w:val="2"/>
-          <w:sz w:val="24"/>
-          <w:szCs w:val="24"/>
-          <w:lang w:val="en-US" w:eastAsia="zh-CN" w:bidi="hi-IN"/>
-        </w:rPr>
-        <w:t xml:space="preserve">hypotheses </w:t>
-      </w:r>
-      <w:r>
-        <w:rPr>
-          <w:rFonts w:eastAsia="Noto Serif CJK SC" w:cs="Lohit Devanagari"/>
-          <w:color w:val="auto"/>
-          <w:kern w:val="2"/>
-          <w:sz w:val="24"/>
-          <w:szCs w:val="24"/>
-          <w:lang w:val="en-US" w:eastAsia="zh-CN" w:bidi="hi-IN"/>
-        </w:rPr>
-        <w:t xml:space="preserve">that could create the observed fine structure </w:t>
-      </w:r>
-      <w:r>
-        <w:rPr>
-          <w:rFonts w:eastAsia="Noto Serif CJK SC" w:cs="Lohit Devanagari"/>
-          <w:color w:val="auto"/>
-          <w:kern w:val="2"/>
-          <w:sz w:val="24"/>
-          <w:szCs w:val="24"/>
-          <w:lang w:val="en-US" w:eastAsia="zh-CN" w:bidi="hi-IN"/>
-        </w:rPr>
-        <w:t>that persists for multiple seconds</w:t>
-      </w:r>
-      <w:r>
-        <w:rPr>
-          <w:rFonts w:eastAsia="Noto Serif CJK SC" w:cs="Lohit Devanagari"/>
-          <w:color w:val="auto"/>
-          <w:kern w:val="2"/>
-          <w:sz w:val="24"/>
-          <w:szCs w:val="24"/>
-          <w:lang w:val="en-US" w:eastAsia="zh-CN" w:bidi="hi-IN"/>
-        </w:rPr>
-        <w:t xml:space="preserve">. There we mentioned that the fine curtain structure can either be drifting remnants of a gyroresonant </w:t>
-      </w:r>
-      <w:r>
-        <w:rPr>
-          <w:rFonts w:eastAsia="Noto Serif CJK SC" w:cs="Lohit Devanagari"/>
-          <w:color w:val="auto"/>
-          <w:kern w:val="2"/>
-          <w:sz w:val="24"/>
-          <w:szCs w:val="24"/>
-          <w:lang w:val="en-US" w:eastAsia="zh-CN" w:bidi="hi-IN"/>
-        </w:rPr>
-        <w:t xml:space="preserve">wave-particle scattering (such as the Blake and O’Brien 2016 hypothesis) or a stable mechanism that is capable of transporting electrons in pitch angle while both AC6 units pass through the active region’s footprint. We hope that this paragraph </w:t>
-      </w:r>
-      <w:r>
-        <w:rPr>
-          <w:rFonts w:eastAsia="Noto Serif CJK SC" w:cs="Lohit Devanagari"/>
-          <w:color w:val="auto"/>
-          <w:kern w:val="2"/>
-          <w:sz w:val="24"/>
-          <w:szCs w:val="24"/>
-          <w:lang w:val="en-US" w:eastAsia="zh-CN" w:bidi="hi-IN"/>
-        </w:rPr>
-        <w:t>gives</w:t>
-      </w:r>
-      <w:r>
-        <w:rPr>
-          <w:rFonts w:eastAsia="Noto Serif CJK SC" w:cs="Lohit Devanagari"/>
-          <w:color w:val="auto"/>
-          <w:kern w:val="2"/>
-          <w:sz w:val="24"/>
-          <w:szCs w:val="24"/>
-          <w:lang w:val="en-US" w:eastAsia="zh-CN" w:bidi="hi-IN"/>
-        </w:rPr>
-        <w:t xml:space="preserve"> more context for the reader.</w:t>
+        <w:t>One additional change that we thought was important. In the introduction we gave a high level overview, and two hypotheses that could create the observed fine structure that persists for multiple seconds. There we mentioned that the fine curtain structure can either be drifting remnants of a gyroresonant wave-particle scattering (such as the Blake and O’Brien 2016 hypothesis) or a stable mechanism that is capable of transporting electrons in pitch angle while both AC6 units pass through the active region’s footprint. We hope that this paragraph gives more context for the reader.</w:t>
       </w:r>
     </w:p>
     <w:p>
@@ -599,180 +514,37 @@
           <w:szCs w:val="24"/>
           <w:lang w:val="en-US" w:eastAsia="zh-CN" w:bidi="hi-IN"/>
         </w:rPr>
-        <w:t>This is a valid concern and unfortunately the AC6 instrumentation does not allow us to determine the curtain source population. Due to the ~ 30 keV dos1 energy threshold, it is difficult</w:t>
-      </w:r>
-      <w:r>
-        <w:rPr>
-          <w:rFonts w:eastAsia="Noto Serif CJK SC" w:cs="Lohit Devanagari"/>
-          <w:color w:val="18A303"/>
-          <w:kern w:val="2"/>
-          <w:sz w:val="24"/>
-          <w:szCs w:val="24"/>
-          <w:lang w:val="en-US" w:eastAsia="zh-CN" w:bidi="hi-IN"/>
-        </w:rPr>
-        <w:t xml:space="preserve"> </w:t>
-      </w:r>
-      <w:r>
-        <w:rPr>
-          <w:rFonts w:eastAsia="Noto Serif CJK SC" w:cs="Lohit Devanagari"/>
-          <w:color w:val="18A303"/>
-          <w:kern w:val="2"/>
-          <w:sz w:val="24"/>
-          <w:szCs w:val="24"/>
-          <w:lang w:val="en-US" w:eastAsia="zh-CN" w:bidi="hi-IN"/>
-        </w:rPr>
-        <w:t xml:space="preserve">to classify curtains as part of the outer radiation belt, ring current, or the aurora. </w:t>
-      </w:r>
-      <w:r>
-        <w:rPr>
-          <w:rFonts w:eastAsia="Noto Serif CJK SC" w:cs="Lohit Devanagari"/>
-          <w:color w:val="18A303"/>
-          <w:kern w:val="2"/>
-          <w:sz w:val="24"/>
-          <w:szCs w:val="24"/>
-          <w:lang w:val="en-US" w:eastAsia="zh-CN" w:bidi="hi-IN"/>
-        </w:rPr>
-        <w:t xml:space="preserve">For reference, we included </w:t>
-      </w:r>
-      <w:r>
-        <w:rPr>
-          <w:rFonts w:eastAsia="Noto Serif CJK SC" w:cs="Lohit Devanagari"/>
-          <w:color w:val="18A303"/>
-          <w:kern w:val="2"/>
-          <w:sz w:val="24"/>
-          <w:szCs w:val="24"/>
-          <w:lang w:val="en-US" w:eastAsia="zh-CN" w:bidi="hi-IN"/>
-        </w:rPr>
-        <w:t>a plot of</w:t>
-      </w:r>
-      <w:r>
-        <w:rPr>
-          <w:rFonts w:eastAsia="Noto Serif CJK SC" w:cs="Lohit Devanagari"/>
-          <w:color w:val="18A303"/>
-          <w:kern w:val="2"/>
-          <w:sz w:val="24"/>
-          <w:szCs w:val="24"/>
-          <w:lang w:val="en-US" w:eastAsia="zh-CN" w:bidi="hi-IN"/>
-        </w:rPr>
-        <w:t xml:space="preserve"> the dos1 energy response from O’Brien et al., 2019 (and also cited in the manuscript) </w:t>
-      </w:r>
-      <w:r>
-        <w:rPr>
-          <w:rFonts w:eastAsia="Noto Serif CJK SC" w:cs="Lohit Devanagari"/>
-          <w:color w:val="18A303"/>
-          <w:kern w:val="2"/>
-          <w:sz w:val="24"/>
-          <w:szCs w:val="24"/>
-          <w:lang w:val="en-US" w:eastAsia="zh-CN" w:bidi="hi-IN"/>
-        </w:rPr>
-        <w:t>that shows that dos1 is more sensitive to radiation belt electrons. However, the observed counts stringly depend on the energy spectrum and that is a big unknown.</w:t>
-      </w:r>
-    </w:p>
-    <w:p>
-      <w:pPr>
-        <w:pStyle w:val="Normal"/>
-        <w:bidi w:val="0"/>
-        <w:jc w:val="left"/>
-        <w:rPr/>
-      </w:pPr>
-      <w:r>
-        <w:rPr/>
-      </w:r>
-    </w:p>
-    <w:p>
-      <w:pPr>
-        <w:pStyle w:val="Normal"/>
-        <w:bidi w:val="0"/>
-        <w:jc w:val="left"/>
-        <w:rPr/>
-      </w:pPr>
-      <w:r>
-        <w:rPr>
-          <w:rFonts w:eastAsia="Noto Serif CJK SC" w:cs="Lohit Devanagari"/>
-          <w:color w:val="18A303"/>
-          <w:kern w:val="2"/>
-          <w:sz w:val="24"/>
-          <w:szCs w:val="24"/>
-          <w:lang w:val="en-US" w:eastAsia="zh-CN" w:bidi="hi-IN"/>
-        </w:rPr>
-        <w:t xml:space="preserve">We revised the </w:t>
-      </w:r>
-      <w:r>
-        <w:rPr>
-          <w:rFonts w:eastAsia="Noto Serif CJK SC" w:cs="Lohit Devanagari"/>
-          <w:color w:val="18A303"/>
-          <w:kern w:val="2"/>
-          <w:sz w:val="24"/>
-          <w:szCs w:val="24"/>
-          <w:lang w:val="en-US" w:eastAsia="zh-CN" w:bidi="hi-IN"/>
-        </w:rPr>
-        <w:t xml:space="preserve">L shell extent </w:t>
-      </w:r>
-      <w:r>
-        <w:rPr>
-          <w:rFonts w:eastAsia="Noto Serif CJK SC" w:cs="Lohit Devanagari"/>
-          <w:color w:val="18A303"/>
-          <w:kern w:val="2"/>
-          <w:sz w:val="24"/>
-          <w:szCs w:val="24"/>
-          <w:lang w:val="en-US" w:eastAsia="zh-CN" w:bidi="hi-IN"/>
-        </w:rPr>
-        <w:t>of curtains</w:t>
-      </w:r>
-      <w:r>
-        <w:rPr>
-          <w:rFonts w:eastAsia="Noto Serif CJK SC" w:cs="Lohit Devanagari"/>
-          <w:color w:val="18A303"/>
-          <w:kern w:val="2"/>
-          <w:sz w:val="24"/>
-          <w:szCs w:val="24"/>
-          <w:lang w:val="en-US" w:eastAsia="zh-CN" w:bidi="hi-IN"/>
-        </w:rPr>
-        <w:t xml:space="preserve"> </w:t>
-      </w:r>
-      <w:r>
-        <w:rPr>
-          <w:rFonts w:eastAsia="Noto Serif CJK SC" w:cs="Lohit Devanagari"/>
-          <w:color w:val="18A303"/>
-          <w:kern w:val="2"/>
-          <w:sz w:val="24"/>
-          <w:szCs w:val="24"/>
-          <w:lang w:val="en-US" w:eastAsia="zh-CN" w:bidi="hi-IN"/>
-        </w:rPr>
-        <w:t xml:space="preserve">and </w:t>
-      </w:r>
-      <w:r>
-        <w:rPr>
-          <w:rFonts w:eastAsia="Noto Serif CJK SC" w:cs="Lohit Devanagari"/>
-          <w:color w:val="18A303"/>
-          <w:kern w:val="2"/>
-          <w:sz w:val="24"/>
-          <w:szCs w:val="24"/>
-          <w:lang w:val="en-US" w:eastAsia="zh-CN" w:bidi="hi-IN"/>
-        </w:rPr>
-        <w:t xml:space="preserve">where curtains originate from </w:t>
-      </w:r>
-      <w:r>
-        <w:rPr>
-          <w:rFonts w:eastAsia="Noto Serif CJK SC" w:cs="Lohit Devanagari"/>
-          <w:color w:val="18A303"/>
-          <w:kern w:val="2"/>
-          <w:sz w:val="24"/>
-          <w:szCs w:val="24"/>
-          <w:lang w:val="en-US" w:eastAsia="zh-CN" w:bidi="hi-IN"/>
-        </w:rPr>
-        <w:t>in section 4.2</w:t>
-      </w:r>
-      <w:r>
-        <w:rPr>
-          <w:rFonts w:eastAsia="Noto Serif CJK SC" w:cs="Lohit Devanagari"/>
-          <w:color w:val="18A303"/>
-          <w:kern w:val="2"/>
-          <w:sz w:val="24"/>
-          <w:szCs w:val="24"/>
-          <w:lang w:val="en-US" w:eastAsia="zh-CN" w:bidi="hi-IN"/>
-        </w:rPr>
-        <w:t>.</w:t>
+        <w:t>This is a valid concern and unfortunately the AC6 instrumentation does not allow us to determine the curtain source population. Due to the ~ 30 keV dos1 energy threshold, it is difficult to classify curtains as part of the outer radiation belt, ring current, or the aurora. For reference, we included a plot of the dos1 energy response from O’Brien et al., 2019 (and also cited in the manuscript) that shows that dos1 is more sensitive to radiation belt electrons. However, the observed counts stringly depend on the energy spectrum and that is a big unknown.</w:t>
+      </w:r>
+    </w:p>
+    <w:p>
+      <w:pPr>
+        <w:pStyle w:val="Normal"/>
+        <w:bidi w:val="0"/>
+        <w:jc w:val="left"/>
+        <w:rPr/>
+      </w:pPr>
+      <w:r>
+        <w:rPr/>
+      </w:r>
+    </w:p>
+    <w:p>
+      <w:pPr>
+        <w:pStyle w:val="Normal"/>
+        <w:bidi w:val="0"/>
+        <w:jc w:val="left"/>
+        <w:rPr/>
+      </w:pPr>
+      <w:r>
+        <w:rPr>
+          <w:rFonts w:eastAsia="Noto Serif CJK SC" w:cs="Lohit Devanagari"/>
+          <w:color w:val="18A303"/>
+          <w:kern w:val="2"/>
+          <w:sz w:val="24"/>
+          <w:szCs w:val="24"/>
+          <w:lang w:val="en-US" w:eastAsia="zh-CN" w:bidi="hi-IN"/>
+        </w:rPr>
+        <w:t>We revised the L shell extent of curtains and where curtains originate from in section 4.2.</w:t>
       </w:r>
     </w:p>
     <w:p>
@@ -937,29 +709,7 @@
           <w:szCs w:val="24"/>
           <w:lang w:val="en-US" w:eastAsia="zh-CN" w:bidi="hi-IN"/>
         </w:rPr>
-        <w:t xml:space="preserve">Thank you for your suggestion and as we pointed out earlier </w:t>
-      </w:r>
-      <w:r>
-        <w:rPr>
-          <w:rFonts w:eastAsia="Noto Serif CJK SC" w:cs="Lohit Devanagari"/>
-          <w:color w:val="18A303"/>
-          <w:kern w:val="2"/>
-          <w:sz w:val="24"/>
-          <w:szCs w:val="24"/>
-          <w:lang w:val="en-US" w:eastAsia="zh-CN" w:bidi="hi-IN"/>
-        </w:rPr>
-        <w:t>in this letter</w:t>
-      </w:r>
-      <w:r>
-        <w:rPr>
-          <w:rFonts w:eastAsia="Noto Serif CJK SC" w:cs="Lohit Devanagari"/>
-          <w:color w:val="18A303"/>
-          <w:kern w:val="2"/>
-          <w:sz w:val="24"/>
-          <w:szCs w:val="24"/>
-          <w:lang w:val="en-US" w:eastAsia="zh-CN" w:bidi="hi-IN"/>
-        </w:rPr>
-        <w:t>, we added a new figure that shows the geographic distribution of curtains.</w:t>
+        <w:t>Thank you for your suggestion and as we pointed out earlier in this letter, we added a new figure that shows the geographic distribution of curtains.</w:t>
       </w:r>
       <w:r>
         <w:rPr>
@@ -981,73 +731,7 @@
           <w:szCs w:val="24"/>
           <w:lang w:val="en-US" w:eastAsia="zh-CN" w:bidi="hi-IN"/>
         </w:rPr>
-        <w:t xml:space="preserve">It </w:t>
-      </w:r>
-      <w:r>
-        <w:rPr>
-          <w:rFonts w:eastAsia="Noto Serif CJK SC" w:cs="Lohit Devanagari"/>
-          <w:color w:val="18A303"/>
-          <w:kern w:val="2"/>
-          <w:sz w:val="24"/>
-          <w:szCs w:val="24"/>
-          <w:lang w:val="en-US" w:eastAsia="zh-CN" w:bidi="hi-IN"/>
-        </w:rPr>
-        <w:t xml:space="preserve">appears that </w:t>
-      </w:r>
-      <w:r>
-        <w:rPr>
-          <w:rFonts w:eastAsia="Noto Serif CJK SC" w:cs="Lohit Devanagari"/>
-          <w:color w:val="18A303"/>
-          <w:kern w:val="2"/>
-          <w:sz w:val="24"/>
-          <w:szCs w:val="24"/>
-          <w:lang w:val="en-US" w:eastAsia="zh-CN" w:bidi="hi-IN"/>
-        </w:rPr>
-        <w:t xml:space="preserve">the distribution of curtains in longitude, shown in Fig. 4c, does not show an obviously increasing trend </w:t>
-      </w:r>
-      <w:r>
-        <w:rPr>
-          <w:rFonts w:eastAsia="Noto Serif CJK SC" w:cs="Lohit Devanagari"/>
-          <w:color w:val="18A303"/>
-          <w:kern w:val="2"/>
-          <w:sz w:val="24"/>
-          <w:szCs w:val="24"/>
-          <w:lang w:val="en-US" w:eastAsia="zh-CN" w:bidi="hi-IN"/>
-        </w:rPr>
-        <w:t>eastward</w:t>
-      </w:r>
-      <w:r>
-        <w:rPr>
-          <w:rFonts w:eastAsia="Noto Serif CJK SC" w:cs="Lohit Devanagari"/>
-          <w:color w:val="18A303"/>
-          <w:kern w:val="2"/>
-          <w:sz w:val="24"/>
-          <w:szCs w:val="24"/>
-          <w:lang w:val="en-US" w:eastAsia="zh-CN" w:bidi="hi-IN"/>
-        </w:rPr>
-        <w:t xml:space="preserve"> of the SAA. Thus, </w:t>
-      </w:r>
-      <w:r>
-        <w:rPr>
-          <w:rFonts w:eastAsia="Noto Serif CJK SC" w:cs="Lohit Devanagari"/>
-          <w:color w:val="18A303"/>
-          <w:kern w:val="2"/>
-          <w:sz w:val="24"/>
-          <w:szCs w:val="24"/>
-          <w:lang w:val="en-US" w:eastAsia="zh-CN" w:bidi="hi-IN"/>
-        </w:rPr>
-        <w:t>this analysis</w:t>
-      </w:r>
-      <w:r>
-        <w:rPr>
-          <w:rFonts w:eastAsia="Noto Serif CJK SC" w:cs="Lohit Devanagari"/>
-          <w:color w:val="18A303"/>
-          <w:kern w:val="2"/>
-          <w:sz w:val="24"/>
-          <w:szCs w:val="24"/>
-          <w:lang w:val="en-US" w:eastAsia="zh-CN" w:bidi="hi-IN"/>
-        </w:rPr>
-        <w:t xml:space="preserve"> suggest that curtains are not drifting.</w:t>
+        <w:t>It appears that the distribution of curtains in longitude, shown in Fig. 4c, does not show an obviously increasing trend eastward of the SAA. Thus, this analysis suggest that curtains are not drifting.</w:t>
       </w:r>
     </w:p>
     <w:p>
@@ -1065,37 +749,33 @@
         </w:rPr>
       </w:pPr>
       <w:r>
-        <w:rPr/>
-      </w:r>
-    </w:p>
-    <w:p>
-      <w:pPr>
-        <w:pStyle w:val="Normal"/>
-        <w:bidi w:val="0"/>
-        <w:jc w:val="left"/>
-        <w:rPr/>
-      </w:pPr>
-      <w:r>
-        <w:rPr>
-          <w:rFonts w:eastAsia="Noto Serif CJK SC" w:cs="Lohit Devanagari"/>
-          <w:color w:val="18A303"/>
-          <w:kern w:val="2"/>
-          <w:sz w:val="24"/>
-          <w:szCs w:val="24"/>
-          <w:lang w:val="en-US" w:eastAsia="zh-CN" w:bidi="hi-IN"/>
-        </w:rPr>
-        <w:t xml:space="preserve">We did not comment on the MLT distribution </w:t>
-      </w:r>
-      <w:r>
-        <w:rPr>
-          <w:rFonts w:eastAsia="Noto Serif CJK SC" w:cs="Lohit Devanagari"/>
-          <w:color w:val="18A303"/>
-          <w:kern w:val="2"/>
-          <w:sz w:val="24"/>
-          <w:szCs w:val="24"/>
-          <w:lang w:val="en-US" w:eastAsia="zh-CN" w:bidi="hi-IN"/>
-        </w:rPr>
-        <w:t>in the manuscript because it is very murky. The MLT location of the SAA (tied to the time of day) strongly influences the MLT distribution. We attempted to address this by applying various time of day filters to the MLT distributions, to pin down the SAA location. Unfortunately, this filtering decimated the data set to the point where statistical inference was impossible. Furthermore, the observed MLT distribution will not be uniform because curtain electrons disperse and become less prominent and therefore less detectable. This is compounded by other precipitation that will bury curtains along their drift path.</w:t>
+        <w:rPr>
+          <w:rFonts w:eastAsia="Noto Serif CJK SC" w:cs="Lohit Devanagari"/>
+          <w:color w:val="18A303"/>
+          <w:kern w:val="2"/>
+          <w:sz w:val="24"/>
+          <w:szCs w:val="24"/>
+          <w:lang w:val="en-US" w:eastAsia="zh-CN" w:bidi="hi-IN"/>
+        </w:rPr>
+      </w:r>
+    </w:p>
+    <w:p>
+      <w:pPr>
+        <w:pStyle w:val="Normal"/>
+        <w:bidi w:val="0"/>
+        <w:jc w:val="left"/>
+        <w:rPr/>
+      </w:pPr>
+      <w:r>
+        <w:rPr>
+          <w:rFonts w:eastAsia="Noto Serif CJK SC" w:cs="Lohit Devanagari"/>
+          <w:color w:val="18A303"/>
+          <w:kern w:val="2"/>
+          <w:sz w:val="24"/>
+          <w:szCs w:val="24"/>
+          <w:lang w:val="en-US" w:eastAsia="zh-CN" w:bidi="hi-IN"/>
+        </w:rPr>
+        <w:t>We did not comment on the MLT distribution in the manuscript because it is very murky. The MLT location of the SAA (tied to the time of day) strongly influences the MLT distribution. We attempted to address this by applying various time of day filters to the MLT distributions, to pin down the SAA location. Unfortunately, this filtering decimated the data set to the point where statistical inference was impossible. Furthermore, the observed MLT distribution will not be uniform because curtain electrons disperse and become less prominent and therefore less detectable. This is compounded by other precipitation that will bury curtains along their drift path.</w:t>
       </w:r>
     </w:p>
     <w:p>
@@ -1649,51 +1329,7 @@
           <w:szCs w:val="24"/>
           <w:lang w:val="en-US" w:eastAsia="zh-CN" w:bidi="hi-IN"/>
         </w:rPr>
-        <w:t>We f</w:t>
-      </w:r>
-      <w:r>
-        <w:rPr>
-          <w:rFonts w:eastAsia="Noto Serif CJK SC" w:cs="Lohit Devanagari"/>
-          <w:color w:val="18A303"/>
-          <w:kern w:val="2"/>
-          <w:sz w:val="24"/>
-          <w:szCs w:val="24"/>
-          <w:lang w:val="en-US" w:eastAsia="zh-CN" w:bidi="hi-IN"/>
-        </w:rPr>
-        <w:t xml:space="preserve">iltered out candidate events with the criteria mentioned in the text, we did </w:t>
-      </w:r>
-      <w:r>
-        <w:rPr>
-          <w:rFonts w:eastAsia="Noto Serif CJK SC" w:cs="Lohit Devanagari"/>
-          <w:color w:val="18A303"/>
-          <w:kern w:val="2"/>
-          <w:sz w:val="24"/>
-          <w:szCs w:val="24"/>
-          <w:lang w:val="en-US" w:eastAsia="zh-CN" w:bidi="hi-IN"/>
-        </w:rPr>
-        <w:t xml:space="preserve">the manual inspection </w:t>
-      </w:r>
-      <w:r>
-        <w:rPr>
-          <w:rFonts w:eastAsia="Noto Serif CJK SC" w:cs="Lohit Devanagari"/>
-          <w:color w:val="18A303"/>
-          <w:kern w:val="2"/>
-          <w:sz w:val="24"/>
-          <w:szCs w:val="24"/>
-          <w:lang w:val="en-US" w:eastAsia="zh-CN" w:bidi="hi-IN"/>
-        </w:rPr>
-        <w:t xml:space="preserve">single blindly. In other words, we did the inspection without knowing the results. And we did not go back and adjust our </w:t>
-      </w:r>
-      <w:r>
-        <w:rPr>
-          <w:rFonts w:eastAsia="Noto Serif CJK SC" w:cs="Lohit Devanagari"/>
-          <w:color w:val="18A303"/>
-          <w:kern w:val="2"/>
-          <w:sz w:val="24"/>
-          <w:szCs w:val="24"/>
-          <w:lang w:val="en-US" w:eastAsia="zh-CN" w:bidi="hi-IN"/>
-        </w:rPr>
-        <w:t xml:space="preserve">inspection criteria at all. </w:t>
+        <w:t xml:space="preserve">We filtered out candidate events with the criteria mentioned in the text, we did the manual inspection single blindly. In other words, we did the inspection without knowing the results. And we did not go back and adjust our inspection criteria at all. </w:t>
       </w:r>
     </w:p>
     <w:p>
@@ -1761,18 +1397,7 @@
           <w:szCs w:val="24"/>
           <w:lang w:val="en-US" w:eastAsia="zh-CN" w:bidi="hi-IN"/>
         </w:rPr>
-        <w:t>Address this comment once I add in the longitudinal distribution.</w:t>
-      </w:r>
-      <w:r>
-        <w:rPr>
-          <w:rFonts w:eastAsia="Noto Serif CJK SC" w:cs="Lohit Devanagari"/>
-          <w:color w:val="C9211E"/>
-          <w:kern w:val="2"/>
-          <w:sz w:val="24"/>
-          <w:szCs w:val="24"/>
-          <w:lang w:val="en-US" w:eastAsia="zh-CN" w:bidi="hi-IN"/>
-        </w:rPr>
-        <w:t xml:space="preserve"> </w:t>
+        <w:t xml:space="preserve">Address this comment once I add in the longitudinal distribution. </w:t>
       </w:r>
     </w:p>
     <w:p>
@@ -2071,11 +1696,183 @@
         <w:rPr>
           <w:color w:val="C9211E"/>
         </w:rPr>
-        <w:t>We chose it because it is the most</w:t>
-      </w:r>
-      <w:r>
-        <w:rPr>
-          <w:color w:val="C9211E"/>
+        <w:t>We chose it because it is the most commonly used to study chorus waves by Nigel Meredith, Wen Li, and Emma Douma.</w:t>
+      </w:r>
+    </w:p>
+    <w:p>
+      <w:pPr>
+        <w:pStyle w:val="Normal"/>
+        <w:bidi w:val="0"/>
+        <w:jc w:val="left"/>
+        <w:rPr/>
+      </w:pPr>
+      <w:r>
+        <w:rPr/>
+      </w:r>
+    </w:p>
+    <w:p>
+      <w:pPr>
+        <w:pStyle w:val="Normal"/>
+        <w:bidi w:val="0"/>
+        <w:jc w:val="left"/>
+        <w:rPr/>
+      </w:pPr>
+      <w:r>
+        <w:rPr/>
+        <w:t>Line 272: This section is left hanging without any conclusion; I suggest a few sentences to explain the findings and implications of what is seen in Figure 5. The statement at the beginning of the section says the goal is to determine if the electrons are drifting or locally precipitating, but the conclusions based on Figure 5 are not clear.</w:t>
+      </w:r>
+    </w:p>
+    <w:p>
+      <w:pPr>
+        <w:pStyle w:val="Normal"/>
+        <w:bidi w:val="0"/>
+        <w:jc w:val="left"/>
+        <w:rPr/>
+      </w:pPr>
+      <w:r>
+        <w:rPr/>
+      </w:r>
+    </w:p>
+    <w:p>
+      <w:pPr>
+        <w:pStyle w:val="Normal"/>
+        <w:bidi w:val="0"/>
+        <w:jc w:val="left"/>
+        <w:rPr/>
+      </w:pPr>
+      <w:r>
+        <w:rPr/>
+        <w:t>Showing events in the SAA (conjugate) region does not really give any insight. As mentioned above, it is the distribution of events geographically which will really answer the question posed in this section.</w:t>
+      </w:r>
+    </w:p>
+    <w:p>
+      <w:pPr>
+        <w:pStyle w:val="Normal"/>
+        <w:bidi w:val="0"/>
+        <w:jc w:val="left"/>
+        <w:rPr/>
+      </w:pPr>
+      <w:r>
+        <w:rPr/>
+      </w:r>
+    </w:p>
+    <w:p>
+      <w:pPr>
+        <w:pStyle w:val="Normal"/>
+        <w:bidi w:val="0"/>
+        <w:jc w:val="left"/>
+        <w:rPr>
+          <w:color w:val="C9211E"/>
+        </w:rPr>
+      </w:pPr>
+      <w:r>
+        <w:rPr>
+          <w:color w:val="C9211E"/>
+        </w:rPr>
+        <w:t>It was in the reults section and I do not make a case here one way or another and I left that for the discussion. Sounds like I should elaborate earlier?</w:t>
+      </w:r>
+    </w:p>
+    <w:p>
+      <w:pPr>
+        <w:pStyle w:val="Normal"/>
+        <w:bidi w:val="0"/>
+        <w:jc w:val="left"/>
+        <w:rPr/>
+      </w:pPr>
+      <w:r>
+        <w:rPr/>
+      </w:r>
+    </w:p>
+    <w:p>
+      <w:pPr>
+        <w:pStyle w:val="Normal"/>
+        <w:bidi w:val="0"/>
+        <w:jc w:val="left"/>
+        <w:rPr/>
+      </w:pPr>
+      <w:r>
+        <w:rPr/>
+        <w:t>Line 290: outer radiation belt → really the outer edge of the outer radiation belt, or just outside.</w:t>
+      </w:r>
+    </w:p>
+    <w:p>
+      <w:pPr>
+        <w:pStyle w:val="Normal"/>
+        <w:bidi w:val="0"/>
+        <w:jc w:val="left"/>
+        <w:rPr/>
+      </w:pPr>
+      <w:r>
+        <w:rPr/>
+      </w:r>
+    </w:p>
+    <w:p>
+      <w:pPr>
+        <w:pStyle w:val="Normal"/>
+        <w:bidi w:val="0"/>
+        <w:jc w:val="left"/>
+        <w:rPr/>
+      </w:pPr>
+      <w:r>
+        <w:rPr/>
+        <w:t>Figure 5: I suggest showing the AC6 trajectories on this figure, as line segments or arrows, showing where the spacecraft are going.</w:t>
+      </w:r>
+    </w:p>
+    <w:p>
+      <w:pPr>
+        <w:pStyle w:val="Normal"/>
+        <w:bidi w:val="0"/>
+        <w:jc w:val="left"/>
+        <w:rPr/>
+      </w:pPr>
+      <w:r>
+        <w:rPr/>
+      </w:r>
+    </w:p>
+    <w:p>
+      <w:pPr>
+        <w:pStyle w:val="Normal"/>
+        <w:bidi w:val="0"/>
+        <w:jc w:val="left"/>
+        <w:rPr/>
+      </w:pPr>
+      <w:r>
+        <w:rPr/>
+        <w:t>Line 301-302: It is not clear how the events on Figure 5 "call into question" the hypothesis of B&amp;O 2016. It is simply luck that those particular events were created right above the SAA and will immediately precipitate. Other events (almost 1600) that were not observed over the SAA can still drift.</w:t>
+      </w:r>
+    </w:p>
+    <w:p>
+      <w:pPr>
+        <w:pStyle w:val="Normal"/>
+        <w:bidi w:val="0"/>
+        <w:jc w:val="left"/>
+        <w:rPr/>
+      </w:pPr>
+      <w:r>
+        <w:rPr/>
+      </w:r>
+    </w:p>
+    <w:p>
+      <w:pPr>
+        <w:pStyle w:val="Normal"/>
+        <w:bidi w:val="0"/>
+        <w:jc w:val="left"/>
+        <w:rPr/>
+      </w:pPr>
+      <w:r>
+        <w:rPr>
+          <w:color w:val="C9211E"/>
+        </w:rPr>
+        <w:t>Yes but the continuous</w:t>
+      </w:r>
+      <w:r>
+        <w:rPr>
+          <w:rFonts w:eastAsia="Noto Serif CJK SC" w:cs="Lohit Devanagari"/>
+          <w:color w:val="C9211E"/>
+          <w:kern w:val="2"/>
+          <w:sz w:val="24"/>
+          <w:szCs w:val="24"/>
+          <w:lang w:val="en-US" w:eastAsia="zh-CN" w:bidi="hi-IN"/>
         </w:rPr>
         <w:t xml:space="preserve"> </w:t>
       </w:r>
@@ -2083,174 +1880,501 @@
         <w:rPr>
           <w:color w:val="C9211E"/>
         </w:rPr>
-        <w:t>commonly used to study chorus waves by Nigel Meredith, Wen Li, and Emma Douma.</w:t>
-      </w:r>
-    </w:p>
-    <w:p>
-      <w:pPr>
-        <w:pStyle w:val="Normal"/>
-        <w:bidi w:val="0"/>
-        <w:jc w:val="left"/>
-        <w:rPr/>
-      </w:pPr>
-      <w:r>
-        <w:rPr/>
-      </w:r>
-    </w:p>
-    <w:p>
-      <w:pPr>
-        <w:pStyle w:val="Normal"/>
-        <w:bidi w:val="0"/>
-        <w:jc w:val="left"/>
-        <w:rPr/>
-      </w:pPr>
-      <w:r>
-        <w:rPr/>
-        <w:t>Line 272: This section is left hanging without any conclusion; I suggest a few sentences to explain the findings and implications of what is seen in Figure 5. The statement at the beginning of the section says the goal is to determine if the electrons are drifting or locally precipitating, but the conclusions based on Figure 5 are not clear.</w:t>
-      </w:r>
-    </w:p>
-    <w:p>
-      <w:pPr>
-        <w:pStyle w:val="Normal"/>
-        <w:bidi w:val="0"/>
-        <w:jc w:val="left"/>
-        <w:rPr/>
-      </w:pPr>
-      <w:r>
-        <w:rPr/>
-      </w:r>
-    </w:p>
-    <w:p>
-      <w:pPr>
-        <w:pStyle w:val="Normal"/>
-        <w:bidi w:val="0"/>
-        <w:jc w:val="left"/>
-        <w:rPr/>
-      </w:pPr>
-      <w:r>
-        <w:rPr/>
-        <w:t>Showing events in the SAA (conjugate) region does not really give any insight. As mentioned above, it is the distribution of events geographically which will really answer the question posed in this section.</w:t>
-      </w:r>
-    </w:p>
-    <w:p>
-      <w:pPr>
-        <w:pStyle w:val="Normal"/>
-        <w:bidi w:val="0"/>
-        <w:jc w:val="left"/>
-        <w:rPr/>
-      </w:pPr>
-      <w:r>
-        <w:rPr/>
-      </w:r>
-    </w:p>
-    <w:p>
-      <w:pPr>
-        <w:pStyle w:val="Normal"/>
-        <w:bidi w:val="0"/>
-        <w:jc w:val="left"/>
-        <w:rPr>
-          <w:color w:val="C9211E"/>
-        </w:rPr>
-      </w:pPr>
-      <w:r>
-        <w:rPr>
-          <w:color w:val="C9211E"/>
-        </w:rPr>
-        <w:t>It was in the reults section and I do not make a case here one way or another and I left that for the discussion. Sounds like I should elaborate earlier?</w:t>
-      </w:r>
-    </w:p>
-    <w:p>
-      <w:pPr>
-        <w:pStyle w:val="Normal"/>
-        <w:bidi w:val="0"/>
-        <w:jc w:val="left"/>
-        <w:rPr/>
-      </w:pPr>
-      <w:r>
-        <w:rPr/>
-      </w:r>
-    </w:p>
-    <w:p>
-      <w:pPr>
-        <w:pStyle w:val="Normal"/>
-        <w:bidi w:val="0"/>
-        <w:jc w:val="left"/>
-        <w:rPr/>
-      </w:pPr>
-      <w:r>
-        <w:rPr/>
-        <w:t>Line 290: outer radiation belt → really the outer edge of the outer radiation belt, or just outside.</w:t>
-      </w:r>
-    </w:p>
-    <w:p>
-      <w:pPr>
-        <w:pStyle w:val="Normal"/>
-        <w:bidi w:val="0"/>
-        <w:jc w:val="left"/>
-        <w:rPr/>
-      </w:pPr>
-      <w:r>
-        <w:rPr/>
-      </w:r>
-    </w:p>
-    <w:p>
-      <w:pPr>
-        <w:pStyle w:val="Normal"/>
-        <w:bidi w:val="0"/>
-        <w:jc w:val="left"/>
-        <w:rPr/>
-      </w:pPr>
-      <w:r>
-        <w:rPr/>
-        <w:t>Figure 5: I suggest showing the AC6 trajectories on this figure, as line segments or arrows, showing where the spacecraft are going.</w:t>
-      </w:r>
-    </w:p>
-    <w:p>
-      <w:pPr>
-        <w:pStyle w:val="Normal"/>
-        <w:bidi w:val="0"/>
-        <w:jc w:val="left"/>
-        <w:rPr/>
-      </w:pPr>
-      <w:r>
-        <w:rPr/>
-      </w:r>
-    </w:p>
-    <w:p>
-      <w:pPr>
-        <w:pStyle w:val="Normal"/>
-        <w:bidi w:val="0"/>
-        <w:jc w:val="left"/>
-        <w:rPr/>
-      </w:pPr>
-      <w:r>
-        <w:rPr/>
-        <w:t>Line 301-302: It is not clear how the events on Figure 5 "call into question" the hypothesis of B&amp;O 2016. It is simply luck that those particular events were created right above the SAA and will immediately precipitate. Other events (almost 1600) that were not observed over the SAA can still drift.</w:t>
-      </w:r>
-    </w:p>
-    <w:p>
-      <w:pPr>
-        <w:pStyle w:val="Normal"/>
-        <w:bidi w:val="0"/>
-        <w:jc w:val="left"/>
-        <w:rPr/>
-      </w:pPr>
-      <w:r>
-        <w:rPr/>
-      </w:r>
-    </w:p>
-    <w:p>
-      <w:pPr>
-        <w:pStyle w:val="Normal"/>
-        <w:bidi w:val="0"/>
-        <w:jc w:val="left"/>
-        <w:rPr/>
-      </w:pPr>
-      <w:r>
-        <w:rPr>
-          <w:color w:val="C9211E"/>
-        </w:rPr>
-        <w:t>Yes but the continuous</w:t>
+        <w:t xml:space="preserve">precipitation shows that, given AC6’s limitations, that there are at least some curtains that can not be drifting. We see an excess of curtains in the BLC (see longitude plot). </w:t>
+      </w:r>
+    </w:p>
+    <w:p>
+      <w:pPr>
+        <w:pStyle w:val="Normal"/>
+        <w:bidi w:val="0"/>
+        <w:jc w:val="left"/>
+        <w:rPr>
+          <w:color w:val="C9211E"/>
+        </w:rPr>
+      </w:pPr>
+      <w:r>
+        <w:rPr>
+          <w:color w:val="C9211E"/>
+        </w:rPr>
+      </w:r>
+    </w:p>
+    <w:p>
+      <w:pPr>
+        <w:pStyle w:val="Normal"/>
+        <w:bidi w:val="0"/>
+        <w:jc w:val="left"/>
+        <w:rPr>
+          <w:color w:val="C9211E"/>
+        </w:rPr>
+      </w:pPr>
+      <w:r>
+        <w:rPr>
+          <w:color w:val="C9211E"/>
+        </w:rPr>
+        <w:t xml:space="preserve">The fine spatial structure </w:t>
+      </w:r>
+    </w:p>
+    <w:p>
+      <w:pPr>
+        <w:pStyle w:val="Normal"/>
+        <w:bidi w:val="0"/>
+        <w:jc w:val="left"/>
+        <w:rPr/>
+      </w:pPr>
+      <w:r>
+        <w:rPr/>
+      </w:r>
+    </w:p>
+    <w:p>
+      <w:pPr>
+        <w:pStyle w:val="Normal"/>
+        <w:bidi w:val="0"/>
+        <w:jc w:val="left"/>
+        <w:rPr/>
+      </w:pPr>
+      <w:r>
+        <w:rPr/>
+        <w:t>Line 313: May I suggest starting a new subsection here? The subsection 5.3 heading doesn't really make sense for the rest of this subsection.</w:t>
+      </w:r>
+    </w:p>
+    <w:p>
+      <w:pPr>
+        <w:pStyle w:val="Normal"/>
+        <w:bidi w:val="0"/>
+        <w:jc w:val="left"/>
+        <w:rPr/>
+      </w:pPr>
+      <w:r>
+        <w:rPr/>
+      </w:r>
+    </w:p>
+    <w:p>
+      <w:pPr>
+        <w:pStyle w:val="Normal"/>
+        <w:bidi w:val="0"/>
+        <w:jc w:val="left"/>
+        <w:rPr/>
+      </w:pPr>
+      <w:r>
+        <w:rPr/>
+        <w:t>Line 336: what altitude is chosen for B_f? Sea level? In actuality, electrons with mirror points just above 100 km would not have to be scattered that far; lowering the mirror point to ~90 km would probably be sufficient to precipitate them. (Marshall and Bortnik 2018 show that the loss cone altitude is reasonably sharp.) In that scenario, wouldn't this process require a much lower potential, just a few hundred volts? The conclusion that is drawn of a 1-4 kV potential is largely dependent on those assumptions of initial and final mirroring altitudes, which are not known.</w:t>
+      </w:r>
+    </w:p>
+    <w:p>
+      <w:pPr>
+        <w:pStyle w:val="Normal"/>
+        <w:bidi w:val="0"/>
+        <w:jc w:val="left"/>
+        <w:rPr/>
+      </w:pPr>
+      <w:r>
+        <w:rPr/>
+      </w:r>
+    </w:p>
+    <w:p>
+      <w:pPr>
+        <w:pStyle w:val="Normal"/>
+        <w:bidi w:val="0"/>
+        <w:jc w:val="left"/>
+        <w:rPr/>
+      </w:pPr>
+      <w:r>
+        <w:rPr/>
+        <w:t>Paragraphs starting at line 341: Does this reasoning suggest that curtains are the source of inverted-V discrete aurora? Making this connection solely on the basis of the potential seems spurious at best.</w:t>
+      </w:r>
+    </w:p>
+    <w:p>
+      <w:pPr>
+        <w:pStyle w:val="Normal"/>
+        <w:bidi w:val="0"/>
+        <w:jc w:val="left"/>
+        <w:rPr/>
+      </w:pPr>
+      <w:r>
+        <w:rPr/>
+      </w:r>
+    </w:p>
+    <w:p>
+      <w:pPr>
+        <w:pStyle w:val="Normal"/>
+        <w:bidi w:val="0"/>
+        <w:jc w:val="left"/>
+        <w:rPr/>
+      </w:pPr>
+      <w:r>
+        <w:rPr/>
+        <w:t>Line 368: just to reiterate that the duration may in fact be much longer than seconds; we would need a true "string of pearls", with &gt;&gt; 2 satellites, to determine the true duration!</w:t>
+      </w:r>
+    </w:p>
+    <w:p>
+      <w:pPr>
+        <w:pStyle w:val="Normal"/>
+        <w:bidi w:val="0"/>
+        <w:jc w:val="left"/>
+        <w:rPr/>
+      </w:pPr>
+      <w:r>
+        <w:rPr/>
+      </w:r>
+    </w:p>
+    <w:p>
+      <w:pPr>
+        <w:pStyle w:val="Normal"/>
+        <w:bidi w:val="0"/>
+        <w:jc w:val="left"/>
+        <w:rPr/>
+      </w:pPr>
+      <w:r>
+        <w:rPr/>
+        <w:t>Figure A1: caption says "kilometers" but I think you mean "seconds"</w:t>
+      </w:r>
+    </w:p>
+    <w:p>
+      <w:pPr>
+        <w:pStyle w:val="Normal"/>
+        <w:bidi w:val="0"/>
+        <w:jc w:val="left"/>
+        <w:rPr/>
+      </w:pPr>
+      <w:r>
+        <w:rPr/>
+      </w:r>
+    </w:p>
+    <w:p>
+      <w:pPr>
+        <w:pStyle w:val="Normal"/>
+        <w:bidi w:val="0"/>
+        <w:jc w:val="left"/>
+        <w:rPr/>
+      </w:pPr>
+      <w:r>
+        <w:rPr/>
+        <w:t>Figure B1: for the 3rd and 5th event: how do you distinguish between individual curtains and clusters / groups of curtains shown here? Are they counted individually, or is a cluster considered a single event?</w:t>
+      </w:r>
+    </w:p>
+    <w:p>
+      <w:pPr>
+        <w:pStyle w:val="Normal"/>
+        <w:bidi w:val="0"/>
+        <w:jc w:val="left"/>
+        <w:rPr/>
+      </w:pPr>
+      <w:r>
+        <w:rPr/>
+      </w:r>
+    </w:p>
+    <w:p>
+      <w:pPr>
+        <w:pStyle w:val="Normal"/>
+        <w:bidi w:val="0"/>
+        <w:jc w:val="left"/>
+        <w:rPr/>
+      </w:pPr>
+      <w:r>
+        <w:rPr/>
+      </w:r>
+    </w:p>
+    <w:p>
+      <w:pPr>
+        <w:pStyle w:val="Normal"/>
+        <w:bidi w:val="0"/>
+        <w:jc w:val="left"/>
+        <w:rPr/>
+      </w:pPr>
+      <w:r>
+        <w:rPr/>
+        <w:t>___________________________________________________________________________________Reviewer #2 (Formal Review for Authors (shown to authors)):</w:t>
+      </w:r>
+    </w:p>
+    <w:p>
+      <w:pPr>
+        <w:pStyle w:val="Normal"/>
+        <w:bidi w:val="0"/>
+        <w:jc w:val="left"/>
+        <w:rPr/>
+      </w:pPr>
+      <w:r>
+        <w:rPr/>
+      </w:r>
+    </w:p>
+    <w:p>
+      <w:pPr>
+        <w:pStyle w:val="Normal"/>
+        <w:bidi w:val="0"/>
+        <w:jc w:val="left"/>
+        <w:rPr/>
+      </w:pPr>
+      <w:r>
+        <w:rPr/>
+        <w:t>Summary:</w:t>
+      </w:r>
+    </w:p>
+    <w:p>
+      <w:pPr>
+        <w:pStyle w:val="Normal"/>
+        <w:bidi w:val="0"/>
+        <w:jc w:val="left"/>
+        <w:rPr/>
+      </w:pPr>
+      <w:r>
+        <w:rPr/>
+        <w:t>The manuscript further qualifies and characterizes a newly identified form of electron precipitation reported by Blake and O'Brien (2016) called curtains. The authors use the AC-6 dual CubeSat observations to identify over 1000 curtains defined as electron precipitation that is stationary with spatial structure that is on the order of seconds. The precipitation is identified using the dosimeter &gt;30keV integral count rate data such that there are prominent peaks with high spatial correlation. The findings of this work show curtains are narrow in width latitudinal wise with 90% narrower than 20km. Curtains are observed by AC-6 predominately in the pre-midnight MLT region during active geomagnetic times.</w:t>
+      </w:r>
+    </w:p>
+    <w:p>
+      <w:pPr>
+        <w:pStyle w:val="Normal"/>
+        <w:bidi w:val="0"/>
+        <w:jc w:val="left"/>
+        <w:rPr/>
+      </w:pPr>
+      <w:r>
+        <w:rPr/>
+      </w:r>
+    </w:p>
+    <w:p>
+      <w:pPr>
+        <w:pStyle w:val="Normal"/>
+        <w:bidi w:val="0"/>
+        <w:jc w:val="left"/>
+        <w:rPr/>
+      </w:pPr>
+      <w:r>
+        <w:rPr/>
+        <w:t>The manuscript is well organized and well written. The comments I have are minor comments. The authors do a good job to build upon the work from Blake and O'Brien (2106) to further characterize this newly described precipitation that previously could not be identified by single spacecraft or balloon observations. The study does not try to do more than seems reasonable drawing conclusions which stay within the bounds of what can be concluded from the data. Very nice paper!</w:t>
+      </w:r>
+    </w:p>
+    <w:p>
+      <w:pPr>
+        <w:pStyle w:val="Normal"/>
+        <w:bidi w:val="0"/>
+        <w:jc w:val="left"/>
+        <w:rPr/>
+      </w:pPr>
+      <w:r>
+        <w:rPr/>
+      </w:r>
+    </w:p>
+    <w:p>
+      <w:pPr>
+        <w:pStyle w:val="Normal"/>
+        <w:bidi w:val="0"/>
+        <w:jc w:val="left"/>
+        <w:rPr/>
+      </w:pPr>
+      <w:r>
+        <w:rPr/>
+        <w:t>Comments:</w:t>
+      </w:r>
+    </w:p>
+    <w:p>
+      <w:pPr>
+        <w:pStyle w:val="Normal"/>
+        <w:bidi w:val="0"/>
+        <w:jc w:val="left"/>
+        <w:rPr/>
+      </w:pPr>
+      <w:r>
+        <w:rPr/>
+        <w:t>1. The authors describe the instrument energy sensitivity as &gt; 30keV. Blake and O'Brien report the instrument &gt; 35keV. Perhaps the authors can use a consistent value for the instrument or describe why they are reporting a slightly different number.</w:t>
+      </w:r>
+    </w:p>
+    <w:p>
+      <w:pPr>
+        <w:pStyle w:val="Normal"/>
+        <w:bidi w:val="0"/>
+        <w:jc w:val="left"/>
+        <w:rPr/>
+      </w:pPr>
+      <w:r>
+        <w:rPr/>
+      </w:r>
+    </w:p>
+    <w:p>
+      <w:pPr>
+        <w:pStyle w:val="Normal"/>
+        <w:bidi w:val="0"/>
+        <w:jc w:val="left"/>
+        <w:rPr/>
+      </w:pPr>
+      <w:r>
+        <w:rPr>
+          <w:color w:val="18A303"/>
+        </w:rPr>
+        <w:t xml:space="preserve">The reason we used 30 keV is because </w:t>
+      </w:r>
+      <w:r>
+        <w:rPr>
+          <w:rFonts w:eastAsia="Noto Serif CJK SC" w:cs="Lohit Devanagari"/>
+          <w:color w:val="18A303"/>
+          <w:kern w:val="2"/>
+          <w:sz w:val="24"/>
+          <w:szCs w:val="24"/>
+          <w:lang w:val="en-US" w:eastAsia="zh-CN" w:bidi="hi-IN"/>
+        </w:rPr>
+        <w:t xml:space="preserve">it is dos1’s </w:t>
+      </w:r>
+      <w:r>
+        <w:rPr>
+          <w:color w:val="18A303"/>
+        </w:rPr>
+        <w:t>energy threshold as shown in t</w:t>
+      </w:r>
+      <w:r>
+        <w:rPr>
+          <w:rFonts w:eastAsia="Noto Serif CJK SC" w:cs="Lohit Devanagari"/>
+          <w:color w:val="18A303"/>
+          <w:kern w:val="2"/>
+          <w:sz w:val="24"/>
+          <w:szCs w:val="24"/>
+          <w:lang w:val="en-US" w:eastAsia="zh-CN" w:bidi="hi-IN"/>
+        </w:rPr>
+        <w:t xml:space="preserve">he table below (from O’Brien et al., 2019). Furthermore, the plot of dos1’s energy response function included for the other reviewer shows that the energy response starts slightly above 30 keV. This table and figure were made from a model developed after Blake and O'Brien (2106), so we used the updated values. </w:t>
+      </w:r>
+      <w:r>
+        <w:rPr>
+          <w:rFonts w:eastAsia="Noto Serif CJK SC" w:cs="Lohit Devanagari"/>
+          <w:color w:val="C9211E"/>
+          <w:kern w:val="2"/>
+          <w:sz w:val="24"/>
+          <w:szCs w:val="24"/>
+          <w:lang w:val="en-US" w:eastAsia="zh-CN" w:bidi="hi-IN"/>
+        </w:rPr>
+        <w:t xml:space="preserve">Is this explanation BS? </w:t>
+      </w:r>
+    </w:p>
+    <w:p>
+      <w:pPr>
+        <w:pStyle w:val="Normal"/>
+        <w:bidi w:val="0"/>
+        <w:jc w:val="left"/>
+        <w:rPr>
+          <w:rFonts w:ascii="Liberation Serif" w:hAnsi="Liberation Serif" w:eastAsia="Noto Serif CJK SC" w:cs="Lohit Devanagari"/>
+          <w:color w:val="18A303"/>
+          <w:kern w:val="2"/>
+          <w:sz w:val="24"/>
+          <w:szCs w:val="24"/>
+          <w:lang w:val="en-US" w:eastAsia="zh-CN" w:bidi="hi-IN"/>
+        </w:rPr>
+      </w:pPr>
+      <w:r>
+        <w:rPr>
+          <w:rFonts w:eastAsia="Noto Serif CJK SC" w:cs="Lohit Devanagari"/>
+          <w:color w:val="18A303"/>
+          <w:kern w:val="2"/>
+          <w:sz w:val="24"/>
+          <w:szCs w:val="24"/>
+          <w:lang w:val="en-US" w:eastAsia="zh-CN" w:bidi="hi-IN"/>
+        </w:rPr>
+      </w:r>
+    </w:p>
+    <w:p>
+      <w:pPr>
+        <w:pStyle w:val="Normal"/>
+        <w:bidi w:val="0"/>
+        <w:jc w:val="left"/>
+        <w:rPr/>
+      </w:pPr>
+      <w:r>
+        <w:rPr/>
+        <w:drawing>
+          <wp:anchor behindDoc="0" distT="0" distB="0" distL="0" distR="0" simplePos="0" locked="0" layoutInCell="1" allowOverlap="1" relativeHeight="4">
+            <wp:simplePos x="0" y="0"/>
+            <wp:positionH relativeFrom="column">
+              <wp:align>center</wp:align>
+            </wp:positionH>
+            <wp:positionV relativeFrom="paragraph">
+              <wp:posOffset>635</wp:posOffset>
+            </wp:positionV>
+            <wp:extent cx="6332220" cy="3069590"/>
+            <wp:effectExtent l="0" t="0" r="0" b="0"/>
+            <wp:wrapSquare wrapText="largest"/>
+            <wp:docPr id="3" name="Image3" descr=""/>
+            <wp:cNvGraphicFramePr>
+              <a:graphicFrameLocks xmlns:a="http://schemas.openxmlformats.org/drawingml/2006/main" noChangeAspect="1"/>
+            </wp:cNvGraphicFramePr>
+            <a:graphic xmlns:a="http://schemas.openxmlformats.org/drawingml/2006/main">
+              <a:graphicData uri="http://schemas.openxmlformats.org/drawingml/2006/picture">
+                <pic:pic xmlns:pic="http://schemas.openxmlformats.org/drawingml/2006/picture">
+                  <pic:nvPicPr>
+                    <pic:cNvPr id="3" name="Image3" descr=""/>
+                    <pic:cNvPicPr>
+                      <a:picLocks noChangeAspect="1" noChangeArrowheads="1"/>
+                    </pic:cNvPicPr>
+                  </pic:nvPicPr>
+                  <pic:blipFill>
+                    <a:blip r:embed="rId4"/>
+                    <a:stretch>
+                      <a:fillRect/>
+                    </a:stretch>
+                  </pic:blipFill>
+                  <pic:spPr bwMode="auto">
+                    <a:xfrm>
+                      <a:off x="0" y="0"/>
+                      <a:ext cx="6332220" cy="3069590"/>
+                    </a:xfrm>
+                    <a:prstGeom prst="rect">
+                      <a:avLst/>
+                    </a:prstGeom>
+                  </pic:spPr>
+                </pic:pic>
+              </a:graphicData>
+            </a:graphic>
+          </wp:anchor>
+        </w:drawing>
+      </w:r>
+    </w:p>
+    <w:p>
+      <w:pPr>
+        <w:pStyle w:val="Normal"/>
+        <w:bidi w:val="0"/>
+        <w:jc w:val="left"/>
+        <w:rPr/>
+      </w:pPr>
+      <w:r>
+        <w:rPr/>
+      </w:r>
+    </w:p>
+    <w:p>
+      <w:pPr>
+        <w:pStyle w:val="Normal"/>
+        <w:bidi w:val="0"/>
+        <w:jc w:val="left"/>
+        <w:rPr/>
+      </w:pPr>
+      <w:r>
+        <w:rPr/>
+        <w:t>2. Blake and O'Brien show curtains that occur in back to back orbits. How many identified curtains occur in back to back orbits and are those events counted individually or as one continuous event?</w:t>
+      </w:r>
+    </w:p>
+    <w:p>
+      <w:pPr>
+        <w:pStyle w:val="Normal"/>
+        <w:bidi w:val="0"/>
+        <w:jc w:val="left"/>
+        <w:rPr/>
+      </w:pPr>
+      <w:r>
+        <w:rPr/>
+      </w:r>
+    </w:p>
+    <w:p>
+      <w:pPr>
+        <w:pStyle w:val="Normal"/>
+        <w:bidi w:val="0"/>
+        <w:jc w:val="left"/>
+        <w:rPr/>
+      </w:pPr>
+      <w:r>
+        <w:rPr>
+          <w:rFonts w:eastAsia="Noto Serif CJK SC" w:cs="Lohit Devanagari"/>
+          <w:color w:val="18A303"/>
+          <w:kern w:val="2"/>
+          <w:sz w:val="24"/>
+          <w:szCs w:val="24"/>
+          <w:lang w:val="en-US" w:eastAsia="zh-CN" w:bidi="hi-IN"/>
+        </w:rPr>
+        <w:t>In this study curtains are counted</w:t>
       </w:r>
       <w:r>
         <w:rPr>
@@ -2265,350 +2389,102 @@
       </w:r>
       <w:r>
         <w:rPr>
-          <w:color w:val="C9211E"/>
-        </w:rPr>
-        <w:t xml:space="preserve">precipitation shows that, given AC6’s limitations, that there are at least some curtains that can not be drifting. </w:t>
-      </w:r>
-      <w:r>
-        <w:rPr>
-          <w:color w:val="C9211E"/>
-        </w:rPr>
-        <w:t xml:space="preserve">We see an excess of curtains in the BLC (see longitude plot). </w:t>
-      </w:r>
-    </w:p>
-    <w:p>
-      <w:pPr>
-        <w:pStyle w:val="Normal"/>
-        <w:bidi w:val="0"/>
-        <w:jc w:val="left"/>
-        <w:rPr>
-          <w:color w:val="C9211E"/>
-        </w:rPr>
-      </w:pPr>
-      <w:r>
-        <w:rPr>
-          <w:color w:val="C9211E"/>
-        </w:rPr>
-      </w:r>
-    </w:p>
-    <w:p>
-      <w:pPr>
-        <w:pStyle w:val="Normal"/>
-        <w:bidi w:val="0"/>
-        <w:jc w:val="left"/>
-        <w:rPr>
-          <w:color w:val="C9211E"/>
-        </w:rPr>
-      </w:pPr>
-      <w:r>
-        <w:rPr>
-          <w:color w:val="C9211E"/>
-        </w:rPr>
-        <w:t xml:space="preserve">The fine spatial structure </w:t>
-      </w:r>
-    </w:p>
-    <w:p>
-      <w:pPr>
-        <w:pStyle w:val="Normal"/>
-        <w:bidi w:val="0"/>
-        <w:jc w:val="left"/>
-        <w:rPr/>
-      </w:pPr>
-      <w:r>
-        <w:rPr/>
-      </w:r>
-    </w:p>
-    <w:p>
-      <w:pPr>
-        <w:pStyle w:val="Normal"/>
-        <w:bidi w:val="0"/>
-        <w:jc w:val="left"/>
-        <w:rPr/>
-      </w:pPr>
-      <w:r>
-        <w:rPr/>
-        <w:t>Line 313: May I suggest starting a new subsection here? The subsection 5.3 heading doesn't really make sense for the rest of this subsection.</w:t>
-      </w:r>
-    </w:p>
-    <w:p>
-      <w:pPr>
-        <w:pStyle w:val="Normal"/>
-        <w:bidi w:val="0"/>
-        <w:jc w:val="left"/>
-        <w:rPr/>
-      </w:pPr>
-      <w:r>
-        <w:rPr/>
-      </w:r>
-    </w:p>
-    <w:p>
-      <w:pPr>
-        <w:pStyle w:val="Normal"/>
-        <w:bidi w:val="0"/>
-        <w:jc w:val="left"/>
-        <w:rPr/>
-      </w:pPr>
-      <w:r>
-        <w:rPr/>
-        <w:t>Line 336: what altitude is chosen for B_f? Sea level? In actuality, electrons with mirror points just above 100 km would not have to be scattered that far; lowering the mirror point to ~90 km would probably be sufficient to precipitate them. (Marshall and Bortnik 2018 show that the loss cone altitude is reasonably sharp.) In that scenario, wouldn't this process require a much lower potential, just a few hundred volts? The conclusion that is drawn of a 1-4 kV potential is largely dependent on those assumptions of initial and final mirroring altitudes, which are not known.</w:t>
-      </w:r>
-    </w:p>
-    <w:p>
-      <w:pPr>
-        <w:pStyle w:val="Normal"/>
-        <w:bidi w:val="0"/>
-        <w:jc w:val="left"/>
-        <w:rPr/>
-      </w:pPr>
-      <w:r>
-        <w:rPr/>
-      </w:r>
-    </w:p>
-    <w:p>
-      <w:pPr>
-        <w:pStyle w:val="Normal"/>
-        <w:bidi w:val="0"/>
-        <w:jc w:val="left"/>
-        <w:rPr/>
-      </w:pPr>
-      <w:r>
-        <w:rPr/>
-        <w:t>Paragraphs starting at line 341: Does this reasoning suggest that curtains are the source of inverted-V discrete aurora? Making this connection solely on the basis of the potential seems spurious at best.</w:t>
-      </w:r>
-    </w:p>
-    <w:p>
-      <w:pPr>
-        <w:pStyle w:val="Normal"/>
-        <w:bidi w:val="0"/>
-        <w:jc w:val="left"/>
-        <w:rPr/>
-      </w:pPr>
-      <w:r>
-        <w:rPr/>
-      </w:r>
-    </w:p>
-    <w:p>
-      <w:pPr>
-        <w:pStyle w:val="Normal"/>
-        <w:bidi w:val="0"/>
-        <w:jc w:val="left"/>
-        <w:rPr/>
-      </w:pPr>
-      <w:r>
-        <w:rPr/>
-        <w:t>Line 368: just to reiterate that the duration may in fact be much longer than seconds; we would need a true "string of pearls", with &gt;&gt; 2 satellites, to determine the true duration!</w:t>
-      </w:r>
-    </w:p>
-    <w:p>
-      <w:pPr>
-        <w:pStyle w:val="Normal"/>
-        <w:bidi w:val="0"/>
-        <w:jc w:val="left"/>
-        <w:rPr/>
-      </w:pPr>
-      <w:r>
-        <w:rPr/>
-      </w:r>
-    </w:p>
-    <w:p>
-      <w:pPr>
-        <w:pStyle w:val="Normal"/>
-        <w:bidi w:val="0"/>
-        <w:jc w:val="left"/>
-        <w:rPr/>
-      </w:pPr>
-      <w:r>
-        <w:rPr/>
-        <w:t>Figure A1: caption says "kilometers" but I think you mean "seconds"</w:t>
-      </w:r>
-    </w:p>
-    <w:p>
-      <w:pPr>
-        <w:pStyle w:val="Normal"/>
-        <w:bidi w:val="0"/>
-        <w:jc w:val="left"/>
-        <w:rPr/>
-      </w:pPr>
-      <w:r>
-        <w:rPr/>
-      </w:r>
-    </w:p>
-    <w:p>
-      <w:pPr>
-        <w:pStyle w:val="Normal"/>
-        <w:bidi w:val="0"/>
-        <w:jc w:val="left"/>
-        <w:rPr/>
-      </w:pPr>
-      <w:r>
-        <w:rPr/>
-        <w:t>Figure B1: for the 3rd and 5th event: how do you distinguish between individual curtains and clusters / groups of curtains shown here? Are they counted individually, or is a cluster considered a single event?</w:t>
-      </w:r>
-    </w:p>
-    <w:p>
-      <w:pPr>
-        <w:pStyle w:val="Normal"/>
-        <w:bidi w:val="0"/>
-        <w:jc w:val="left"/>
-        <w:rPr/>
-      </w:pPr>
-      <w:r>
-        <w:rPr/>
-      </w:r>
-    </w:p>
-    <w:p>
-      <w:pPr>
-        <w:pStyle w:val="Normal"/>
-        <w:bidi w:val="0"/>
-        <w:jc w:val="left"/>
-        <w:rPr/>
-      </w:pPr>
-      <w:r>
-        <w:rPr/>
-      </w:r>
-    </w:p>
-    <w:p>
-      <w:pPr>
-        <w:pStyle w:val="Normal"/>
-        <w:bidi w:val="0"/>
-        <w:jc w:val="left"/>
-        <w:rPr/>
-      </w:pPr>
-      <w:r>
-        <w:rPr/>
-        <w:t>___________________________________________________________________________________Reviewer #2 (Formal Review for Authors (shown to authors)):</w:t>
-      </w:r>
-    </w:p>
-    <w:p>
-      <w:pPr>
-        <w:pStyle w:val="Normal"/>
-        <w:bidi w:val="0"/>
-        <w:jc w:val="left"/>
-        <w:rPr/>
-      </w:pPr>
-      <w:r>
-        <w:rPr/>
-      </w:r>
-    </w:p>
-    <w:p>
-      <w:pPr>
-        <w:pStyle w:val="Normal"/>
-        <w:bidi w:val="0"/>
-        <w:jc w:val="left"/>
-        <w:rPr/>
-      </w:pPr>
-      <w:r>
-        <w:rPr/>
-        <w:t>Summary:</w:t>
-      </w:r>
-    </w:p>
-    <w:p>
-      <w:pPr>
-        <w:pStyle w:val="Normal"/>
-        <w:bidi w:val="0"/>
-        <w:jc w:val="left"/>
-        <w:rPr/>
-      </w:pPr>
-      <w:r>
-        <w:rPr/>
-        <w:t>The manuscript further qualifies and characterizes a newly identified form of electron precipitation reported by Blake and O'Brien (2016) called curtains. The authors use the AC-6 dual CubeSat observations to identify over 1000 curtains defined as electron precipitation that is stationary with spatial structure that is on the order of seconds. The precipitation is identified using the dosimeter &gt;30keV integral count rate data such that there are prominent peaks with high spatial correlation. The findings of this work show curtains are narrow in width latitudinal wise with 90% narrower than 20km. Curtains are observed by AC-6 predominately in the pre-midnight MLT region during active geomagnetic times.</w:t>
-      </w:r>
-    </w:p>
-    <w:p>
-      <w:pPr>
-        <w:pStyle w:val="Normal"/>
-        <w:bidi w:val="0"/>
-        <w:jc w:val="left"/>
-        <w:rPr/>
-      </w:pPr>
-      <w:r>
-        <w:rPr/>
-        <w:t>The manuscript is well organized and well written. The comments I have are minor comments. The authors do a good job to build upon the work from Blake and O'Brien (2106) to further characterize this newly described precipitation that previously could not be identified by single spacecraft or balloon observations. The study does not try to do more than seems reasonable drawing conclusions which stay within the bounds of what can be concluded from the data. Very nice paper!</w:t>
-      </w:r>
-    </w:p>
-    <w:p>
-      <w:pPr>
-        <w:pStyle w:val="Normal"/>
-        <w:bidi w:val="0"/>
-        <w:jc w:val="left"/>
-        <w:rPr/>
-      </w:pPr>
-      <w:r>
-        <w:rPr/>
-      </w:r>
-    </w:p>
-    <w:p>
-      <w:pPr>
-        <w:pStyle w:val="Normal"/>
-        <w:bidi w:val="0"/>
-        <w:jc w:val="left"/>
-        <w:rPr/>
-      </w:pPr>
-      <w:r>
-        <w:rPr/>
-        <w:t>Comments:</w:t>
-      </w:r>
-    </w:p>
-    <w:p>
-      <w:pPr>
-        <w:pStyle w:val="Normal"/>
-        <w:bidi w:val="0"/>
-        <w:jc w:val="left"/>
-        <w:rPr/>
-      </w:pPr>
-      <w:r>
-        <w:rPr/>
-        <w:t>1. The authors describe the instrument energy sensitivity as &gt; 30keV. Blake and O'Brien report the instrument &gt; 35keV. Perhaps the authors can use a consistent value for the instrument or describe why they are reporting a slightly different number.</w:t>
-      </w:r>
-    </w:p>
-    <w:p>
-      <w:pPr>
-        <w:pStyle w:val="Normal"/>
-        <w:bidi w:val="0"/>
-        <w:jc w:val="left"/>
-        <w:rPr/>
-      </w:pPr>
-      <w:r>
-        <w:rPr/>
-      </w:r>
-    </w:p>
-    <w:p>
-      <w:pPr>
-        <w:pStyle w:val="Normal"/>
-        <w:bidi w:val="0"/>
-        <w:jc w:val="left"/>
-        <w:rPr/>
-      </w:pPr>
-      <w:r>
-        <w:rPr/>
-        <w:t>2. Blake and O'Brien show curtains that occur in back to back orbits. How many identified curtains occur in back to back orbits and are those events counted individually or as one continuous event?</w:t>
-      </w:r>
-    </w:p>
-    <w:p>
-      <w:pPr>
-        <w:pStyle w:val="Normal"/>
-        <w:bidi w:val="0"/>
-        <w:jc w:val="left"/>
-        <w:rPr/>
-      </w:pPr>
-      <w:r>
-        <w:rPr/>
-      </w:r>
-    </w:p>
-    <w:p>
-      <w:pPr>
-        <w:pStyle w:val="Normal"/>
-        <w:bidi w:val="0"/>
-        <w:jc w:val="left"/>
-        <w:rPr>
-          <w:color w:val="C9211E"/>
-        </w:rPr>
-      </w:pPr>
-      <w:r>
-        <w:rPr>
-          <w:color w:val="C9211E"/>
-        </w:rPr>
-        <w:t>I don’t remember.</w:t>
+          <w:rFonts w:eastAsia="Noto Serif CJK SC" w:cs="Lohit Devanagari"/>
+          <w:color w:val="18A303"/>
+          <w:kern w:val="2"/>
+          <w:sz w:val="24"/>
+          <w:szCs w:val="24"/>
+          <w:lang w:val="en-US" w:eastAsia="zh-CN" w:bidi="hi-IN"/>
+        </w:rPr>
+        <w:t xml:space="preserve">individually </w:t>
+      </w:r>
+      <w:r>
+        <w:rPr>
+          <w:rFonts w:eastAsia="Noto Serif CJK SC" w:cs="Lohit Devanagari"/>
+          <w:color w:val="18A303"/>
+          <w:kern w:val="2"/>
+          <w:sz w:val="24"/>
+          <w:szCs w:val="24"/>
+          <w:lang w:val="en-US" w:eastAsia="zh-CN" w:bidi="hi-IN"/>
+        </w:rPr>
+        <w:t>and w</w:t>
+      </w:r>
+      <w:r>
+        <w:rPr>
+          <w:rFonts w:eastAsia="Noto Serif CJK SC" w:cs="Lohit Devanagari"/>
+          <w:color w:val="18A303"/>
+          <w:kern w:val="2"/>
+          <w:sz w:val="24"/>
+          <w:szCs w:val="24"/>
+          <w:lang w:val="en-US" w:eastAsia="zh-CN" w:bidi="hi-IN"/>
+        </w:rPr>
+        <w:t xml:space="preserve">e have not looked at the curtain occurrence in back-to-back orbits. </w:t>
+      </w:r>
+      <w:r>
+        <w:rPr>
+          <w:rFonts w:eastAsia="Noto Serif CJK SC" w:cs="Lohit Devanagari"/>
+          <w:color w:val="18A303"/>
+          <w:kern w:val="2"/>
+          <w:sz w:val="24"/>
+          <w:szCs w:val="24"/>
+          <w:lang w:val="en-US" w:eastAsia="zh-CN" w:bidi="hi-IN"/>
+        </w:rPr>
+        <w:t xml:space="preserve">Blake and O'Brien (2106) did look at curtains observed on adjacent orbits and found that the “...in a </w:t>
+      </w:r>
+      <w:r>
+        <w:rPr>
+          <w:rFonts w:eastAsia="Noto Serif CJK SC" w:cs="Lohit Devanagari"/>
+          <w:color w:val="18A303"/>
+          <w:kern w:val="2"/>
+          <w:sz w:val="24"/>
+          <w:szCs w:val="24"/>
+          <w:lang w:val="en-US" w:eastAsia="zh-CN" w:bidi="hi-IN"/>
+        </w:rPr>
+        <w:t>l</w:t>
+      </w:r>
+      <w:r>
+        <w:rPr>
+          <w:rFonts w:eastAsia="Noto Serif CJK SC" w:cs="Lohit Devanagari"/>
+          <w:color w:val="18A303"/>
+          <w:kern w:val="2"/>
+          <w:sz w:val="24"/>
+          <w:szCs w:val="24"/>
+          <w:lang w:val="en-US" w:eastAsia="zh-CN" w:bidi="hi-IN"/>
+        </w:rPr>
+        <w:t>ittle less than 2 h, the precipitation structures of &gt;35 keV electrons at the same local times have evolved significantly although fine structure remained.</w:t>
+      </w:r>
+      <w:r>
+        <w:rPr>
+          <w:rFonts w:eastAsia="Noto Serif CJK SC" w:cs="Lohit Devanagari"/>
+          <w:color w:val="18A303"/>
+          <w:kern w:val="2"/>
+          <w:sz w:val="24"/>
+          <w:szCs w:val="24"/>
+          <w:lang w:val="en-US" w:eastAsia="zh-CN" w:bidi="hi-IN"/>
+        </w:rPr>
+        <w:t xml:space="preserve">” Therefore, it looks like </w:t>
+      </w:r>
+      <w:r>
+        <w:rPr>
+          <w:rFonts w:eastAsia="Noto Serif CJK SC" w:cs="Lohit Devanagari"/>
+          <w:color w:val="18A303"/>
+          <w:kern w:val="2"/>
+          <w:sz w:val="24"/>
+          <w:szCs w:val="24"/>
+          <w:lang w:val="en-US" w:eastAsia="zh-CN" w:bidi="hi-IN"/>
+        </w:rPr>
+        <w:t xml:space="preserve">Blake and O'Brien (2106) </w:t>
+      </w:r>
+      <w:r>
+        <w:rPr>
+          <w:rFonts w:eastAsia="Noto Serif CJK SC" w:cs="Lohit Devanagari"/>
+          <w:color w:val="18A303"/>
+          <w:kern w:val="2"/>
+          <w:sz w:val="24"/>
+          <w:szCs w:val="24"/>
+          <w:lang w:val="en-US" w:eastAsia="zh-CN" w:bidi="hi-IN"/>
+        </w:rPr>
+        <w:t>did not find individual curtains that persisted for subsequent orbits, but that question has not been thoroughly investigated.</w:t>
       </w:r>
     </w:p>
     <w:p>
@@ -2797,9 +2673,7 @@
     <w:pPr>
       <w:widowControl/>
       <w:suppressAutoHyphens w:val="true"/>
-      <w:kinsoku w:val="true"/>
-      <w:overflowPunct w:val="true"/>
-      <w:autoSpaceDE w:val="true"/>
+      <w:overflowPunct w:val="false"/>
       <w:bidi w:val="0"/>
       <w:spacing w:before="0" w:after="0"/>
       <w:jc w:val="left"/>

</xml_diff>

<commit_message>
Finished addressing the 2nd reviewers comments. Now on to the 1st reviewers...
</commit_message>
<xml_diff>
--- a/paper/feedback/v1_0/shumko_response_to_reviewers.docx
+++ b/paper/feedback/v1_0/shumko_response_to_reviewers.docx
@@ -2045,6 +2045,44 @@
         <w:pStyle w:val="Normal"/>
         <w:bidi w:val="0"/>
         <w:jc w:val="left"/>
+        <w:rPr>
+          <w:color w:val="18A303"/>
+        </w:rPr>
+      </w:pPr>
+      <w:r>
+        <w:rPr>
+          <w:color w:val="18A303"/>
+        </w:rPr>
+        <w:t>You are correct and w</w:t>
+      </w:r>
+      <w:r>
+        <w:rPr>
+          <w:rFonts w:eastAsia="Noto Serif CJK SC" w:cs="Lohit Devanagari"/>
+          <w:color w:val="18A303"/>
+          <w:kern w:val="2"/>
+          <w:sz w:val="24"/>
+          <w:szCs w:val="24"/>
+          <w:lang w:val="en-US" w:eastAsia="zh-CN" w:bidi="hi-IN"/>
+        </w:rPr>
+        <w:t>e fixed the caption.</w:t>
+      </w:r>
+    </w:p>
+    <w:p>
+      <w:pPr>
+        <w:pStyle w:val="Normal"/>
+        <w:bidi w:val="0"/>
+        <w:jc w:val="left"/>
+        <w:rPr/>
+      </w:pPr>
+      <w:r>
+        <w:rPr/>
+      </w:r>
+    </w:p>
+    <w:p>
+      <w:pPr>
+        <w:pStyle w:val="Normal"/>
+        <w:bidi w:val="0"/>
+        <w:jc w:val="left"/>
         <w:rPr/>
       </w:pPr>
       <w:r>
@@ -2396,118 +2434,41 @@
           <w:szCs w:val="24"/>
           <w:lang w:val="en-US" w:eastAsia="zh-CN" w:bidi="hi-IN"/>
         </w:rPr>
-        <w:t xml:space="preserve">individually </w:t>
-      </w:r>
-      <w:r>
-        <w:rPr>
-          <w:rFonts w:eastAsia="Noto Serif CJK SC" w:cs="Lohit Devanagari"/>
-          <w:color w:val="18A303"/>
-          <w:kern w:val="2"/>
-          <w:sz w:val="24"/>
-          <w:szCs w:val="24"/>
-          <w:lang w:val="en-US" w:eastAsia="zh-CN" w:bidi="hi-IN"/>
-        </w:rPr>
-        <w:t>and w</w:t>
-      </w:r>
-      <w:r>
-        <w:rPr>
-          <w:rFonts w:eastAsia="Noto Serif CJK SC" w:cs="Lohit Devanagari"/>
-          <w:color w:val="18A303"/>
-          <w:kern w:val="2"/>
-          <w:sz w:val="24"/>
-          <w:szCs w:val="24"/>
-          <w:lang w:val="en-US" w:eastAsia="zh-CN" w:bidi="hi-IN"/>
-        </w:rPr>
-        <w:t xml:space="preserve">e have not looked at the curtain occurrence in back-to-back orbits. </w:t>
-      </w:r>
-      <w:r>
-        <w:rPr>
-          <w:rFonts w:eastAsia="Noto Serif CJK SC" w:cs="Lohit Devanagari"/>
-          <w:color w:val="18A303"/>
-          <w:kern w:val="2"/>
-          <w:sz w:val="24"/>
-          <w:szCs w:val="24"/>
-          <w:lang w:val="en-US" w:eastAsia="zh-CN" w:bidi="hi-IN"/>
-        </w:rPr>
-        <w:t xml:space="preserve">Blake and O'Brien (2106) did look at curtains observed on adjacent orbits and found that the “...in a </w:t>
-      </w:r>
-      <w:r>
-        <w:rPr>
-          <w:rFonts w:eastAsia="Noto Serif CJK SC" w:cs="Lohit Devanagari"/>
-          <w:color w:val="18A303"/>
-          <w:kern w:val="2"/>
-          <w:sz w:val="24"/>
-          <w:szCs w:val="24"/>
-          <w:lang w:val="en-US" w:eastAsia="zh-CN" w:bidi="hi-IN"/>
-        </w:rPr>
-        <w:t>l</w:t>
-      </w:r>
-      <w:r>
-        <w:rPr>
-          <w:rFonts w:eastAsia="Noto Serif CJK SC" w:cs="Lohit Devanagari"/>
-          <w:color w:val="18A303"/>
-          <w:kern w:val="2"/>
-          <w:sz w:val="24"/>
-          <w:szCs w:val="24"/>
-          <w:lang w:val="en-US" w:eastAsia="zh-CN" w:bidi="hi-IN"/>
-        </w:rPr>
-        <w:t>ittle less than 2 h, the precipitation structures of &gt;35 keV electrons at the same local times have evolved significantly although fine structure remained.</w:t>
-      </w:r>
-      <w:r>
-        <w:rPr>
-          <w:rFonts w:eastAsia="Noto Serif CJK SC" w:cs="Lohit Devanagari"/>
-          <w:color w:val="18A303"/>
-          <w:kern w:val="2"/>
-          <w:sz w:val="24"/>
-          <w:szCs w:val="24"/>
-          <w:lang w:val="en-US" w:eastAsia="zh-CN" w:bidi="hi-IN"/>
-        </w:rPr>
-        <w:t xml:space="preserve">” Therefore, it looks like </w:t>
-      </w:r>
-      <w:r>
-        <w:rPr>
-          <w:rFonts w:eastAsia="Noto Serif CJK SC" w:cs="Lohit Devanagari"/>
-          <w:color w:val="18A303"/>
-          <w:kern w:val="2"/>
-          <w:sz w:val="24"/>
-          <w:szCs w:val="24"/>
-          <w:lang w:val="en-US" w:eastAsia="zh-CN" w:bidi="hi-IN"/>
-        </w:rPr>
-        <w:t xml:space="preserve">Blake and O'Brien (2106) </w:t>
-      </w:r>
-      <w:r>
-        <w:rPr>
-          <w:rFonts w:eastAsia="Noto Serif CJK SC" w:cs="Lohit Devanagari"/>
-          <w:color w:val="18A303"/>
-          <w:kern w:val="2"/>
-          <w:sz w:val="24"/>
-          <w:szCs w:val="24"/>
-          <w:lang w:val="en-US" w:eastAsia="zh-CN" w:bidi="hi-IN"/>
-        </w:rPr>
-        <w:t>did not find individual curtains that persisted for subsequent orbits, but that question has not been thoroughly investigated.</w:t>
-      </w:r>
-    </w:p>
-    <w:p>
-      <w:pPr>
-        <w:pStyle w:val="Normal"/>
-        <w:bidi w:val="0"/>
-        <w:jc w:val="left"/>
-        <w:rPr/>
-      </w:pPr>
-      <w:r>
-        <w:rPr/>
-      </w:r>
-    </w:p>
-    <w:p>
-      <w:pPr>
-        <w:pStyle w:val="Normal"/>
-        <w:bidi w:val="0"/>
-        <w:jc w:val="left"/>
-        <w:rPr/>
-      </w:pPr>
-      <w:r>
-        <w:rPr/>
-        <w:t>3. The authors do not mention the study by Anderson et al., 2017 which utilizes balloon observations from BARREL in conjunction with FIREBIRD II and AC-6. The Anderson study suggests curtains can occur along with microburst activity and could be caused by similar phenomena. This paper does not address the Anderson study though reports microburst activity can be hard to distinguish from curtains. The manuscript gave me the impression that one could be mistaken for the other but didn't necessarily occur at the same time or was a separate type of precipitation. This understanding might be driven by the fact the events presented in the paper are all separated in time as shown in Figure 1 with time stamps in April, May, and October of 2015 and January of 2017. The event shown in Blake and O'Brien (2016) show time evolution with curtain observations over sequential orbit passes. It seems to me there is a temporal development of these events that is not captured in this study with a focus purely on the spatial structure. It seems coincident balloon observations would be valuable to gain temporal information for these events. Even though peaks align with high correlation it is clear that the lagging spacecraft observes lower counts/s which also seems like a temporal feature (Figure 1d). I recommend include the Anderson study in the introduction.</w:t>
+        <w:t>individually and we have not looked at the curtain occurrence in back-to-back orbits. Blake and O'Brien (2106) did look at curtains observed on adjacent orbits and found that the “...in a little less than 2 h, the precipitation structures of &gt;35 keV electrons at the same local times have evolved significantly although fine structure remained.” Therefore, it looks like Blake and O'Brien (2106) did not find individual curtains that persisted for subsequent orbits, but that question has not been thoroughly investigated.</w:t>
+      </w:r>
+    </w:p>
+    <w:p>
+      <w:pPr>
+        <w:pStyle w:val="Normal"/>
+        <w:bidi w:val="0"/>
+        <w:jc w:val="left"/>
+        <w:rPr/>
+      </w:pPr>
+      <w:r>
+        <w:rPr/>
+      </w:r>
+    </w:p>
+    <w:p>
+      <w:pPr>
+        <w:pStyle w:val="Normal"/>
+        <w:bidi w:val="0"/>
+        <w:jc w:val="left"/>
+        <w:rPr/>
+      </w:pPr>
+      <w:r>
+        <w:rPr/>
+        <w:t xml:space="preserve">3. The authors do not mention the study by Anderson et al., 2017 which utilizes balloon observations from BARREL in conjunction with FIREBIRD II and AC-6. The Anderson study suggests curtains can occur along with microburst activity and could be caused by similar phenomena. This paper does not address the Anderson study though reports microburst activity can be hard to distinguish from curtains. The manuscript gave me the impression that one could be mistaken for the other but didn't necessarily occur at the same time or was a separate type of precipitation. This understanding might be driven by the fact the events presented in the paper are all separated in time as shown in Figure 1 with time stamps in April, May, and October of 2015 and January of 2017. The event shown in Blake and O'Brien (2016) show time evolution with curtain observations over sequential orbit passes. </w:t>
+      </w:r>
+      <w:r>
+        <w:rPr>
+          <w:b w:val="false"/>
+          <w:bCs w:val="false"/>
+        </w:rPr>
+        <w:t>It seems to me there is a temporal development of these events that is not captured in this study with a focus purely on the spatial structure. It seems coincident balloon observations would be valuable to gain temporal information for these events. Even though peaks align with high correlation it is clear that the lagging spacecraft observes lower counts/s which also seems like a temporal feature</w:t>
+      </w:r>
+      <w:r>
+        <w:rPr/>
+        <w:t xml:space="preserve"> (Figure 1d). I recommend include the Anderson study in the introduction.</w:t>
       </w:r>
     </w:p>
     <w:p>
@@ -2552,6 +2513,366 @@
         <w:rPr/>
       </w:pPr>
       <w:r>
+        <w:rPr>
+          <w:color w:val="18A303"/>
+        </w:rPr>
+        <w:t xml:space="preserve">Thank you for mentioning </w:t>
+      </w:r>
+      <w:r>
+        <w:rPr>
+          <w:rFonts w:eastAsia="Noto Serif CJK SC" w:cs="Lohit Devanagari"/>
+          <w:color w:val="18A303"/>
+          <w:kern w:val="2"/>
+          <w:sz w:val="24"/>
+          <w:szCs w:val="24"/>
+          <w:lang w:val="en-US" w:eastAsia="zh-CN" w:bidi="hi-IN"/>
+        </w:rPr>
+        <w:t xml:space="preserve">the Anderson et al., 2017 study. </w:t>
+      </w:r>
+      <w:r>
+        <w:rPr>
+          <w:rFonts w:eastAsia="Noto Serif CJK SC" w:cs="Lohit Devanagari"/>
+          <w:color w:val="18A303"/>
+          <w:kern w:val="2"/>
+          <w:sz w:val="24"/>
+          <w:szCs w:val="24"/>
+          <w:lang w:val="en-US" w:eastAsia="zh-CN" w:bidi="hi-IN"/>
+        </w:rPr>
+        <w:t>We included their contribution to microburst and curtain</w:t>
+      </w:r>
+      <w:r>
+        <w:rPr>
+          <w:rFonts w:eastAsia="Noto Serif CJK SC" w:cs="Lohit Devanagari"/>
+          <w:color w:val="auto"/>
+          <w:kern w:val="2"/>
+          <w:sz w:val="24"/>
+          <w:szCs w:val="24"/>
+          <w:lang w:val="en-US" w:eastAsia="zh-CN" w:bidi="hi-IN"/>
+        </w:rPr>
+        <w:t xml:space="preserve"> </w:t>
+      </w:r>
+      <w:r>
+        <w:rPr>
+          <w:rFonts w:eastAsia="Noto Serif CJK SC" w:cs="Lohit Devanagari"/>
+          <w:color w:val="18A303"/>
+          <w:kern w:val="2"/>
+          <w:sz w:val="24"/>
+          <w:szCs w:val="24"/>
+          <w:lang w:val="en-US" w:eastAsia="zh-CN" w:bidi="hi-IN"/>
+        </w:rPr>
+        <w:t xml:space="preserve">observations in the introduction section. </w:t>
+      </w:r>
+      <w:r>
+        <w:rPr>
+          <w:rFonts w:eastAsia="Noto Serif CJK SC" w:cs="Lohit Devanagari"/>
+          <w:color w:val="18A303"/>
+          <w:kern w:val="2"/>
+          <w:sz w:val="24"/>
+          <w:szCs w:val="24"/>
+          <w:lang w:val="en-US" w:eastAsia="zh-CN" w:bidi="hi-IN"/>
+        </w:rPr>
+        <w:t>To constrain the scope of this study, we only focused on the micro physics of individual curtains. We believe that considering the curtain temporal evolution, and looking for conjunctions with balloons and other satellites is a natural follow-on study.</w:t>
+      </w:r>
+      <w:r>
+        <w:rPr>
+          <w:rFonts w:eastAsia="Noto Serif CJK SC" w:cs="Lohit Devanagari"/>
+          <w:color w:val="18A303"/>
+          <w:kern w:val="2"/>
+          <w:sz w:val="24"/>
+          <w:szCs w:val="24"/>
+          <w:lang w:val="en-US" w:eastAsia="zh-CN" w:bidi="hi-IN"/>
+        </w:rPr>
+        <w:t xml:space="preserve"> </w:t>
+      </w:r>
+      <w:r>
+        <w:rPr>
+          <w:rFonts w:eastAsia="Noto Serif CJK SC" w:cs="Lohit Devanagari"/>
+          <w:color w:val="18A303"/>
+          <w:kern w:val="2"/>
+          <w:sz w:val="24"/>
+          <w:szCs w:val="24"/>
+          <w:lang w:val="en-US" w:eastAsia="zh-CN" w:bidi="hi-IN"/>
+        </w:rPr>
+        <w:t xml:space="preserve">As for which AC6 spacecraft observes higher curtain counts, we found no clear trend. </w:t>
+      </w:r>
+    </w:p>
+    <w:p>
+      <w:pPr>
+        <w:pStyle w:val="Normal"/>
+        <w:bidi w:val="0"/>
+        <w:jc w:val="left"/>
+        <w:rPr>
+          <w:rFonts w:ascii="Liberation Serif" w:hAnsi="Liberation Serif" w:eastAsia="Noto Serif CJK SC" w:cs="Lohit Devanagari"/>
+          <w:color w:val="18A303"/>
+          <w:kern w:val="2"/>
+          <w:sz w:val="24"/>
+          <w:szCs w:val="24"/>
+          <w:lang w:val="en-US" w:eastAsia="zh-CN" w:bidi="hi-IN"/>
+        </w:rPr>
+      </w:pPr>
+      <w:r>
+        <w:rPr/>
+      </w:r>
+    </w:p>
+    <w:p>
+      <w:pPr>
+        <w:pStyle w:val="Normal"/>
+        <w:bidi w:val="0"/>
+        <w:jc w:val="left"/>
+        <w:rPr/>
+      </w:pPr>
+      <w:r>
+        <w:rPr>
+          <w:rFonts w:eastAsia="Noto Serif CJK SC" w:cs="Lohit Devanagari"/>
+          <w:color w:val="18A303"/>
+          <w:kern w:val="2"/>
+          <w:sz w:val="24"/>
+          <w:szCs w:val="24"/>
+          <w:lang w:val="en-US" w:eastAsia="zh-CN" w:bidi="hi-IN"/>
+        </w:rPr>
+        <w:t xml:space="preserve">The plot below shows </w:t>
+      </w:r>
+      <w:r>
+        <w:rPr>
+          <w:rFonts w:eastAsia="Noto Serif CJK SC" w:cs="Lohit Devanagari"/>
+          <w:color w:val="18A303"/>
+          <w:kern w:val="2"/>
+          <w:sz w:val="24"/>
+          <w:szCs w:val="24"/>
+          <w:lang w:val="en-US" w:eastAsia="zh-CN" w:bidi="hi-IN"/>
+        </w:rPr>
+        <w:t xml:space="preserve">our study that quantified </w:t>
+      </w:r>
+      <w:r>
+        <w:rPr>
+          <w:rFonts w:eastAsia="Noto Serif CJK SC" w:cs="Lohit Devanagari"/>
+          <w:color w:val="18A303"/>
+          <w:kern w:val="2"/>
+          <w:sz w:val="24"/>
+          <w:szCs w:val="24"/>
+          <w:lang w:val="en-US" w:eastAsia="zh-CN" w:bidi="hi-IN"/>
+        </w:rPr>
+        <w:t xml:space="preserve">the </w:t>
+      </w:r>
+      <w:r>
+        <w:rPr>
+          <w:rFonts w:eastAsia="Noto Serif CJK SC" w:cs="Lohit Devanagari"/>
+          <w:color w:val="18A303"/>
+          <w:kern w:val="2"/>
+          <w:sz w:val="24"/>
+          <w:szCs w:val="24"/>
+          <w:lang w:val="en-US" w:eastAsia="zh-CN" w:bidi="hi-IN"/>
+        </w:rPr>
+        <w:t xml:space="preserve">AC6 </w:t>
+      </w:r>
+      <w:r>
+        <w:rPr>
+          <w:rFonts w:eastAsia="Noto Serif CJK SC" w:cs="Lohit Devanagari"/>
+          <w:color w:val="18A303"/>
+          <w:kern w:val="2"/>
+          <w:sz w:val="24"/>
+          <w:szCs w:val="24"/>
+          <w:lang w:val="en-US" w:eastAsia="zh-CN" w:bidi="hi-IN"/>
+        </w:rPr>
+        <w:t xml:space="preserve">leader </w:t>
+      </w:r>
+      <w:r>
+        <w:rPr>
+          <w:rFonts w:eastAsia="Noto Serif CJK SC" w:cs="Lohit Devanagari"/>
+          <w:color w:val="18A303"/>
+          <w:kern w:val="2"/>
+          <w:sz w:val="24"/>
+          <w:szCs w:val="24"/>
+          <w:lang w:val="en-US" w:eastAsia="zh-CN" w:bidi="hi-IN"/>
+        </w:rPr>
+        <w:t>vs.</w:t>
+      </w:r>
+      <w:r>
+        <w:rPr>
+          <w:rFonts w:eastAsia="Noto Serif CJK SC" w:cs="Lohit Devanagari"/>
+          <w:color w:val="18A303"/>
+          <w:kern w:val="2"/>
+          <w:sz w:val="24"/>
+          <w:szCs w:val="24"/>
+          <w:lang w:val="en-US" w:eastAsia="zh-CN" w:bidi="hi-IN"/>
+        </w:rPr>
+        <w:t xml:space="preserve"> follower curtain counts, integrated over 0.5 second (this is before we had a refined width estimate), and with the instruments looking within 10 degrees </w:t>
+      </w:r>
+      <w:r>
+        <w:rPr>
+          <w:rFonts w:eastAsia="Noto Serif CJK SC" w:cs="Lohit Devanagari"/>
+          <w:color w:val="18A303"/>
+          <w:kern w:val="2"/>
+          <w:sz w:val="24"/>
+          <w:szCs w:val="24"/>
+          <w:lang w:val="en-US" w:eastAsia="zh-CN" w:bidi="hi-IN"/>
+        </w:rPr>
+        <w:t xml:space="preserve">of each other </w:t>
+      </w:r>
+      <w:r>
+        <w:rPr>
+          <w:rFonts w:eastAsia="Noto Serif CJK SC" w:cs="Lohit Devanagari"/>
+          <w:color w:val="18A303"/>
+          <w:kern w:val="2"/>
+          <w:sz w:val="24"/>
+          <w:szCs w:val="24"/>
+          <w:lang w:val="en-US" w:eastAsia="zh-CN" w:bidi="hi-IN"/>
+        </w:rPr>
+        <w:t xml:space="preserve">in pitch angle </w:t>
+      </w:r>
+      <w:r>
+        <w:rPr>
+          <w:rFonts w:eastAsia="Noto Serif CJK SC" w:cs="Lohit Devanagari"/>
+          <w:color w:val="18A303"/>
+          <w:kern w:val="2"/>
+          <w:sz w:val="24"/>
+          <w:szCs w:val="24"/>
+          <w:lang w:val="en-US" w:eastAsia="zh-CN" w:bidi="hi-IN"/>
+        </w:rPr>
+        <w:t>when the curtain was observed</w:t>
+      </w:r>
+      <w:r>
+        <w:rPr>
+          <w:rFonts w:eastAsia="Noto Serif CJK SC" w:cs="Lohit Devanagari"/>
+          <w:color w:val="18A303"/>
+          <w:kern w:val="2"/>
+          <w:sz w:val="24"/>
+          <w:szCs w:val="24"/>
+          <w:lang w:val="en-US" w:eastAsia="zh-CN" w:bidi="hi-IN"/>
+        </w:rPr>
+        <w:t xml:space="preserve">. </w:t>
+      </w:r>
+      <w:r>
+        <w:rPr>
+          <w:rFonts w:eastAsia="Noto Serif CJK SC" w:cs="Lohit Devanagari"/>
+          <w:color w:val="18A303"/>
+          <w:kern w:val="2"/>
+          <w:sz w:val="24"/>
+          <w:szCs w:val="24"/>
+          <w:lang w:val="en-US" w:eastAsia="zh-CN" w:bidi="hi-IN"/>
+        </w:rPr>
+        <w:t xml:space="preserve">The left panel shows the follower vs leader count scatter plot with a line with a slope=1 shown by the black dashed line. The scatter plot colors represent the in-track lag. The scatter is roughly uniformly distributed about the slope=1 line, but other trends are not obvious. </w:t>
+      </w:r>
+    </w:p>
+    <w:p>
+      <w:pPr>
+        <w:pStyle w:val="Normal"/>
+        <w:bidi w:val="0"/>
+        <w:jc w:val="left"/>
+        <w:rPr>
+          <w:rFonts w:ascii="Liberation Serif" w:hAnsi="Liberation Serif" w:eastAsia="Noto Serif CJK SC" w:cs="Lohit Devanagari"/>
+          <w:color w:val="18A303"/>
+          <w:kern w:val="2"/>
+          <w:sz w:val="24"/>
+          <w:szCs w:val="24"/>
+          <w:lang w:val="en-US" w:eastAsia="zh-CN" w:bidi="hi-IN"/>
+        </w:rPr>
+      </w:pPr>
+      <w:r>
+        <w:rPr/>
+      </w:r>
+    </w:p>
+    <w:p>
+      <w:pPr>
+        <w:pStyle w:val="Normal"/>
+        <w:bidi w:val="0"/>
+        <w:jc w:val="left"/>
+        <w:rPr/>
+      </w:pPr>
+      <w:r>
+        <w:rPr>
+          <w:rFonts w:eastAsia="Noto Serif CJK SC" w:cs="Lohit Devanagari"/>
+          <w:color w:val="18A303"/>
+          <w:kern w:val="2"/>
+          <w:sz w:val="24"/>
+          <w:szCs w:val="24"/>
+          <w:lang w:val="en-US" w:eastAsia="zh-CN" w:bidi="hi-IN"/>
+        </w:rPr>
+        <w:t>To help visualize the ratio, the middle panel shows the ratio of the leader/follower counts vs the leader counts. The right panel is the histogram version of the middle panel with a few statistical values indicated with horizontal lines. The observed median ratio is not at the median (or mean), but is within the interquartile range of the ratio distribution. We argue that the difference is not statistically significant and systematic factors such as instrument cross-calibration can account for the asymmetric distribution.</w:t>
+      </w:r>
+    </w:p>
+    <w:p>
+      <w:pPr>
+        <w:pStyle w:val="Normal"/>
+        <w:bidi w:val="0"/>
+        <w:jc w:val="left"/>
+        <w:rPr>
+          <w:rFonts w:ascii="Liberation Serif" w:hAnsi="Liberation Serif" w:eastAsia="Noto Serif CJK SC" w:cs="Lohit Devanagari"/>
+          <w:color w:val="18A303"/>
+          <w:kern w:val="2"/>
+          <w:sz w:val="24"/>
+          <w:szCs w:val="24"/>
+          <w:lang w:val="en-US" w:eastAsia="zh-CN" w:bidi="hi-IN"/>
+        </w:rPr>
+      </w:pPr>
+      <w:r>
+        <w:rPr/>
+        <w:drawing>
+          <wp:anchor behindDoc="0" distT="0" distB="0" distL="0" distR="0" simplePos="0" locked="0" layoutInCell="1" allowOverlap="1" relativeHeight="5">
+            <wp:simplePos x="0" y="0"/>
+            <wp:positionH relativeFrom="column">
+              <wp:align>center</wp:align>
+            </wp:positionH>
+            <wp:positionV relativeFrom="paragraph">
+              <wp:posOffset>635</wp:posOffset>
+            </wp:positionV>
+            <wp:extent cx="6332220" cy="2958465"/>
+            <wp:effectExtent l="0" t="0" r="0" b="0"/>
+            <wp:wrapSquare wrapText="largest"/>
+            <wp:docPr id="4" name="Image4" descr=""/>
+            <wp:cNvGraphicFramePr>
+              <a:graphicFrameLocks xmlns:a="http://schemas.openxmlformats.org/drawingml/2006/main" noChangeAspect="1"/>
+            </wp:cNvGraphicFramePr>
+            <a:graphic xmlns:a="http://schemas.openxmlformats.org/drawingml/2006/main">
+              <a:graphicData uri="http://schemas.openxmlformats.org/drawingml/2006/picture">
+                <pic:pic xmlns:pic="http://schemas.openxmlformats.org/drawingml/2006/picture">
+                  <pic:nvPicPr>
+                    <pic:cNvPr id="4" name="Image4" descr=""/>
+                    <pic:cNvPicPr>
+                      <a:picLocks noChangeAspect="1" noChangeArrowheads="1"/>
+                    </pic:cNvPicPr>
+                  </pic:nvPicPr>
+                  <pic:blipFill>
+                    <a:blip r:embed="rId5"/>
+                    <a:stretch>
+                      <a:fillRect/>
+                    </a:stretch>
+                  </pic:blipFill>
+                  <pic:spPr bwMode="auto">
+                    <a:xfrm>
+                      <a:off x="0" y="0"/>
+                      <a:ext cx="6332220" cy="2958465"/>
+                    </a:xfrm>
+                    <a:prstGeom prst="rect">
+                      <a:avLst/>
+                    </a:prstGeom>
+                  </pic:spPr>
+                </pic:pic>
+              </a:graphicData>
+            </a:graphic>
+          </wp:anchor>
+        </w:drawing>
+      </w:r>
+    </w:p>
+    <w:p>
+      <w:pPr>
+        <w:pStyle w:val="Normal"/>
+        <w:bidi w:val="0"/>
+        <w:jc w:val="left"/>
+        <w:rPr/>
+      </w:pPr>
+      <w:r>
+        <w:rPr/>
+      </w:r>
+    </w:p>
+    <w:p>
+      <w:pPr>
+        <w:pStyle w:val="Normal"/>
+        <w:bidi w:val="0"/>
+        <w:jc w:val="left"/>
+        <w:rPr/>
+      </w:pPr>
+      <w:r>
         <w:rPr/>
         <w:t>4. The authors draw conclusions about the correlation of curtains with geomagnetic activity using AE index. I did not see any reference to the data source for these values in the acknowledgments. Please include the data source for AE index.</w:t>
       </w:r>
@@ -2572,6 +2893,33 @@
         <w:pStyle w:val="Normal"/>
         <w:bidi w:val="0"/>
         <w:jc w:val="left"/>
+        <w:rPr>
+          <w:color w:val="18A303"/>
+        </w:rPr>
+      </w:pPr>
+      <w:r>
+        <w:rPr>
+          <w:color w:val="18A303"/>
+        </w:rPr>
+        <w:t>Done</w:t>
+      </w:r>
+    </w:p>
+    <w:p>
+      <w:pPr>
+        <w:pStyle w:val="Normal"/>
+        <w:bidi w:val="0"/>
+        <w:jc w:val="left"/>
+        <w:rPr/>
+      </w:pPr>
+      <w:r>
+        <w:rPr/>
+      </w:r>
+    </w:p>
+    <w:p>
+      <w:pPr>
+        <w:pStyle w:val="Normal"/>
+        <w:bidi w:val="0"/>
+        <w:jc w:val="left"/>
         <w:rPr/>
       </w:pPr>
       <w:r>
@@ -2598,6 +2946,48 @@
         <w:rPr/>
       </w:pPr>
       <w:r>
+        <w:rPr>
+          <w:color w:val="18A303"/>
+        </w:rPr>
+        <w:t xml:space="preserve">We removed </w:t>
+      </w:r>
+      <w:r>
+        <w:rPr>
+          <w:rFonts w:eastAsia="Noto Serif CJK SC" w:cs="Lohit Devanagari"/>
+          <w:color w:val="18A303"/>
+          <w:kern w:val="2"/>
+          <w:sz w:val="24"/>
+          <w:szCs w:val="24"/>
+          <w:lang w:val="en-US" w:eastAsia="zh-CN" w:bidi="hi-IN"/>
+        </w:rPr>
+        <w:t xml:space="preserve">the “Nevertheless, Fig. 3b hints…” </w:t>
+      </w:r>
+      <w:r>
+        <w:rPr>
+          <w:color w:val="18A303"/>
+        </w:rPr>
+        <w:t xml:space="preserve">statement completely. Instead, we mentioned that </w:t>
+      </w:r>
+      <w:r>
+        <w:rPr>
+          <w:rFonts w:eastAsia="Noto Serif CJK SC" w:cs="Lohit Devanagari"/>
+          <w:color w:val="18A303"/>
+          <w:kern w:val="2"/>
+          <w:sz w:val="24"/>
+          <w:szCs w:val="24"/>
+          <w:lang w:val="en-US" w:eastAsia="zh-CN" w:bidi="hi-IN"/>
+        </w:rPr>
+        <w:t>curtains could originate from the outer belt or the plasma sheet.</w:t>
+      </w:r>
+    </w:p>
+    <w:p>
+      <w:pPr>
+        <w:pStyle w:val="Normal"/>
+        <w:bidi w:val="0"/>
+        <w:jc w:val="left"/>
+        <w:rPr/>
+      </w:pPr>
+      <w:r>
         <w:rPr/>
       </w:r>
     </w:p>
@@ -2629,11 +3019,124 @@
         <w:pStyle w:val="Normal"/>
         <w:bidi w:val="0"/>
         <w:jc w:val="left"/>
+        <w:rPr>
+          <w:color w:val="18A303"/>
+        </w:rPr>
+      </w:pPr>
+      <w:r>
+        <w:rPr>
+          <w:color w:val="18A303"/>
+        </w:rPr>
+        <w:t>Done</w:t>
+      </w:r>
+    </w:p>
+    <w:p>
+      <w:pPr>
+        <w:pStyle w:val="Normal"/>
+        <w:bidi w:val="0"/>
+        <w:jc w:val="left"/>
+        <w:rPr/>
+      </w:pPr>
+      <w:r>
+        <w:rPr/>
+      </w:r>
+    </w:p>
+    <w:p>
+      <w:pPr>
+        <w:pStyle w:val="Normal"/>
+        <w:bidi w:val="0"/>
+        <w:jc w:val="left"/>
         <w:rPr/>
       </w:pPr>
       <w:r>
         <w:rPr/>
         <w:t>7. The authors report that curtains occur predominantly in the pre-midnight local time sector though figure 3 shows that the AC-6 mission does not cover all local times with a sizeable gap post-midnight to 6 MLT and low statistics in the dayside dusk MLT sector. I agree that the data shows a preference for pre-midnight but that is based on the AC-6 orbit and should be qualified as such.</w:t>
+      </w:r>
+    </w:p>
+    <w:p>
+      <w:pPr>
+        <w:pStyle w:val="Normal"/>
+        <w:bidi w:val="0"/>
+        <w:jc w:val="left"/>
+        <w:rPr>
+          <w:color w:val="18A303"/>
+        </w:rPr>
+      </w:pPr>
+      <w:r>
+        <w:rPr>
+          <w:color w:val="18A303"/>
+        </w:rPr>
+      </w:r>
+    </w:p>
+    <w:p>
+      <w:pPr>
+        <w:pStyle w:val="Normal"/>
+        <w:bidi w:val="0"/>
+        <w:jc w:val="left"/>
+        <w:rPr/>
+      </w:pPr>
+      <w:r>
+        <w:rPr>
+          <w:color w:val="18A303"/>
+        </w:rPr>
+        <w:t xml:space="preserve">Thank you for pointing this </w:t>
+      </w:r>
+      <w:r>
+        <w:rPr>
+          <w:color w:val="18A303"/>
+        </w:rPr>
+        <w:t>out and</w:t>
+      </w:r>
+      <w:r>
+        <w:rPr>
+          <w:color w:val="18A303"/>
+        </w:rPr>
+        <w:t xml:space="preserve"> </w:t>
+      </w:r>
+      <w:r>
+        <w:rPr>
+          <w:rFonts w:eastAsia="Noto Serif CJK SC" w:cs="Lohit Devanagari"/>
+          <w:color w:val="18A303"/>
+          <w:kern w:val="2"/>
+          <w:sz w:val="24"/>
+          <w:szCs w:val="24"/>
+          <w:lang w:val="en-US" w:eastAsia="zh-CN" w:bidi="hi-IN"/>
+        </w:rPr>
+        <w:t>we mentioned this limitation in the discussion section. We also rewrote the 2</w:t>
+      </w:r>
+      <w:r>
+        <w:rPr>
+          <w:rFonts w:eastAsia="Noto Serif CJK SC" w:cs="Lohit Devanagari"/>
+          <w:color w:val="18A303"/>
+          <w:kern w:val="2"/>
+          <w:sz w:val="24"/>
+          <w:szCs w:val="24"/>
+          <w:vertAlign w:val="superscript"/>
+          <w:lang w:val="en-US" w:eastAsia="zh-CN" w:bidi="hi-IN"/>
+        </w:rPr>
+        <w:t>nd</w:t>
+      </w:r>
+      <w:r>
+        <w:rPr>
+          <w:rFonts w:eastAsia="Noto Serif CJK SC" w:cs="Lohit Devanagari"/>
+          <w:color w:val="18A303"/>
+          <w:kern w:val="2"/>
+          <w:sz w:val="24"/>
+          <w:szCs w:val="24"/>
+          <w:lang w:val="en-US" w:eastAsia="zh-CN" w:bidi="hi-IN"/>
+        </w:rPr>
+        <w:t xml:space="preserve"> conclusion point to </w:t>
+      </w:r>
+      <w:r>
+        <w:rPr>
+          <w:rFonts w:eastAsia="Noto Serif CJK SC" w:cs="Lohit Devanagari"/>
+          <w:color w:val="18A303"/>
+          <w:kern w:val="2"/>
+          <w:sz w:val="24"/>
+          <w:szCs w:val="24"/>
+          <w:lang w:val="en-US" w:eastAsia="zh-CN" w:bidi="hi-IN"/>
+        </w:rPr>
+        <w:t>remind the reader of the limited MLT sampling distribution.</w:t>
       </w:r>
     </w:p>
     <w:sectPr>
@@ -2673,7 +3176,7 @@
     <w:pPr>
       <w:widowControl/>
       <w:suppressAutoHyphens w:val="true"/>
-      <w:overflowPunct w:val="false"/>
+      <w:overflowPunct w:val="true"/>
       <w:bidi w:val="0"/>
       <w:spacing w:before="0" w:after="0"/>
       <w:jc w:val="left"/>

</xml_diff>

<commit_message>
Updated response to reviewer.
</commit_message>
<xml_diff>
--- a/paper/feedback/v1_0/shumko_response_to_reviewers.docx
+++ b/paper/feedback/v1_0/shumko_response_to_reviewers.docx
@@ -514,29 +514,7 @@
           <w:szCs w:val="24"/>
           <w:lang w:val="en-US" w:eastAsia="zh-CN" w:bidi="hi-IN"/>
         </w:rPr>
-        <w:t xml:space="preserve">This is a valid concern and unfortunately the AC6 instrumentation does not allow us to determine the curtain source population. Due to the ~ 30 keV dos1 energy threshold, it is difficult to classify curtains as part of the outer radiation belt, ring current, or the aurora. For reference, we included a plot of the dos1 energy response from O’Brien et al., 2019 (and also cited in the manuscript) that shows that dos1 is more sensitive to radiation belt electrons. However, the observed counts </w:t>
-      </w:r>
-      <w:r>
-        <w:rPr>
-          <w:rFonts w:eastAsia="Noto Serif CJK SC" w:cs="Lohit Devanagari"/>
-          <w:color w:val="18A303"/>
-          <w:kern w:val="2"/>
-          <w:sz w:val="24"/>
-          <w:szCs w:val="24"/>
-          <w:lang w:val="en-US" w:eastAsia="zh-CN" w:bidi="hi-IN"/>
-        </w:rPr>
-        <w:t>strongly</w:t>
-      </w:r>
-      <w:r>
-        <w:rPr>
-          <w:rFonts w:eastAsia="Noto Serif CJK SC" w:cs="Lohit Devanagari"/>
-          <w:color w:val="18A303"/>
-          <w:kern w:val="2"/>
-          <w:sz w:val="24"/>
-          <w:szCs w:val="24"/>
-          <w:lang w:val="en-US" w:eastAsia="zh-CN" w:bidi="hi-IN"/>
-        </w:rPr>
-        <w:t xml:space="preserve"> depend on the energy spectrum and that is a big unknown.</w:t>
+        <w:t>This is a valid concern and unfortunately the AC6 instrumentation does not allow us to determine the curtain source population. Due to the ~ 30 keV dos1 energy threshold, it is difficult to classify curtains as part of the outer radiation belt, ring current, or the aurora. For reference, we included a plot of the dos1 energy response from O’Brien et al., 2019 (and also cited in the manuscript) that shows that dos1 is more sensitive to radiation belt electrons. However, the observed counts strongly depend on the energy spectrum and that is a big unknown.</w:t>
       </w:r>
     </w:p>
     <w:p>
@@ -929,18 +907,7 @@
           <w:szCs w:val="24"/>
           <w:lang w:val="en-US" w:eastAsia="zh-CN" w:bidi="hi-IN"/>
         </w:rPr>
-        <w:t xml:space="preserve">AC6 observed them to be stationary </w:t>
-      </w:r>
-      <w:r>
-        <w:rPr>
-          <w:rFonts w:eastAsia="Noto Serif CJK SC" w:cs="Lohit Devanagari"/>
-          <w:color w:val="18A303"/>
-          <w:kern w:val="2"/>
-          <w:sz w:val="24"/>
-          <w:szCs w:val="24"/>
-          <w:lang w:val="en-US" w:eastAsia="zh-CN" w:bidi="hi-IN"/>
-        </w:rPr>
-        <w:t>for AC6 separations as long as a minute.</w:t>
+        <w:t>AC6 observed them to be stationary for AC6 separations as long as a minute.</w:t>
       </w:r>
     </w:p>
     <w:p>
@@ -958,7 +925,14 @@
         </w:rPr>
       </w:pPr>
       <w:r>
-        <w:rPr/>
+        <w:rPr>
+          <w:rFonts w:eastAsia="Noto Serif CJK SC" w:cs="Lohit Devanagari"/>
+          <w:color w:val="18A303"/>
+          <w:kern w:val="2"/>
+          <w:sz w:val="24"/>
+          <w:szCs w:val="24"/>
+          <w:lang w:val="en-US" w:eastAsia="zh-CN" w:bidi="hi-IN"/>
+        </w:rPr>
       </w:r>
     </w:p>
     <w:p>
@@ -983,59 +957,28 @@
         </w:rPr>
       </w:pPr>
       <w:r>
-        <w:rPr/>
-      </w:r>
-    </w:p>
-    <w:p>
-      <w:pPr>
-        <w:pStyle w:val="Normal"/>
-        <w:bidi w:val="0"/>
-        <w:jc w:val="left"/>
-        <w:rPr/>
-      </w:pPr>
-      <w:r>
-        <w:rPr>
-          <w:rFonts w:eastAsia="Noto Serif CJK SC" w:cs="Lohit Devanagari"/>
-          <w:color w:val="18A303"/>
-          <w:kern w:val="2"/>
-          <w:sz w:val="24"/>
-          <w:szCs w:val="24"/>
-          <w:lang w:val="en-US" w:eastAsia="zh-CN" w:bidi="hi-IN"/>
-        </w:rPr>
-        <w:t xml:space="preserve">As </w:t>
-      </w:r>
-      <w:r>
-        <w:rPr>
-          <w:rFonts w:eastAsia="Noto Serif CJK SC" w:cs="Lohit Devanagari"/>
-          <w:color w:val="18A303"/>
-          <w:kern w:val="2"/>
-          <w:sz w:val="24"/>
-          <w:szCs w:val="24"/>
-          <w:lang w:val="en-US" w:eastAsia="zh-CN" w:bidi="hi-IN"/>
-        </w:rPr>
-        <w:t xml:space="preserve">we </w:t>
-      </w:r>
-      <w:r>
-        <w:rPr>
-          <w:rFonts w:eastAsia="Noto Serif CJK SC" w:cs="Lohit Devanagari"/>
-          <w:color w:val="18A303"/>
-          <w:kern w:val="2"/>
-          <w:sz w:val="24"/>
-          <w:szCs w:val="24"/>
-          <w:lang w:val="en-US" w:eastAsia="zh-CN" w:bidi="hi-IN"/>
-        </w:rPr>
-        <w:t xml:space="preserve">mentioned earlier, 30 keV </w:t>
-      </w:r>
-      <w:r>
-        <w:rPr>
-          <w:rFonts w:eastAsia="Noto Serif CJK SC" w:cs="Lohit Devanagari"/>
-          <w:color w:val="18A303"/>
-          <w:kern w:val="2"/>
-          <w:sz w:val="24"/>
-          <w:szCs w:val="24"/>
-          <w:lang w:val="en-US" w:eastAsia="zh-CN" w:bidi="hi-IN"/>
-        </w:rPr>
-        <w:t>is the lower energy regime of the radiation belts, and the upper energy regime of the ring current, the aurora, and the plasma sheet. On its own, AC6 can not definitively differentiate between these populations so in the introduction we changed “radiation belts” to “magnetosphere” to be more general.</w:t>
+        <w:rPr>
+          <w:color w:val="C9211E"/>
+        </w:rPr>
+      </w:r>
+    </w:p>
+    <w:p>
+      <w:pPr>
+        <w:pStyle w:val="Normal"/>
+        <w:bidi w:val="0"/>
+        <w:jc w:val="left"/>
+        <w:rPr/>
+      </w:pPr>
+      <w:r>
+        <w:rPr>
+          <w:rFonts w:eastAsia="Noto Serif CJK SC" w:cs="Lohit Devanagari"/>
+          <w:color w:val="18A303"/>
+          <w:kern w:val="2"/>
+          <w:sz w:val="24"/>
+          <w:szCs w:val="24"/>
+          <w:lang w:val="en-US" w:eastAsia="zh-CN" w:bidi="hi-IN"/>
+        </w:rPr>
+        <w:t>As we mentioned earlier, 30 keV is the lower energy regime of the radiation belts, and the upper energy regime of the ring current, the aurora, and the plasma sheet. On its own, AC6 can not definitively differentiate between these populations so in the introduction we changed “radiation belts” to “magnetosphere” to be more general.</w:t>
       </w:r>
     </w:p>
     <w:p>
@@ -1245,7 +1188,9 @@
         </w:rPr>
       </w:pPr>
       <w:r>
-        <w:rPr/>
+        <w:rPr>
+          <w:color w:val="18A303"/>
+        </w:rPr>
       </w:r>
     </w:p>
     <w:p>
@@ -1287,73 +1232,7 @@
           <w:szCs w:val="24"/>
           <w:lang w:val="en-US" w:eastAsia="zh-CN" w:bidi="hi-IN"/>
         </w:rPr>
-        <w:t xml:space="preserve"> energy difference between the most recently reported band observations with SAMPEX </w:t>
-      </w:r>
-      <w:r>
-        <w:rPr>
-          <w:rFonts w:eastAsia="Noto Serif CJK SC" w:cs="Lohit Devanagari"/>
-          <w:color w:val="18A303"/>
-          <w:kern w:val="2"/>
-          <w:sz w:val="24"/>
-          <w:szCs w:val="24"/>
-          <w:lang w:val="en-US" w:eastAsia="zh-CN" w:bidi="hi-IN"/>
-        </w:rPr>
-        <w:t>and CSSWE</w:t>
-      </w:r>
-      <w:r>
-        <w:rPr>
-          <w:rFonts w:eastAsia="Noto Serif CJK SC" w:cs="Lohit Devanagari"/>
-          <w:color w:val="18A303"/>
-          <w:kern w:val="2"/>
-          <w:sz w:val="24"/>
-          <w:szCs w:val="24"/>
-          <w:lang w:val="en-US" w:eastAsia="zh-CN" w:bidi="hi-IN"/>
-        </w:rPr>
-        <w:t xml:space="preserve"> are for </w:t>
-      </w:r>
-      <w:r>
-        <w:rPr>
-          <w:rFonts w:eastAsia="Noto Serif CJK SC" w:cs="Lohit Devanagari"/>
-          <w:color w:val="18A303"/>
-          <w:kern w:val="2"/>
-          <w:sz w:val="24"/>
-          <w:szCs w:val="24"/>
-          <w:lang w:val="en-US" w:eastAsia="zh-CN" w:bidi="hi-IN"/>
-        </w:rPr>
-        <w:t>relativistic</w:t>
-      </w:r>
-      <w:r>
-        <w:rPr>
-          <w:rFonts w:eastAsia="Noto Serif CJK SC" w:cs="Lohit Devanagari"/>
-          <w:color w:val="18A303"/>
-          <w:kern w:val="2"/>
-          <w:sz w:val="24"/>
-          <w:szCs w:val="24"/>
-          <w:lang w:val="en-US" w:eastAsia="zh-CN" w:bidi="hi-IN"/>
-        </w:rPr>
-        <w:t xml:space="preserve"> electrons energies: a very different energy regime than AC6. Therefore </w:t>
-      </w:r>
-      <w:r>
-        <w:rPr>
-          <w:rFonts w:eastAsia="Noto Serif CJK SC" w:cs="Lohit Devanagari"/>
-          <w:color w:val="18A303"/>
-          <w:kern w:val="2"/>
-          <w:sz w:val="24"/>
-          <w:szCs w:val="24"/>
-          <w:lang w:val="en-US" w:eastAsia="zh-CN" w:bidi="hi-IN"/>
-        </w:rPr>
-        <w:t xml:space="preserve">curtains and bands </w:t>
-      </w:r>
-      <w:r>
-        <w:rPr>
-          <w:rFonts w:eastAsia="Noto Serif CJK SC" w:cs="Lohit Devanagari"/>
-          <w:color w:val="18A303"/>
-          <w:kern w:val="2"/>
-          <w:sz w:val="24"/>
-          <w:szCs w:val="24"/>
-          <w:lang w:val="en-US" w:eastAsia="zh-CN" w:bidi="hi-IN"/>
-        </w:rPr>
-        <w:t xml:space="preserve">could be related, but there is not enough observational evidence to make that connection. </w:t>
+        <w:t xml:space="preserve"> energy difference between the most recently reported band observations with SAMPEX and CSSWE are for relativistic electrons energies: a very different energy regime than AC6. Therefore curtains and bands could be related, but there is not enough observational evidence to make that connection. </w:t>
       </w:r>
     </w:p>
     <w:p>
@@ -1484,40 +1363,7 @@
           <w:szCs w:val="24"/>
           <w:lang w:val="en-US" w:eastAsia="zh-CN" w:bidi="hi-IN"/>
         </w:rPr>
-        <w:t xml:space="preserve">We filtered out candidate events with the criteria mentioned in the text </w:t>
-      </w:r>
-      <w:r>
-        <w:rPr>
-          <w:rFonts w:eastAsia="Noto Serif CJK SC" w:cs="Lohit Devanagari"/>
-          <w:color w:val="18A303"/>
-          <w:kern w:val="2"/>
-          <w:sz w:val="24"/>
-          <w:szCs w:val="24"/>
-          <w:lang w:val="en-US" w:eastAsia="zh-CN" w:bidi="hi-IN"/>
-        </w:rPr>
-        <w:t>and</w:t>
-      </w:r>
-      <w:r>
-        <w:rPr>
-          <w:rFonts w:eastAsia="Noto Serif CJK SC" w:cs="Lohit Devanagari"/>
-          <w:color w:val="18A303"/>
-          <w:kern w:val="2"/>
-          <w:sz w:val="24"/>
-          <w:szCs w:val="24"/>
-          <w:lang w:val="en-US" w:eastAsia="zh-CN" w:bidi="hi-IN"/>
-        </w:rPr>
-        <w:t xml:space="preserve"> we did the manual inspection blindly. In other words, we did the inspection without knowing the results---we did not go back and adjust our inspection criteria </w:t>
-      </w:r>
-      <w:r>
-        <w:rPr>
-          <w:rFonts w:eastAsia="Noto Serif CJK SC" w:cs="Lohit Devanagari"/>
-          <w:color w:val="18A303"/>
-          <w:kern w:val="2"/>
-          <w:sz w:val="24"/>
-          <w:szCs w:val="24"/>
-          <w:lang w:val="en-US" w:eastAsia="zh-CN" w:bidi="hi-IN"/>
-        </w:rPr>
-        <w:t>after the first pass.</w:t>
+        <w:t>We filtered out candidate events with the criteria mentioned in the text and we did the manual inspection blindly. In other words, we did the inspection without knowing the results---we did not go back and adjust our inspection criteria after the first pass.</w:t>
       </w:r>
     </w:p>
     <w:p>
@@ -1676,20 +1522,162 @@
       </w:pPr>
       <w:r>
         <w:rPr>
-          <w:color w:val="C9211E"/>
-        </w:rPr>
-        <w:t xml:space="preserve">It does look like that, although in the pre-midnight MLT the radiation belt magnetic field lines are stretched. MENTION THE PLASMA SHEET (IN PAPER). </w:t>
-      </w:r>
-      <w:r>
-        <w:rPr>
-          <w:rFonts w:eastAsia="Noto Serif CJK SC" w:cs="Lohit Devanagari"/>
-          <w:color w:val="C9211E"/>
-          <w:kern w:val="2"/>
-          <w:sz w:val="24"/>
-          <w:szCs w:val="24"/>
-          <w:lang w:val="en-US" w:eastAsia="zh-CN" w:bidi="hi-IN"/>
-        </w:rPr>
-        <w:t>Not much of a trend so we are not going to add this to the manuscript.</w:t>
+          <w:color w:val="18A303"/>
+        </w:rPr>
+        <w:t xml:space="preserve">We made a box plot of the curtain </w:t>
+      </w:r>
+      <w:r>
+        <w:rPr>
+          <w:color w:val="18A303"/>
+        </w:rPr>
+        <w:t>distribution in</w:t>
+      </w:r>
+      <w:r>
+        <w:rPr>
+          <w:color w:val="18A303"/>
+        </w:rPr>
+        <w:t xml:space="preserve"> L shell </w:t>
+      </w:r>
+      <w:r>
+        <w:rPr>
+          <w:rFonts w:eastAsia="Noto Serif CJK SC" w:cs="Lohit Devanagari"/>
+          <w:color w:val="18A303"/>
+          <w:kern w:val="2"/>
+          <w:sz w:val="24"/>
+          <w:szCs w:val="24"/>
+          <w:lang w:val="en-US" w:eastAsia="zh-CN" w:bidi="hi-IN"/>
+        </w:rPr>
+        <w:t xml:space="preserve">and </w:t>
+      </w:r>
+      <w:r>
+        <w:rPr>
+          <w:color w:val="18A303"/>
+        </w:rPr>
+        <w:t xml:space="preserve">AE. </w:t>
+      </w:r>
+      <w:r>
+        <w:rPr>
+          <w:color w:val="18A303"/>
+        </w:rPr>
+        <w:t xml:space="preserve">The AE bins are </w:t>
+      </w:r>
+      <w:r>
+        <w:rPr>
+          <w:color w:val="18A303"/>
+        </w:rPr>
+        <w:t xml:space="preserve">100 nT wide </w:t>
+      </w:r>
+      <w:r>
+        <w:rPr>
+          <w:color w:val="18A303"/>
+        </w:rPr>
+        <w:t xml:space="preserve">and each box is </w:t>
+      </w:r>
+      <w:r>
+        <w:rPr>
+          <w:color w:val="18A303"/>
+        </w:rPr>
+        <w:t xml:space="preserve">horizontally </w:t>
+      </w:r>
+      <w:r>
+        <w:rPr>
+          <w:color w:val="18A303"/>
+        </w:rPr>
+        <w:t xml:space="preserve">centered on the lower </w:t>
+      </w:r>
+      <w:r>
+        <w:rPr>
+          <w:rFonts w:eastAsia="Noto Serif CJK SC" w:cs="Lohit Devanagari"/>
+          <w:color w:val="18A303"/>
+          <w:kern w:val="2"/>
+          <w:sz w:val="24"/>
+          <w:szCs w:val="24"/>
+          <w:lang w:val="en-US" w:eastAsia="zh-CN" w:bidi="hi-IN"/>
+        </w:rPr>
+        <w:t>edge</w:t>
+      </w:r>
+      <w:r>
+        <w:rPr>
+          <w:color w:val="18A303"/>
+        </w:rPr>
+        <w:t xml:space="preserve"> of the </w:t>
+      </w:r>
+      <w:r>
+        <w:rPr>
+          <w:color w:val="18A303"/>
+        </w:rPr>
+        <w:t xml:space="preserve">AE </w:t>
+      </w:r>
+      <w:r>
+        <w:rPr>
+          <w:color w:val="18A303"/>
+        </w:rPr>
+        <w:t xml:space="preserve">bin. </w:t>
+      </w:r>
+      <w:r>
+        <w:rPr>
+          <w:color w:val="18A303"/>
+        </w:rPr>
+        <w:t xml:space="preserve">The horizontal yellow line inside each box is the median value of the distribution; while the top and bottom box edges show the interquartile range. </w:t>
+      </w:r>
+      <w:r>
+        <w:rPr>
+          <w:rFonts w:eastAsia="Noto Serif CJK SC" w:cs="Lohit Devanagari"/>
+          <w:color w:val="18A303"/>
+          <w:kern w:val="2"/>
+          <w:sz w:val="24"/>
+          <w:szCs w:val="24"/>
+          <w:lang w:val="en-US" w:eastAsia="zh-CN" w:bidi="hi-IN"/>
+        </w:rPr>
+        <w:t xml:space="preserve">Most of the probability density is spread out over a few L shells, but the tails of the distributions are very wide. </w:t>
+      </w:r>
+    </w:p>
+    <w:p>
+      <w:pPr>
+        <w:pStyle w:val="Normal"/>
+        <w:bidi w:val="0"/>
+        <w:jc w:val="left"/>
+        <w:rPr>
+          <w:rFonts w:ascii="Liberation Serif" w:hAnsi="Liberation Serif" w:eastAsia="Noto Serif CJK SC" w:cs="Lohit Devanagari"/>
+          <w:color w:val="18A303"/>
+          <w:kern w:val="2"/>
+          <w:sz w:val="24"/>
+          <w:szCs w:val="24"/>
+          <w:lang w:val="en-US" w:eastAsia="zh-CN" w:bidi="hi-IN"/>
+        </w:rPr>
+      </w:pPr>
+      <w:r>
+        <w:rPr/>
+      </w:r>
+    </w:p>
+    <w:p>
+      <w:pPr>
+        <w:pStyle w:val="Normal"/>
+        <w:bidi w:val="0"/>
+        <w:jc w:val="left"/>
+        <w:rPr/>
+      </w:pPr>
+      <w:r>
+        <w:rPr>
+          <w:rFonts w:eastAsia="Noto Serif CJK SC" w:cs="Lohit Devanagari"/>
+          <w:color w:val="18A303"/>
+          <w:kern w:val="2"/>
+          <w:sz w:val="24"/>
+          <w:szCs w:val="24"/>
+          <w:lang w:val="en-US" w:eastAsia="zh-CN" w:bidi="hi-IN"/>
+        </w:rPr>
+        <w:t xml:space="preserve">Given the medians and interquartile ranges, the trend in L shell vs AE is weak so we </w:t>
+      </w:r>
+      <w:r>
+        <w:rPr>
+          <w:rFonts w:eastAsia="Noto Serif CJK SC" w:cs="Lohit Devanagari"/>
+          <w:color w:val="18A303"/>
+          <w:kern w:val="2"/>
+          <w:sz w:val="24"/>
+          <w:szCs w:val="24"/>
+          <w:lang w:val="en-US" w:eastAsia="zh-CN" w:bidi="hi-IN"/>
+        </w:rPr>
+        <w:t>we are not going to add this to the manuscript.</w:t>
       </w:r>
     </w:p>
     <w:p>
@@ -3158,9 +3146,10 @@
       </w:r>
     </w:p>
     <w:sectPr>
+      <w:headerReference w:type="default" r:id="rId6"/>
       <w:type w:val="nextPage"/>
       <w:pgSz w:w="12240" w:h="15840"/>
-      <w:pgMar w:left="1134" w:right="1134" w:header="0" w:top="1134" w:footer="0" w:bottom="1134" w:gutter="0"/>
+      <w:pgMar w:left="1134" w:right="1134" w:header="1134" w:top="1693" w:footer="0" w:bottom="1134" w:gutter="0"/>
       <w:pgNumType w:fmt="decimal"/>
       <w:formProt w:val="false"/>
       <w:textDirection w:val="lrTb"/>
@@ -3168,6 +3157,20 @@
     </w:sectPr>
   </w:body>
 </w:document>
+</file>
+
+<file path=word/header1.xml><?xml version="1.0" encoding="utf-8"?>
+<w:hdr xmlns:o="urn:schemas-microsoft-com:office:office" xmlns:r="http://schemas.openxmlformats.org/officeDocument/2006/relationships" xmlns:v="urn:schemas-microsoft-com:vml" xmlns:w="http://schemas.openxmlformats.org/wordprocessingml/2006/main" xmlns:w10="urn:schemas-microsoft-com:office:word" xmlns:wp="http://schemas.openxmlformats.org/drawingml/2006/wordprocessingDrawing" xmlns:wps="http://schemas.microsoft.com/office/word/2010/wordprocessingShape" xmlns:wpg="http://schemas.microsoft.com/office/word/2010/wordprocessingGroup" xmlns:mc="http://schemas.openxmlformats.org/markup-compatibility/2006" xmlns:wp14="http://schemas.microsoft.com/office/word/2010/wordprocessingDrawing" xmlns:w14="http://schemas.microsoft.com/office/word/2010/wordml" mc:Ignorable="w14 wp14">
+  <w:p>
+    <w:pPr>
+      <w:pStyle w:val="Header"/>
+      <w:rPr/>
+    </w:pPr>
+    <w:r>
+      <w:rPr/>
+    </w:r>
+  </w:p>
+</w:hdr>
 </file>
 
 <file path=word/styles.xml><?xml version="1.0" encoding="utf-8"?>
@@ -3194,7 +3197,7 @@
     <w:pPr>
       <w:widowControl/>
       <w:suppressAutoHyphens w:val="true"/>
-      <w:overflowPunct w:val="false"/>
+      <w:overflowPunct w:val="true"/>
       <w:bidi w:val="0"/>
       <w:spacing w:before="0" w:after="0"/>
       <w:jc w:val="left"/>
@@ -3286,5 +3289,27 @@
       <w:szCs w:val="20"/>
     </w:rPr>
   </w:style>
+  <w:style w:type="paragraph" w:styleId="HeaderandFooter">
+    <w:name w:val="Header and Footer"/>
+    <w:basedOn w:val="Normal"/>
+    <w:qFormat/>
+    <w:pPr>
+      <w:suppressLineNumbers/>
+      <w:tabs>
+        <w:tab w:val="clear" w:pos="420"/>
+        <w:tab w:val="center" w:pos="4986" w:leader="none"/>
+        <w:tab w:val="right" w:pos="9972" w:leader="none"/>
+      </w:tabs>
+    </w:pPr>
+    <w:rPr/>
+  </w:style>
+  <w:style w:type="paragraph" w:styleId="Header">
+    <w:name w:val="Header"/>
+    <w:basedOn w:val="HeaderandFooter"/>
+    <w:pPr>
+      <w:suppressLineNumbers/>
+    </w:pPr>
+    <w:rPr/>
+  </w:style>
 </w:styles>
 </file>
</xml_diff>